<commit_message>
aggiunta domain + actors
</commit_message>
<xml_diff>
--- a/RASD-mkhatvari-xia.docx
+++ b/RASD-mkhatvari-xia.docx
@@ -531,15 +531,7 @@
       </w:pPr>
       <w:r>
         <w:rPr/>
-        <w:t>Notification: is an official message sent by the system to t</w:t>
-      </w:r>
-      <w:r>
-        <w:rPr/>
-        <w:t>h</w:t>
-      </w:r>
-      <w:r>
-        <w:rPr/>
-        <w:t xml:space="preserve">e registered user. </w:t>
+        <w:t xml:space="preserve">Notification: is an official message sent by the system to the registered user. </w:t>
       </w:r>
     </w:p>
     <w:p>
@@ -589,11 +581,7 @@
       </w:ins>
       <w:r>
         <w:rPr/>
-        <w:t xml:space="preserve">– </w:t>
-      </w:r>
-      <w:r>
-        <w:rPr/>
-        <w:t xml:space="preserve">in nature there is </w:t>
+        <w:t xml:space="preserve">– in nature there is </w:t>
       </w:r>
       <w:del w:id="1" w:author="Nico Mkhatvari" w:date="2014-11-04T14:12:00Z">
         <w:r>
@@ -693,11 +681,7 @@
       </w:pPr>
       <w:r>
         <w:rPr/>
-        <w:t xml:space="preserve">One day before – </w:t>
-      </w:r>
-      <w:r>
-        <w:rPr/>
-        <w:t>usually for people this concept is perceived as 24 hours before a given event, this concept will be used in this project as well</w:t>
+        <w:t>One day before – usually for people this concept is perceived as 24 hours before a given event, this concept will be used in this project as well</w:t>
       </w:r>
       <w:ins w:id="12" w:author="Nico Mkhatvari" w:date="2014-11-04T13:35:00Z">
         <w:r>
@@ -755,23 +739,7 @@
       </w:pPr>
       <w:r>
         <w:rPr/>
-        <w:t xml:space="preserve">Place: to avoid ambiguities </w:t>
-      </w:r>
-      <w:r>
-        <w:rPr/>
-        <w:t xml:space="preserve">in this case </w:t>
-      </w:r>
-      <w:r>
-        <w:rPr/>
-        <w:t xml:space="preserve">the owner </w:t>
-      </w:r>
-      <w:r>
-        <w:rPr/>
-        <w:t>will provide unique identification of the event's location, e.g.</w:t>
-      </w:r>
-      <w:r>
-        <w:rPr/>
-        <w:t xml:space="preserve"> zip code.</w:t>
+        <w:t>Place: to avoid ambiguities in this case the owner will provide unique identification of the event's location, e.g. zip code.</w:t>
       </w:r>
     </w:p>
     <w:p>
@@ -922,55 +890,19 @@
       <w:ins w:id="33" w:author="Nico Mkhatvari" w:date="2014-11-04T14:36:00Z">
         <w:r>
           <w:rPr/>
-          <w:t xml:space="preserve">our web application </w:t>
-        </w:r>
-      </w:ins>
+          <w:t xml:space="preserve">our web application is conceived to be able to allow people to see their personal calendar and the incoming arrangements. </w:t>
+        </w:r>
+      </w:ins>
+    </w:p>
+    <w:p>
+      <w:pPr>
+        <w:pStyle w:val="TextBody"/>
+        <w:rPr/>
+      </w:pPr>
       <w:ins w:id="34" w:author="Nico Mkhatvari" w:date="2014-11-04T14:36:00Z">
         <w:r>
           <w:rPr/>
-          <w:t>is conceived</w:t>
-        </w:r>
-      </w:ins>
-      <w:ins w:id="35" w:author="Nico Mkhatvari" w:date="2014-11-04T14:36:00Z">
-        <w:r>
-          <w:rPr/>
-          <w:t xml:space="preserve"> </w:t>
-        </w:r>
-      </w:ins>
-      <w:ins w:id="36" w:author="Nico Mkhatvari" w:date="2014-11-04T14:36:00Z">
-        <w:r>
-          <w:rPr/>
-          <w:t xml:space="preserve">to be </w:t>
-        </w:r>
-      </w:ins>
-      <w:ins w:id="37" w:author="Nico Mkhatvari" w:date="2014-11-04T14:36:00Z">
-        <w:r>
-          <w:rPr/>
-          <w:t xml:space="preserve">able to </w:t>
-        </w:r>
-      </w:ins>
-      <w:ins w:id="38" w:author="Nico Mkhatvari" w:date="2014-11-04T14:36:00Z">
-        <w:r>
-          <w:rPr/>
-          <w:t xml:space="preserve">allow people to see their personal calendar and the incoming arrangements. </w:t>
-        </w:r>
-      </w:ins>
-    </w:p>
-    <w:p>
-      <w:pPr>
-        <w:pStyle w:val="TextBody"/>
-        <w:rPr/>
-      </w:pPr>
-      <w:ins w:id="39" w:author="Nico Mkhatvari" w:date="2014-11-04T14:36:00Z">
-        <w:r>
-          <w:rPr/>
-          <w:t xml:space="preserve">Each new user shall to register through a very simple registration form, in order to be acknowledged by the system. </w:t>
-        </w:r>
-      </w:ins>
-      <w:ins w:id="40" w:author="Nico Mkhatvari" w:date="2014-11-04T14:36:00Z">
-        <w:r>
-          <w:rPr/>
-          <w:t>Every user, after logging into the application, will be able to:</w:t>
+          <w:t>Each new user shall to register through a very simple registration form, in order to be acknowledged by the system. Every user, after logging into the application, will be able to:</w:t>
         </w:r>
       </w:ins>
     </w:p>
@@ -983,7 +915,7 @@
         </w:numPr>
         <w:rPr/>
       </w:pPr>
-      <w:ins w:id="41" w:author="Nico Mkhatvari" w:date="2014-11-04T14:36:00Z">
+      <w:ins w:id="35" w:author="Nico Mkhatvari" w:date="2014-11-04T14:36:00Z">
         <w:r>
           <w:rPr/>
           <w:t xml:space="preserve">In first place to interact with the personal calendar creating, updating or deleting their personal event through a simple user interface; </w:t>
@@ -999,7 +931,7 @@
         </w:numPr>
         <w:rPr/>
       </w:pPr>
-      <w:ins w:id="42" w:author="Nico Mkhatvari" w:date="2014-11-04T14:36:00Z">
+      <w:ins w:id="36" w:author="Nico Mkhatvari" w:date="2014-11-04T14:36:00Z">
         <w:r>
           <w:rPr/>
           <w:t xml:space="preserve">Secondly to retrieving information about forecast conditions in the period of incoming event; </w:t>
@@ -1015,7 +947,7 @@
         </w:numPr>
         <w:rPr/>
       </w:pPr>
-      <w:ins w:id="43" w:author="Nico Mkhatvari" w:date="2014-11-04T14:36:00Z">
+      <w:ins w:id="37" w:author="Nico Mkhatvari" w:date="2014-11-04T14:36:00Z">
         <w:r>
           <w:rPr/>
           <w:t xml:space="preserve">Eventually to see the invitation notifications </w:t>
@@ -1031,28 +963,10 @@
         </w:numPr>
         <w:rPr/>
       </w:pPr>
-      <w:ins w:id="44" w:author="Nico Mkhatvari" w:date="2014-11-04T14:36:00Z">
-        <w:r>
-          <w:rPr/>
-          <w:t>Finally t</w:t>
-        </w:r>
-      </w:ins>
-      <w:ins w:id="45" w:author="Nico Mkhatvari" w:date="2014-11-04T14:36:00Z">
-        <w:r>
-          <w:rPr/>
-          <w:t xml:space="preserve">hanks to this system users will be able easily to link other people to </w:t>
-        </w:r>
-      </w:ins>
-      <w:ins w:id="46" w:author="Nico Mkhatvari" w:date="2014-11-04T14:36:00Z">
-        <w:r>
-          <w:rPr/>
-          <w:t>programmed</w:t>
-        </w:r>
-      </w:ins>
-      <w:ins w:id="47" w:author="Nico Mkhatvari" w:date="2014-11-04T14:36:00Z">
-        <w:r>
-          <w:rPr/>
-          <w:t xml:space="preserve"> events.</w:t>
+      <w:ins w:id="38" w:author="Nico Mkhatvari" w:date="2014-11-04T14:36:00Z">
+        <w:r>
+          <w:rPr/>
+          <w:t>Finally thanks to this system users will be able easily to link other people to programmed events.</w:t>
         </w:r>
       </w:ins>
     </w:p>
@@ -1067,12 +981,397 @@
     </w:p>
     <w:p>
       <w:pPr>
-        <w:pStyle w:val="Normal"/>
-        <w:rPr/>
-      </w:pPr>
-      <w:r>
-        <w:rPr/>
-      </w:r>
+        <w:pStyle w:val="Heading1"/>
+        <w:rPr/>
+      </w:pPr>
+      <w:ins w:id="39" w:author="Jiasheng " w:date="2014-11-04T23:02:00Z">
+        <w:r>
+          <w:rPr/>
+          <w:t>Domain</w:t>
+        </w:r>
+      </w:ins>
+    </w:p>
+    <w:p>
+      <w:pPr>
+        <w:pStyle w:val="TextBody"/>
+        <w:rPr/>
+      </w:pPr>
+      <w:ins w:id="40" w:author="Jiasheng " w:date="2014-11-04T23:02:00Z">
+        <w:r>
+          <w:rPr/>
+          <w:t xml:space="preserve">The domain of a project is a set of elements of the external world which will interface and interact with system. </w:t>
+        </w:r>
+      </w:ins>
+    </w:p>
+    <w:p>
+      <w:pPr>
+        <w:pStyle w:val="TextBody"/>
+        <w:rPr>
+          <w:rFonts w:eastAsia="Droid Sans Fallback" w:cs="FreeSans" w:ascii="Liberation Sans" w:hAnsi="Liberation Sans"/>
+          <w:color w:val="00000A"/>
+          <w:sz w:val="28"/>
+          <w:szCs w:val="28"/>
+          <w:lang w:val="en-US" w:eastAsia="zh-CN" w:bidi="hi-IN"/>
+        </w:rPr>
+      </w:pPr>
+      <w:ins w:id="41" w:author="Jiasheng " w:date="2014-11-04T23:02:00Z">
+        <w:r>
+          <w:rPr>
+            <w:rFonts w:eastAsia="Droid Sans Fallback" w:cs="FreeSans" w:ascii="Liberation Sans" w:hAnsi="Liberation Sans"/>
+            <w:color w:val="00000A"/>
+            <w:sz w:val="28"/>
+            <w:szCs w:val="28"/>
+            <w:lang w:val="en-US" w:eastAsia="zh-CN" w:bidi="hi-IN"/>
+          </w:rPr>
+          <w:t>Jackson-Zave Model</w:t>
+        </w:r>
+      </w:ins>
+    </w:p>
+    <w:p>
+      <w:pPr>
+        <w:pStyle w:val="TextBody"/>
+        <w:rPr>
+          <w:rFonts w:eastAsia="Droid Sans Fallback" w:cs="FreeSans"/>
+          <w:color w:val="00000A"/>
+          <w:sz w:val="24"/>
+          <w:szCs w:val="24"/>
+          <w:lang w:val="en-US" w:eastAsia="zh-CN" w:bidi="hi-IN"/>
+        </w:rPr>
+      </w:pPr>
+      <w:ins w:id="42" w:author="Jiasheng " w:date="2014-11-04T23:02:00Z">
+        <w:r>
+          <w:rPr>
+            <w:rFonts w:eastAsia="Droid Sans Fallback" w:cs="FreeSans"/>
+            <w:color w:val="00000A"/>
+            <w:sz w:val="24"/>
+            <w:szCs w:val="24"/>
+            <w:lang w:val="en-US" w:eastAsia="zh-CN" w:bidi="hi-IN"/>
+          </w:rPr>
+          <w:t xml:space="preserve">The Jackson-Zave model is an approach that allows to analyze the domain of external world, e.g. weather real conditions, and the domain of the application, e.g. event </w:t>
+          <w:tab/>
+          <w:t>.</w:t>
+        </w:r>
+      </w:ins>
+    </w:p>
+    <w:p>
+      <w:pPr>
+        <w:pStyle w:val="TextBody"/>
+        <w:rPr>
+          <w:rFonts w:eastAsia="Droid Sans Fallback" w:cs="FreeSans"/>
+          <w:color w:val="00000A"/>
+          <w:sz w:val="24"/>
+          <w:szCs w:val="24"/>
+          <w:lang w:val="en-US" w:eastAsia="zh-CN" w:bidi="hi-IN"/>
+        </w:rPr>
+      </w:pPr>
+      <w:ins w:id="43" w:author="Jiasheng " w:date="2014-11-04T23:02:00Z">
+        <w:r>
+          <w:rPr>
+            <w:rFonts w:eastAsia="Droid Sans Fallback" w:cs="FreeSans"/>
+            <w:color w:val="00000A"/>
+            <w:sz w:val="24"/>
+            <w:szCs w:val="24"/>
+            <w:lang w:val="en-US" w:eastAsia="zh-CN" w:bidi="hi-IN"/>
+          </w:rPr>
+          <w:t>The intersection of two domains will give an idea of the shared phenomena, e.g. personal account</w:t>
+        </w:r>
+      </w:ins>
+    </w:p>
+    <w:p>
+      <w:pPr>
+        <w:pStyle w:val="TextBody"/>
+        <w:rPr>
+          <w:rFonts w:eastAsia="Droid Sans Fallback" w:cs="FreeSans" w:ascii="Liberation Sans" w:hAnsi="Liberation Sans"/>
+          <w:color w:val="00000A"/>
+          <w:sz w:val="28"/>
+          <w:szCs w:val="28"/>
+          <w:lang w:val="en-US" w:eastAsia="zh-CN" w:bidi="hi-IN"/>
+        </w:rPr>
+      </w:pPr>
+      <w:ins w:id="44" w:author="Jiasheng " w:date="2014-11-04T23:02:00Z">
+        <w:r>
+          <w:rPr>
+            <w:rFonts w:eastAsia="Droid Sans Fallback" w:cs="FreeSans" w:ascii="Liberation Sans" w:hAnsi="Liberation Sans"/>
+            <w:color w:val="00000A"/>
+            <w:sz w:val="28"/>
+            <w:szCs w:val="28"/>
+            <w:lang w:val="en-US" w:eastAsia="zh-CN" w:bidi="hi-IN"/>
+          </w:rPr>
+        </w:r>
+      </w:ins>
+    </w:p>
+    <w:p>
+      <w:pPr>
+        <w:pStyle w:val="TextBody"/>
+        <w:rPr>
+          <w:rFonts w:eastAsia="Droid Sans Fallback" w:cs="FreeSans" w:ascii="Liberation Sans" w:hAnsi="Liberation Sans"/>
+          <w:color w:val="00000A"/>
+          <w:sz w:val="28"/>
+          <w:szCs w:val="28"/>
+          <w:lang w:val="en-US" w:eastAsia="zh-CN" w:bidi="hi-IN"/>
+        </w:rPr>
+      </w:pPr>
+      <w:ins w:id="45" w:author="Jiasheng " w:date="2014-11-04T23:02:00Z">
+        <w:bookmarkStart w:id="0" w:name="__DdeLink__72_1749178834"/>
+        <w:bookmarkEnd w:id="0"/>
+        <w:r>
+          <w:rPr>
+            <w:rFonts w:eastAsia="Droid Sans Fallback" w:cs="FreeSans" w:ascii="Liberation Sans" w:hAnsi="Liberation Sans"/>
+            <w:color w:val="00000A"/>
+            <w:sz w:val="28"/>
+            <w:szCs w:val="28"/>
+            <w:lang w:val="en-US" w:eastAsia="zh-CN" w:bidi="hi-IN"/>
+          </w:rPr>
+          <w:t>Identifying stakeholders</w:t>
+        </w:r>
+      </w:ins>
+    </w:p>
+    <w:p>
+      <w:pPr>
+        <w:pStyle w:val="TextBody"/>
+        <w:rPr>
+          <w:rFonts w:eastAsia="Droid Sans Fallback" w:cs="FreeSans"/>
+          <w:color w:val="00000A"/>
+          <w:sz w:val="24"/>
+          <w:szCs w:val="24"/>
+          <w:lang w:val="en-US" w:eastAsia="zh-CN" w:bidi="hi-IN"/>
+        </w:rPr>
+      </w:pPr>
+      <w:ins w:id="46" w:author="Jiasheng " w:date="2014-11-04T23:02:00Z">
+        <w:r>
+          <w:rPr>
+            <w:rFonts w:eastAsia="Droid Sans Fallback" w:cs="FreeSans"/>
+            <w:color w:val="00000A"/>
+            <w:sz w:val="24"/>
+            <w:szCs w:val="24"/>
+            <w:lang w:val="en-US" w:eastAsia="zh-CN" w:bidi="hi-IN"/>
+          </w:rPr>
+          <w:t>The principal stakeholders of this system are the following ones:</w:t>
+        </w:r>
+      </w:ins>
+    </w:p>
+    <w:p>
+      <w:pPr>
+        <w:pStyle w:val="TextBody"/>
+        <w:numPr>
+          <w:ilvl w:val="0"/>
+          <w:numId w:val="4"/>
+        </w:numPr>
+        <w:rPr>
+          <w:rFonts w:eastAsia="Droid Sans Fallback" w:cs="FreeSans"/>
+          <w:color w:val="00000A"/>
+          <w:sz w:val="24"/>
+          <w:szCs w:val="24"/>
+          <w:lang w:val="en-US" w:eastAsia="zh-CN" w:bidi="hi-IN"/>
+        </w:rPr>
+      </w:pPr>
+      <w:ins w:id="47" w:author="Jiasheng " w:date="2014-11-04T23:02:00Z">
+        <w:r>
+          <w:rPr>
+            <w:rFonts w:eastAsia="Droid Sans Fallback" w:cs="FreeSans"/>
+            <w:color w:val="00000A"/>
+            <w:sz w:val="24"/>
+            <w:szCs w:val="24"/>
+            <w:lang w:val="en-US" w:eastAsia="zh-CN" w:bidi="hi-IN"/>
+          </w:rPr>
+          <w:t>The software house that has commissioned this project, which is interested to create a new useful application, in bid to enlarge the number of registered users who bring earnings through advertisings;</w:t>
+        </w:r>
+      </w:ins>
+    </w:p>
+    <w:p>
+      <w:pPr>
+        <w:pStyle w:val="TextBody"/>
+        <w:numPr>
+          <w:ilvl w:val="0"/>
+          <w:numId w:val="4"/>
+        </w:numPr>
+        <w:rPr>
+          <w:rFonts w:eastAsia="Droid Sans Fallback" w:cs="FreeSans"/>
+          <w:color w:val="00000A"/>
+          <w:sz w:val="24"/>
+          <w:szCs w:val="24"/>
+          <w:lang w:val="en-US" w:eastAsia="zh-CN" w:bidi="hi-IN"/>
+        </w:rPr>
+      </w:pPr>
+      <w:ins w:id="48" w:author="Jiasheng " w:date="2014-11-04T23:02:00Z">
+        <w:r>
+          <w:rPr>
+            <w:rFonts w:eastAsia="Droid Sans Fallback" w:cs="FreeSans"/>
+            <w:color w:val="00000A"/>
+            <w:sz w:val="24"/>
+            <w:szCs w:val="24"/>
+            <w:lang w:val="en-US" w:eastAsia="zh-CN" w:bidi="hi-IN"/>
+          </w:rPr>
+          <w:t>The registered users, which have a new application that simplify the way to schedule personal events, including invitation to an event of friends or familiars;</w:t>
+        </w:r>
+      </w:ins>
+    </w:p>
+    <w:p>
+      <w:pPr>
+        <w:pStyle w:val="TextBody"/>
+        <w:rPr>
+          <w:rFonts w:eastAsia="Droid Sans Fallback" w:cs="FreeSans"/>
+          <w:color w:val="00000A"/>
+          <w:sz w:val="24"/>
+          <w:szCs w:val="24"/>
+          <w:lang w:val="en-US" w:eastAsia="zh-CN" w:bidi="hi-IN"/>
+        </w:rPr>
+      </w:pPr>
+      <w:ins w:id="49" w:author="Jiasheng " w:date="2014-11-04T23:02:00Z">
+        <w:r>
+          <w:rPr>
+            <w:rFonts w:eastAsia="Droid Sans Fallback" w:cs="FreeSans"/>
+            <w:color w:val="00000A"/>
+            <w:sz w:val="24"/>
+            <w:szCs w:val="24"/>
+            <w:lang w:val="en-US" w:eastAsia="zh-CN" w:bidi="hi-IN"/>
+          </w:rPr>
+        </w:r>
+      </w:ins>
+    </w:p>
+    <w:p>
+      <w:pPr>
+        <w:pStyle w:val="TextBody"/>
+        <w:rPr>
+          <w:rFonts w:eastAsia="Droid Sans Fallback" w:cs="FreeSans" w:ascii="Liberation Sans" w:hAnsi="Liberation Sans"/>
+          <w:color w:val="00000A"/>
+          <w:sz w:val="28"/>
+          <w:szCs w:val="28"/>
+          <w:lang w:val="en-US" w:eastAsia="zh-CN" w:bidi="hi-IN"/>
+        </w:rPr>
+      </w:pPr>
+      <w:ins w:id="50" w:author="Jiasheng " w:date="2014-11-04T23:02:00Z">
+        <w:r>
+          <w:rPr>
+            <w:rFonts w:eastAsia="Droid Sans Fallback" w:cs="FreeSans" w:ascii="Liberation Sans" w:hAnsi="Liberation Sans"/>
+            <w:color w:val="00000A"/>
+            <w:sz w:val="28"/>
+            <w:szCs w:val="28"/>
+            <w:lang w:val="en-US" w:eastAsia="zh-CN" w:bidi="hi-IN"/>
+          </w:rPr>
+          <w:t>Identifying actors</w:t>
+        </w:r>
+      </w:ins>
+    </w:p>
+    <w:p>
+      <w:pPr>
+        <w:pStyle w:val="TextBody"/>
+        <w:rPr>
+          <w:rFonts w:eastAsia="Droid Sans Fallback" w:cs="FreeSans"/>
+          <w:color w:val="00000A"/>
+          <w:sz w:val="24"/>
+          <w:szCs w:val="24"/>
+          <w:lang w:val="en-US" w:eastAsia="zh-CN" w:bidi="hi-IN"/>
+        </w:rPr>
+      </w:pPr>
+      <w:ins w:id="51" w:author="Jiasheng " w:date="2014-11-04T23:02:00Z">
+        <w:r>
+          <w:rPr>
+            <w:rFonts w:eastAsia="Droid Sans Fallback" w:cs="FreeSans"/>
+            <w:color w:val="00000A"/>
+            <w:sz w:val="24"/>
+            <w:szCs w:val="24"/>
+            <w:lang w:val="en-US" w:eastAsia="zh-CN" w:bidi="hi-IN"/>
+          </w:rPr>
+          <w:t xml:space="preserve">  </w:t>
+        </w:r>
+      </w:ins>
+      <w:ins w:id="52" w:author="Jiasheng " w:date="2014-11-04T23:02:00Z">
+        <w:r>
+          <w:rPr>
+            <w:rFonts w:eastAsia="Droid Sans Fallback" w:cs="FreeSans"/>
+            <w:color w:val="00000A"/>
+            <w:sz w:val="24"/>
+            <w:szCs w:val="24"/>
+            <w:lang w:val="en-US" w:eastAsia="zh-CN" w:bidi="hi-IN"/>
+          </w:rPr>
+          <w:t>In this system the principal actors are four:</w:t>
+        </w:r>
+      </w:ins>
+    </w:p>
+    <w:p>
+      <w:pPr>
+        <w:pStyle w:val="TextBody"/>
+        <w:numPr>
+          <w:ilvl w:val="0"/>
+          <w:numId w:val="5"/>
+        </w:numPr>
+        <w:rPr>
+          <w:rFonts w:eastAsia="Droid Sans Fallback" w:cs="FreeSans"/>
+          <w:color w:val="00000A"/>
+          <w:sz w:val="24"/>
+          <w:szCs w:val="24"/>
+          <w:lang w:val="en-US" w:eastAsia="zh-CN" w:bidi="hi-IN"/>
+        </w:rPr>
+      </w:pPr>
+      <w:ins w:id="53" w:author="Jiasheng " w:date="2014-11-04T23:02:00Z">
+        <w:r>
+          <w:rPr>
+            <w:rFonts w:eastAsia="Droid Sans Fallback" w:cs="FreeSans"/>
+            <w:color w:val="00000A"/>
+            <w:sz w:val="24"/>
+            <w:szCs w:val="24"/>
+            <w:lang w:val="en-US" w:eastAsia="zh-CN" w:bidi="hi-IN"/>
+          </w:rPr>
+          <w:t>The organizer: a registered user that create an event, detailed with place and date</w:t>
+        </w:r>
+      </w:ins>
+    </w:p>
+    <w:p>
+      <w:pPr>
+        <w:pStyle w:val="TextBody"/>
+        <w:numPr>
+          <w:ilvl w:val="0"/>
+          <w:numId w:val="5"/>
+        </w:numPr>
+        <w:rPr>
+          <w:rFonts w:eastAsia="Droid Sans Fallback" w:cs="FreeSans"/>
+          <w:color w:val="00000A"/>
+          <w:sz w:val="24"/>
+          <w:szCs w:val="24"/>
+          <w:lang w:val="en-US" w:eastAsia="zh-CN" w:bidi="hi-IN"/>
+        </w:rPr>
+      </w:pPr>
+      <w:ins w:id="54" w:author="Jiasheng " w:date="2014-11-04T23:02:00Z">
+        <w:r>
+          <w:rPr>
+            <w:rFonts w:eastAsia="Droid Sans Fallback" w:cs="FreeSans"/>
+            <w:color w:val="00000A"/>
+            <w:sz w:val="24"/>
+            <w:szCs w:val="24"/>
+            <w:lang w:val="en-US" w:eastAsia="zh-CN" w:bidi="hi-IN"/>
+          </w:rPr>
+          <w:t>The invited user: a registered user that has accepted the invitation to an event</w:t>
+        </w:r>
+      </w:ins>
+    </w:p>
+    <w:p>
+      <w:pPr>
+        <w:pStyle w:val="TextBody"/>
+        <w:numPr>
+          <w:ilvl w:val="0"/>
+          <w:numId w:val="5"/>
+        </w:numPr>
+        <w:rPr>
+          <w:rFonts w:eastAsia="Droid Sans Fallback" w:cs="FreeSans"/>
+          <w:color w:val="00000A"/>
+          <w:sz w:val="24"/>
+          <w:szCs w:val="24"/>
+          <w:lang w:val="en-US" w:eastAsia="zh-CN" w:bidi="hi-IN"/>
+        </w:rPr>
+      </w:pPr>
+      <w:ins w:id="55" w:author="Jiasheng " w:date="2014-11-04T23:02:00Z">
+        <w:r>
+          <w:rPr>
+            <w:rFonts w:eastAsia="Droid Sans Fallback" w:cs="FreeSans"/>
+            <w:color w:val="00000A"/>
+            <w:sz w:val="24"/>
+            <w:szCs w:val="24"/>
+            <w:lang w:val="en-US" w:eastAsia="zh-CN" w:bidi="hi-IN"/>
+          </w:rPr>
+          <w:t>Weather station employee (?)</w:t>
+        </w:r>
+      </w:ins>
     </w:p>
     <w:p>
       <w:pPr>
@@ -1664,6 +1963,98 @@
       <w:lvlText w:val=""/>
       <w:lvlJc w:val="left"/>
       <w:pPr>
+        <w:ind w:left="432" w:hanging="432"/>
+      </w:pPr>
+    </w:lvl>
+    <w:lvl w:ilvl="1">
+      <w:start w:val="1"/>
+      <w:numFmt w:val="none"/>
+      <w:suff w:val="nothing"/>
+      <w:lvlText w:val=""/>
+      <w:lvlJc w:val="left"/>
+      <w:pPr>
+        <w:ind w:left="576" w:hanging="576"/>
+      </w:pPr>
+    </w:lvl>
+    <w:lvl w:ilvl="2">
+      <w:start w:val="1"/>
+      <w:numFmt w:val="none"/>
+      <w:suff w:val="nothing"/>
+      <w:lvlText w:val=""/>
+      <w:lvlJc w:val="left"/>
+      <w:pPr>
+        <w:ind w:left="720" w:hanging="720"/>
+      </w:pPr>
+    </w:lvl>
+    <w:lvl w:ilvl="3">
+      <w:start w:val="1"/>
+      <w:numFmt w:val="none"/>
+      <w:suff w:val="nothing"/>
+      <w:lvlText w:val=""/>
+      <w:lvlJc w:val="left"/>
+      <w:pPr>
+        <w:ind w:left="864" w:hanging="864"/>
+      </w:pPr>
+    </w:lvl>
+    <w:lvl w:ilvl="4">
+      <w:start w:val="1"/>
+      <w:numFmt w:val="none"/>
+      <w:suff w:val="nothing"/>
+      <w:lvlText w:val=""/>
+      <w:lvlJc w:val="left"/>
+      <w:pPr>
+        <w:ind w:left="1008" w:hanging="1008"/>
+      </w:pPr>
+    </w:lvl>
+    <w:lvl w:ilvl="5">
+      <w:start w:val="1"/>
+      <w:numFmt w:val="none"/>
+      <w:suff w:val="nothing"/>
+      <w:lvlText w:val=""/>
+      <w:lvlJc w:val="left"/>
+      <w:pPr>
+        <w:ind w:left="1152" w:hanging="1152"/>
+      </w:pPr>
+    </w:lvl>
+    <w:lvl w:ilvl="6">
+      <w:start w:val="1"/>
+      <w:numFmt w:val="none"/>
+      <w:suff w:val="nothing"/>
+      <w:lvlText w:val=""/>
+      <w:lvlJc w:val="left"/>
+      <w:pPr>
+        <w:ind w:left="1296" w:hanging="1296"/>
+      </w:pPr>
+    </w:lvl>
+    <w:lvl w:ilvl="7">
+      <w:start w:val="1"/>
+      <w:numFmt w:val="none"/>
+      <w:suff w:val="nothing"/>
+      <w:lvlText w:val=""/>
+      <w:lvlJc w:val="left"/>
+      <w:pPr>
+        <w:ind w:left="1440" w:hanging="1440"/>
+      </w:pPr>
+    </w:lvl>
+    <w:lvl w:ilvl="8">
+      <w:start w:val="1"/>
+      <w:numFmt w:val="none"/>
+      <w:suff w:val="nothing"/>
+      <w:lvlText w:val=""/>
+      <w:lvlJc w:val="left"/>
+      <w:pPr>
+        <w:ind w:left="1584" w:hanging="1584"/>
+      </w:pPr>
+    </w:lvl>
+  </w:abstractNum>
+  <w:abstractNum w:abstractNumId="6">
+    <w:lvl w:ilvl="0">
+      <w:start w:val="1"/>
+      <w:numFmt w:val="none"/>
+      <w:suff w:val="nothing"/>
+      <w:lvlText w:val=""/>
+      <w:lvlJc w:val="left"/>
+      <w:pPr>
         <w:tabs>
           <w:tab w:val="num" w:pos="432"/>
         </w:tabs>
@@ -1789,6 +2180,9 @@
   </w:num>
   <w:num w:numId="5">
     <w:abstractNumId w:val="5"/>
+  </w:num>
+  <w:num w:numId="6">
+    <w:abstractNumId w:val="6"/>
   </w:num>
 </w:numbering>
 </file>
@@ -1856,6 +2250,18 @@
   </w:style>
   <w:style w:type="character" w:styleId="ListLabel2">
     <w:name w:val="ListLabel 2"/>
+    <w:rPr>
+      <w:rFonts w:cs="OpenSymbol"/>
+    </w:rPr>
+  </w:style>
+  <w:style w:type="character" w:styleId="ListLabel3">
+    <w:name w:val="ListLabel 3"/>
+    <w:rPr>
+      <w:rFonts w:cs="Symbol"/>
+    </w:rPr>
+  </w:style>
+  <w:style w:type="character" w:styleId="ListLabel4">
+    <w:name w:val="ListLabel 4"/>
     <w:rPr>
       <w:rFonts w:cs="OpenSymbol"/>
     </w:rPr>

</xml_diff>

<commit_message>
Aggiunto Stakeholders + Actors
</commit_message>
<xml_diff>
--- a/RASD-mkhatvari-xia.docx
+++ b/RASD-mkhatvari-xia.docx
@@ -571,108 +571,8 @@
       </w:pPr>
       <w:r>
         <w:rPr/>
-        <w:t xml:space="preserve">Bad weather </w:t>
-      </w:r>
-      <w:ins w:id="0" w:author="Nico Mkhatvari" w:date="2014-11-04T14:12:00Z">
-        <w:r>
-          <w:rPr/>
-          <w:t>condition</w:t>
-        </w:r>
-      </w:ins>
-      <w:r>
-        <w:rPr/>
-        <w:t xml:space="preserve">– in nature there is </w:t>
-      </w:r>
-      <w:del w:id="1" w:author="Nico Mkhatvari" w:date="2014-11-04T14:12:00Z">
-        <w:r>
-          <w:rPr/>
-          <w:delText>any</w:delText>
-        </w:r>
-      </w:del>
-      <w:ins w:id="2" w:author="Nico Mkhatvari" w:date="2014-11-04T14:12:00Z">
-        <w:r>
-          <w:rPr/>
-          <w:t xml:space="preserve"> a l</w:t>
-        </w:r>
-      </w:ins>
-      <w:ins w:id="3" w:author="Nico Mkhatvari" w:date="2014-11-04T14:13:00Z">
-        <w:r>
-          <w:rPr/>
-          <w:t>arge set of</w:t>
-        </w:r>
-      </w:ins>
-      <w:r>
-        <w:rPr/>
-        <w:t xml:space="preserve"> bad weather</w:t>
-      </w:r>
-      <w:ins w:id="4" w:author="Nico Mkhatvari" w:date="2014-11-04T14:13:00Z">
-        <w:r>
-          <w:rPr/>
-          <w:t xml:space="preserve"> condition</w:t>
-        </w:r>
-      </w:ins>
-      <w:ins w:id="5" w:author="Nico Mkhatvari" w:date="2014-11-04T14:14:00Z">
-        <w:r>
-          <w:rPr/>
-          <w:t>s</w:t>
-        </w:r>
-      </w:ins>
-      <w:r>
-        <w:rPr/>
-        <w:t xml:space="preserve">, therefore for humans it is </w:t>
-      </w:r>
-      <w:ins w:id="6" w:author="Nico Mkhatvari" w:date="2014-11-04T14:16:00Z">
-        <w:r>
-          <w:rPr/>
-          <w:t xml:space="preserve">a </w:t>
-        </w:r>
-      </w:ins>
-      <w:r>
-        <w:rPr/>
-        <w:t>subjective</w:t>
-      </w:r>
-      <w:ins w:id="7" w:author="Nico Mkhatvari" w:date="2014-11-04T14:16:00Z">
-        <w:r>
-          <w:rPr/>
-          <w:t xml:space="preserve"> point of view</w:t>
-        </w:r>
-      </w:ins>
-      <w:r>
-        <w:rPr/>
-        <w:t>, i.e</w:t>
-      </w:r>
-      <w:ins w:id="8" w:author="Nico Mkhatvari" w:date="2014-11-04T14:31:00Z">
-        <w:r>
-          <w:rPr/>
-          <w:t>.</w:t>
-        </w:r>
-      </w:ins>
-      <w:r>
-        <w:rPr/>
-        <w:t xml:space="preserve"> something related to their planned activities, mood, or other sort of </w:t>
-      </w:r>
-      <w:ins w:id="9" w:author="Nico Mkhatvari" w:date="2014-11-04T14:16:00Z">
-        <w:r>
-          <w:rPr/>
-          <w:t>factors</w:t>
-        </w:r>
-      </w:ins>
-      <w:del w:id="10" w:author="Nico Mkhatvari" w:date="2014-11-04T14:16:00Z">
-        <w:r>
-          <w:rPr/>
-          <w:delText>desires</w:delText>
-        </w:r>
-      </w:del>
-      <w:r>
-        <w:rPr/>
-        <w:t>. Considering these premises the application shall provide to user when creating an event the opportunity to define what bad weather conditions are.</w:t>
-      </w:r>
-      <w:ins w:id="11" w:author="Nico Mkhatvari" w:date="2014-11-04T14:13:00Z">
-        <w:r>
-          <w:rPr/>
-          <w:t xml:space="preserve"> </w:t>
-        </w:r>
-      </w:ins>
+        <w:t xml:space="preserve">Bad weather condition– in nature there is  a large set of bad weather conditions, therefore for humans it is a subjective point of view, i.e. something related to their planned activities, mood, or other sort of factors. Considering these premises the application shall provide to user when creating an event the opportunity to define what bad weather conditions are. </w:t>
+      </w:r>
     </w:p>
     <w:p>
       <w:pPr>
@@ -683,7 +583,7 @@
         <w:rPr/>
         <w:t>One day before – usually for people this concept is perceived as 24 hours before a given event, this concept will be used in this project as well</w:t>
       </w:r>
-      <w:ins w:id="12" w:author="Nico Mkhatvari" w:date="2014-11-04T13:35:00Z">
+      <w:ins w:id="0" w:author="Nico Mkhatvari" w:date="2014-11-04T13:35:00Z">
         <w:r>
           <w:rPr/>
           <w:t xml:space="preserve">. </w:t>
@@ -695,313 +595,503 @@
         <w:pStyle w:val="TextBody"/>
         <w:rPr/>
       </w:pPr>
-      <w:ins w:id="13" w:author="Nico Mkhatvari" w:date="2014-11-04T13:36:00Z">
+      <w:r>
+        <w:rPr/>
+        <w:t>Event creation – a registered user can create an event at least 24 hours before its occurrence.</w:t>
+      </w:r>
+    </w:p>
+    <w:p>
+      <w:pPr>
+        <w:pStyle w:val="TextBody"/>
+        <w:rPr/>
+      </w:pPr>
+      <w:r>
+        <w:rPr/>
+        <w:t>Notification – are sent immediately after the event creation and no further invitations can be added.</w:t>
+      </w:r>
+    </w:p>
+    <w:p>
+      <w:pPr>
+        <w:pStyle w:val="TextBody"/>
+        <w:rPr/>
+      </w:pPr>
+      <w:r>
+        <w:rPr/>
+        <w:t>Place: to avoid ambiguities in this case the owner will provide unique identification of the event's location, e.g. zip code.</w:t>
+      </w:r>
+    </w:p>
+    <w:p>
+      <w:pPr>
+        <w:pStyle w:val="TextBody"/>
+        <w:rPr/>
+      </w:pPr>
+      <w:r>
+        <w:rPr/>
+        <w:t>Modification of the event – in case of one of important fields have been modified (e.g. location, date), the notification shall be sent to all originally participants.</w:t>
+      </w:r>
+    </w:p>
+    <w:p>
+      <w:pPr>
+        <w:pStyle w:val="TextBody"/>
+        <w:rPr/>
+      </w:pPr>
+      <w:r>
+        <w:rPr/>
+        <w:t xml:space="preserve">Overlapped events – an user can create an event only if he isn't participating to any other scheduled event at that precise time, </w:t>
+      </w:r>
+      <w:r>
+        <w:rPr>
+          <w:rFonts w:eastAsia="Droid Sans Fallback" w:cs="FreeSans"/>
+          <w:color w:val="00000A"/>
+          <w:sz w:val="24"/>
+          <w:szCs w:val="24"/>
+          <w:lang w:val="en-US" w:eastAsia="zh-CN" w:bidi="hi-IN"/>
+        </w:rPr>
+        <w:t>i.e. creation only of synchronously disjointed events are permitted</w:t>
+      </w:r>
+      <w:r>
+        <w:rPr/>
+        <w:t xml:space="preserve">. </w:t>
+      </w:r>
+    </w:p>
+    <w:p>
+      <w:pPr>
+        <w:pStyle w:val="TextBody"/>
+        <w:rPr/>
+      </w:pPr>
+      <w:r>
+        <w:rPr/>
+        <w:t xml:space="preserve">Acceptance of the event – once an invitation has been either accepted or declined no additional modification is possible. </w:t>
+      </w:r>
+    </w:p>
+    <w:p>
+      <w:pPr>
+        <w:pStyle w:val="TextBody"/>
+        <w:rPr/>
+      </w:pPr>
+      <w:r>
+        <w:rPr/>
+        <w:t>Calendar – Gregorian.</w:t>
+      </w:r>
+    </w:p>
+    <w:p>
+      <w:pPr>
+        <w:pStyle w:val="TextBody"/>
+        <w:rPr/>
+      </w:pPr>
+      <w:r>
+        <w:rPr/>
+        <w:t xml:space="preserve"> </w:t>
+      </w:r>
+    </w:p>
+    <w:p>
+      <w:pPr>
+        <w:pStyle w:val="Heading1"/>
+        <w:rPr/>
+      </w:pPr>
+      <w:r>
+        <w:rPr/>
+        <w:t>Proposed System</w:t>
+      </w:r>
+    </w:p>
+    <w:p>
+      <w:pPr>
+        <w:pStyle w:val="TextBody"/>
+        <w:rPr/>
+      </w:pPr>
+      <w:r>
+        <w:rPr/>
+        <w:t xml:space="preserve">As has been stated in the introduction and in assumptions our web application is conceived to be able to allow people to see their personal calendar and the incoming arrangements. </w:t>
+      </w:r>
+    </w:p>
+    <w:p>
+      <w:pPr>
+        <w:pStyle w:val="TextBody"/>
+        <w:rPr/>
+      </w:pPr>
+      <w:r>
+        <w:rPr/>
+        <w:t>Each new user shall to register through a very simple registration form, in order to be acknowledged by the system. Every user, after logging into the application, will be able to:</w:t>
+      </w:r>
+    </w:p>
+    <w:p>
+      <w:pPr>
+        <w:pStyle w:val="TextBody"/>
+        <w:numPr>
+          <w:ilvl w:val="0"/>
+          <w:numId w:val="4"/>
+        </w:numPr>
+        <w:rPr/>
+      </w:pPr>
+      <w:r>
+        <w:rPr/>
+        <w:t xml:space="preserve">In first place to interact with the personal calendar creating, updating or deleting their personal event through a simple user interface; </w:t>
+      </w:r>
+    </w:p>
+    <w:p>
+      <w:pPr>
+        <w:pStyle w:val="TextBody"/>
+        <w:numPr>
+          <w:ilvl w:val="0"/>
+          <w:numId w:val="4"/>
+        </w:numPr>
+        <w:rPr/>
+      </w:pPr>
+      <w:r>
+        <w:rPr/>
+        <w:t xml:space="preserve">Secondly to retrieving information about forecast conditions in the period of incoming event; </w:t>
+      </w:r>
+    </w:p>
+    <w:p>
+      <w:pPr>
+        <w:pStyle w:val="TextBody"/>
+        <w:numPr>
+          <w:ilvl w:val="0"/>
+          <w:numId w:val="4"/>
+        </w:numPr>
+        <w:rPr/>
+      </w:pPr>
+      <w:r>
+        <w:rPr/>
+        <w:t xml:space="preserve">Eventually to see the invitation notifications </w:t>
+      </w:r>
+    </w:p>
+    <w:p>
+      <w:pPr>
+        <w:pStyle w:val="TextBody"/>
+        <w:numPr>
+          <w:ilvl w:val="0"/>
+          <w:numId w:val="4"/>
+        </w:numPr>
+        <w:rPr/>
+      </w:pPr>
+      <w:r>
+        <w:rPr/>
+        <w:t>Finally thanks to this system users will be able easily to link other people to programmed events.</w:t>
+      </w:r>
+    </w:p>
+    <w:p>
+      <w:pPr>
+        <w:pStyle w:val="Heading2"/>
+        <w:rPr/>
+      </w:pPr>
+      <w:r>
+        <w:rPr/>
+      </w:r>
+    </w:p>
+    <w:p>
+      <w:pPr>
+        <w:pStyle w:val="Heading1"/>
+        <w:rPr/>
+      </w:pPr>
+      <w:r>
+        <w:rPr/>
+        <w:t>Domain</w:t>
+      </w:r>
+    </w:p>
+    <w:p>
+      <w:pPr>
+        <w:pStyle w:val="TextBody"/>
+        <w:rPr/>
+      </w:pPr>
+      <w:r>
+        <w:rPr/>
+      </w:r>
+    </w:p>
+    <w:p>
+      <w:pPr>
+        <w:pStyle w:val="TextBody"/>
+        <w:rPr/>
+      </w:pPr>
+      <w:r>
+        <w:rPr/>
+        <w:t>As start point for gathering requirements and creating specifications, Jackson-Zave model has been chosen. This approach helps to identify the main interactions between the world and the machine, in our case registered users or weather forecast and the web application respectively.</w:t>
+      </w:r>
+    </w:p>
+    <w:p>
+      <w:pPr>
+        <w:pStyle w:val="TextBody"/>
+        <w:rPr/>
+      </w:pPr>
+      <w:r>
+        <w:rPr/>
+      </w:r>
+    </w:p>
+    <w:p>
+      <w:pPr>
+        <w:pStyle w:val="TextBody"/>
+        <w:rPr>
+          <w:rFonts w:eastAsia="Droid Sans Fallback" w:cs="FreeSans"/>
+          <w:color w:val="00000A"/>
+          <w:sz w:val="24"/>
+          <w:szCs w:val="24"/>
+          <w:lang w:val="en-US" w:eastAsia="zh-CN" w:bidi="hi-IN"/>
+        </w:rPr>
+      </w:pPr>
+      <w:r>
+        <w:rPr>
+          <w:rFonts w:eastAsia="Droid Sans Fallback" w:cs="FreeSans"/>
+          <w:color w:val="00000A"/>
+          <w:sz w:val="24"/>
+          <w:szCs w:val="24"/>
+          <w:lang w:val="en-US" w:eastAsia="zh-CN" w:bidi="hi-IN"/>
+        </w:rPr>
+        <w:t>The intersection of two domains will give an idea of the shared phenomena, e.g. personal account</w:t>
+      </w:r>
+    </w:p>
+    <w:p>
+      <w:pPr>
+        <w:pStyle w:val="TextBody"/>
+        <w:rPr>
+          <w:rFonts w:eastAsia="Droid Sans Fallback" w:cs="FreeSans" w:ascii="Liberation Sans" w:hAnsi="Liberation Sans"/>
+          <w:color w:val="00000A"/>
+          <w:sz w:val="28"/>
+          <w:szCs w:val="28"/>
+          <w:lang w:val="en-US" w:eastAsia="zh-CN" w:bidi="hi-IN"/>
+        </w:rPr>
+      </w:pPr>
+      <w:r>
+        <w:rPr>
+          <w:rFonts w:eastAsia="Droid Sans Fallback" w:cs="FreeSans" w:ascii="Liberation Sans" w:hAnsi="Liberation Sans"/>
+          <w:color w:val="00000A"/>
+          <w:sz w:val="28"/>
+          <w:szCs w:val="28"/>
+          <w:lang w:val="en-US" w:eastAsia="zh-CN" w:bidi="hi-IN"/>
+        </w:rPr>
+      </w:r>
+    </w:p>
+    <w:p>
+      <w:pPr>
+        <w:pStyle w:val="TextBody"/>
+        <w:rPr/>
+      </w:pPr>
+      <w:ins w:id="1" w:author="Nico Mkhatvari" w:date="2014-11-05T01:42:00Z">
         <w:r>
           <w:rPr/>
-          <w:t>Event creation – a registered user can create a</w:t>
         </w:r>
       </w:ins>
-      <w:ins w:id="14" w:author="Nico Mkhatvari" w:date="2014-11-04T13:37:00Z">
+    </w:p>
+    <w:p>
+      <w:pPr>
+        <w:pStyle w:val="TextBody"/>
+        <w:rPr/>
+      </w:pPr>
+      <w:ins w:id="2" w:author="Nico Mkhatvari" w:date="2014-11-05T01:42:00Z">
         <w:r>
           <w:rPr/>
-          <w:t>n event at least 24 hours before its occurrence.</w:t>
         </w:r>
       </w:ins>
     </w:p>
     <w:p>
       <w:pPr>
         <w:pStyle w:val="TextBody"/>
-        <w:rPr/>
-      </w:pPr>
-      <w:ins w:id="15" w:author="Nico Mkhatvari" w:date="2014-11-04T13:38:00Z">
+        <w:rPr>
+          <w:rFonts w:eastAsia="Droid Sans Fallback" w:cs="FreeSans" w:ascii="Liberation Sans" w:hAnsi="Liberation Sans"/>
+          <w:color w:val="00000A"/>
+          <w:sz w:val="28"/>
+          <w:szCs w:val="28"/>
+          <w:lang w:val="en-US" w:eastAsia="zh-CN" w:bidi="hi-IN"/>
+        </w:rPr>
+      </w:pPr>
+      <w:bookmarkStart w:id="0" w:name="__DdeLink__72_1749178834"/>
+      <w:bookmarkEnd w:id="0"/>
+      <w:r>
+        <w:rPr>
+          <w:rFonts w:eastAsia="Droid Sans Fallback" w:cs="FreeSans" w:ascii="Liberation Sans" w:hAnsi="Liberation Sans"/>
+          <w:color w:val="00000A"/>
+          <w:sz w:val="28"/>
+          <w:szCs w:val="28"/>
+          <w:lang w:val="en-US" w:eastAsia="zh-CN" w:bidi="hi-IN"/>
+        </w:rPr>
+        <w:t>Identifying stakeholders</w:t>
+      </w:r>
+    </w:p>
+    <w:p>
+      <w:pPr>
+        <w:pStyle w:val="TextBody"/>
+        <w:rPr/>
+      </w:pPr>
+      <w:del w:id="3" w:author="Nico Mkhatvari" w:date="2014-11-05T01:42:00Z">
         <w:r>
           <w:rPr/>
-          <w:t xml:space="preserve">Notification – are sent </w:t>
         </w:r>
-      </w:ins>
-      <w:ins w:id="16" w:author="Nico Mkhatvari" w:date="2014-11-04T13:39:00Z">
-        <w:r>
-          <w:rPr/>
-          <w:t>immediately after the event creation</w:t>
-        </w:r>
-      </w:ins>
-      <w:ins w:id="17" w:author="Nico Mkhatvari" w:date="2014-11-04T13:40:00Z">
-        <w:r>
-          <w:rPr/>
-          <w:t xml:space="preserve"> and no further invitations can be added.</w:t>
-        </w:r>
-      </w:ins>
-    </w:p>
-    <w:p>
-      <w:pPr>
-        <w:pStyle w:val="TextBody"/>
-        <w:rPr/>
-      </w:pPr>
-      <w:r>
-        <w:rPr/>
-        <w:t>Place: to avoid ambiguities in this case the owner will provide unique identification of the event's location, e.g. zip code.</w:t>
-      </w:r>
-    </w:p>
-    <w:p>
-      <w:pPr>
-        <w:pStyle w:val="TextBody"/>
-        <w:rPr/>
-      </w:pPr>
-      <w:r>
-        <w:rPr/>
-        <w:t>Modification of the event – in case of one of important fields have been modified (e.g. location, date), the notification shall be sent to all originally participants.</w:t>
-      </w:r>
-    </w:p>
-    <w:p>
-      <w:pPr>
-        <w:pStyle w:val="TextBody"/>
-        <w:rPr/>
-      </w:pPr>
-      <w:ins w:id="18" w:author="Nico Mkhatvari" w:date="2014-11-04T13:47:00Z">
-        <w:r>
-          <w:rPr/>
-          <w:t xml:space="preserve">Overlapped events </w:t>
-        </w:r>
-      </w:ins>
-      <w:ins w:id="19" w:author="Nico Mkhatvari" w:date="2014-11-04T13:50:00Z">
-        <w:r>
-          <w:rPr/>
-          <w:t>–</w:t>
-        </w:r>
-      </w:ins>
-      <w:ins w:id="20" w:author="Nico Mkhatvari" w:date="2014-11-04T13:47:00Z">
-        <w:r>
-          <w:rPr/>
-          <w:t xml:space="preserve"> </w:t>
-        </w:r>
-      </w:ins>
-      <w:ins w:id="21" w:author="Nico Mkhatvari" w:date="2014-11-04T13:50:00Z">
-        <w:r>
-          <w:rPr/>
-          <w:t xml:space="preserve">an user can create an event only if he </w:t>
-        </w:r>
-      </w:ins>
-      <w:ins w:id="22" w:author="Nico Mkhatvari" w:date="2014-11-04T13:51:00Z">
-        <w:r>
-          <w:rPr/>
-          <w:t xml:space="preserve">isn't participating to any other scheduled event </w:t>
-        </w:r>
-      </w:ins>
-      <w:ins w:id="23" w:author="Nico Mkhatvari" w:date="2014-11-04T13:52:00Z">
-        <w:r>
-          <w:rPr/>
-          <w:t xml:space="preserve">at that precise time, </w:t>
-        </w:r>
-      </w:ins>
-      <w:ins w:id="24" w:author="Nico Mkhatvari" w:date="2014-11-04T13:52:00Z">
-        <w:r>
-          <w:rPr>
-            <w:rFonts w:eastAsia="Droid Sans Fallback" w:cs="FreeSans"/>
-            <w:color w:val="00000A"/>
-            <w:sz w:val="24"/>
-            <w:szCs w:val="24"/>
-            <w:lang w:val="en-US" w:eastAsia="zh-CN" w:bidi="hi-IN"/>
-          </w:rPr>
-          <w:t>i.e. creation only of synchronously disjointed events are permitted</w:t>
-        </w:r>
-      </w:ins>
-      <w:ins w:id="25" w:author="Nico Mkhatvari" w:date="2014-11-04T13:52:00Z">
-        <w:r>
-          <w:rPr/>
-          <w:t xml:space="preserve">. </w:t>
-        </w:r>
-      </w:ins>
-    </w:p>
-    <w:p>
-      <w:pPr>
-        <w:pStyle w:val="TextBody"/>
-        <w:rPr/>
-      </w:pPr>
-      <w:ins w:id="26" w:author="Nico Mkhatvari" w:date="2014-11-04T13:59:00Z">
-        <w:r>
-          <w:rPr/>
-          <w:t xml:space="preserve">Acceptance of the event – once </w:t>
-        </w:r>
-      </w:ins>
-      <w:ins w:id="27" w:author="Nico Mkhatvari" w:date="2014-11-04T14:00:00Z">
-        <w:r>
-          <w:rPr/>
-          <w:t xml:space="preserve">an invitation has been either accepted or declined no </w:t>
-        </w:r>
-      </w:ins>
-      <w:ins w:id="28" w:author="Nico Mkhatvari" w:date="2014-11-04T14:01:00Z">
-        <w:r>
-          <w:rPr/>
-          <w:t xml:space="preserve">additional modification is possible. </w:t>
-        </w:r>
-      </w:ins>
-    </w:p>
-    <w:p>
-      <w:pPr>
-        <w:pStyle w:val="TextBody"/>
-        <w:rPr/>
-      </w:pPr>
-      <w:ins w:id="29" w:author="Nico Mkhatvari" w:date="2014-11-04T14:48:00Z">
-        <w:r>
-          <w:rPr/>
-          <w:t>Calendar</w:t>
-        </w:r>
-      </w:ins>
-      <w:ins w:id="30" w:author="Nico Mkhatvari" w:date="2014-11-04T14:50:00Z">
-        <w:r>
-          <w:rPr/>
-          <w:t xml:space="preserve"> – Gregorian.</w:t>
-        </w:r>
-      </w:ins>
-    </w:p>
-    <w:p>
-      <w:pPr>
-        <w:pStyle w:val="TextBody"/>
-        <w:rPr/>
-      </w:pPr>
-      <w:r>
-        <w:rPr/>
+      </w:del>
+    </w:p>
+    <w:p>
+      <w:pPr>
+        <w:pStyle w:val="TextBody"/>
+        <w:rPr>
+          <w:rFonts w:eastAsia="Droid Sans Fallback" w:cs="FreeSans"/>
+          <w:color w:val="00000A"/>
+          <w:sz w:val="24"/>
+          <w:szCs w:val="24"/>
+          <w:lang w:val="en-US" w:eastAsia="zh-CN" w:bidi="hi-IN"/>
+        </w:rPr>
+      </w:pPr>
+      <w:r>
+        <w:rPr>
+          <w:rFonts w:eastAsia="Droid Sans Fallback" w:cs="FreeSans"/>
+          <w:color w:val="00000A"/>
+          <w:sz w:val="24"/>
+          <w:szCs w:val="24"/>
+          <w:lang w:val="en-US" w:eastAsia="zh-CN" w:bidi="hi-IN"/>
+        </w:rPr>
+        <w:t xml:space="preserve">The main stakeholders of the project is Politecnico of Milan </w:t>
+      </w:r>
+      <w:r>
+        <w:rPr>
+          <w:rFonts w:eastAsia="Droid Sans Fallback" w:cs="FreeSans"/>
+          <w:color w:val="00000A"/>
+          <w:sz w:val="24"/>
+          <w:szCs w:val="24"/>
+          <w:lang w:val="en-US" w:eastAsia="zh-CN" w:bidi="hi-IN"/>
+        </w:rPr>
+        <w:t xml:space="preserve">which is </w:t>
+      </w:r>
+      <w:r>
+        <w:rPr>
+          <w:rFonts w:eastAsia="Droid Sans Fallback" w:cs="FreeSans"/>
+          <w:color w:val="00000A"/>
+          <w:sz w:val="24"/>
+          <w:szCs w:val="24"/>
+          <w:lang w:val="en-US" w:eastAsia="zh-CN" w:bidi="hi-IN"/>
+        </w:rPr>
+        <w:t xml:space="preserve">represented by </w:t>
+      </w:r>
+      <w:r>
+        <w:rPr>
+          <w:rFonts w:eastAsia="Droid Sans Fallback" w:cs="FreeSans"/>
+          <w:color w:val="00000A"/>
+          <w:sz w:val="24"/>
+          <w:szCs w:val="24"/>
+          <w:lang w:val="en-US" w:eastAsia="zh-CN" w:bidi="hi-IN"/>
+        </w:rPr>
+        <w:t>internal committee of</w:t>
+      </w:r>
+      <w:r>
+        <w:rPr>
+          <w:rFonts w:eastAsia="Droid Sans Fallback" w:cs="FreeSans"/>
+          <w:color w:val="00000A"/>
+          <w:sz w:val="24"/>
+          <w:szCs w:val="24"/>
+          <w:lang w:val="en-US" w:eastAsia="zh-CN" w:bidi="hi-IN"/>
+        </w:rPr>
         <w:t xml:space="preserve"> </w:t>
       </w:r>
-    </w:p>
-    <w:p>
-      <w:pPr>
-        <w:pStyle w:val="Heading1"/>
-        <w:rPr/>
-      </w:pPr>
-      <w:ins w:id="31" w:author="Nico Mkhatvari" w:date="2014-11-04T14:32:00Z">
-        <w:r>
-          <w:rPr/>
-          <w:t>Proposed System</w:t>
-        </w:r>
-      </w:ins>
-    </w:p>
-    <w:p>
-      <w:pPr>
-        <w:pStyle w:val="TextBody"/>
-        <w:rPr/>
-      </w:pPr>
-      <w:ins w:id="32" w:author="Nico Mkhatvari" w:date="2014-11-04T14:35:00Z">
-        <w:r>
-          <w:rPr/>
-          <w:t xml:space="preserve">As has been stated in the introduction and in assumptions </w:t>
-        </w:r>
-      </w:ins>
-      <w:ins w:id="33" w:author="Nico Mkhatvari" w:date="2014-11-04T14:36:00Z">
-        <w:r>
-          <w:rPr/>
-          <w:t xml:space="preserve">our web application is conceived to be able to allow people to see their personal calendar and the incoming arrangements. </w:t>
-        </w:r>
-      </w:ins>
-    </w:p>
-    <w:p>
-      <w:pPr>
-        <w:pStyle w:val="TextBody"/>
-        <w:rPr/>
-      </w:pPr>
-      <w:ins w:id="34" w:author="Nico Mkhatvari" w:date="2014-11-04T14:36:00Z">
-        <w:r>
-          <w:rPr/>
-          <w:t>Each new user shall to register through a very simple registration form, in order to be acknowledged by the system. Every user, after logging into the application, will be able to:</w:t>
-        </w:r>
-      </w:ins>
-    </w:p>
-    <w:p>
-      <w:pPr>
-        <w:pStyle w:val="TextBody"/>
-        <w:numPr>
-          <w:ilvl w:val="0"/>
-          <w:numId w:val="4"/>
-        </w:numPr>
-        <w:rPr/>
-      </w:pPr>
-      <w:ins w:id="35" w:author="Nico Mkhatvari" w:date="2014-11-04T14:36:00Z">
-        <w:r>
-          <w:rPr/>
-          <w:t xml:space="preserve">In first place to interact with the personal calendar creating, updating or deleting their personal event through a simple user interface; </w:t>
-        </w:r>
-      </w:ins>
-    </w:p>
-    <w:p>
-      <w:pPr>
-        <w:pStyle w:val="TextBody"/>
-        <w:numPr>
-          <w:ilvl w:val="0"/>
-          <w:numId w:val="4"/>
-        </w:numPr>
-        <w:rPr/>
-      </w:pPr>
-      <w:ins w:id="36" w:author="Nico Mkhatvari" w:date="2014-11-04T14:36:00Z">
-        <w:r>
-          <w:rPr/>
-          <w:t xml:space="preserve">Secondly to retrieving information about forecast conditions in the period of incoming event; </w:t>
-        </w:r>
-      </w:ins>
-    </w:p>
-    <w:p>
-      <w:pPr>
-        <w:pStyle w:val="TextBody"/>
-        <w:numPr>
-          <w:ilvl w:val="0"/>
-          <w:numId w:val="4"/>
-        </w:numPr>
-        <w:rPr/>
-      </w:pPr>
-      <w:ins w:id="37" w:author="Nico Mkhatvari" w:date="2014-11-04T14:36:00Z">
-        <w:r>
-          <w:rPr/>
-          <w:t xml:space="preserve">Eventually to see the invitation notifications </w:t>
-        </w:r>
-      </w:ins>
-    </w:p>
-    <w:p>
-      <w:pPr>
-        <w:pStyle w:val="TextBody"/>
-        <w:numPr>
-          <w:ilvl w:val="0"/>
-          <w:numId w:val="4"/>
-        </w:numPr>
-        <w:rPr/>
-      </w:pPr>
-      <w:ins w:id="38" w:author="Nico Mkhatvari" w:date="2014-11-04T14:36:00Z">
-        <w:r>
-          <w:rPr/>
-          <w:t>Finally thanks to this system users will be able easily to link other people to programmed events.</w:t>
-        </w:r>
-      </w:ins>
-    </w:p>
-    <w:p>
-      <w:pPr>
-        <w:pStyle w:val="Heading2"/>
-        <w:rPr/>
-      </w:pPr>
-      <w:r>
-        <w:rPr/>
-      </w:r>
-    </w:p>
-    <w:p>
-      <w:pPr>
-        <w:pStyle w:val="Heading1"/>
-        <w:rPr/>
-      </w:pPr>
-      <w:ins w:id="39" w:author="Jiasheng " w:date="2014-11-04T23:02:00Z">
-        <w:r>
-          <w:rPr/>
-          <w:t>Domain</w:t>
-        </w:r>
-      </w:ins>
-    </w:p>
-    <w:p>
-      <w:pPr>
-        <w:pStyle w:val="TextBody"/>
-        <w:rPr/>
-      </w:pPr>
-      <w:ins w:id="40" w:author="Jiasheng " w:date="2014-11-04T23:02:00Z">
-        <w:r>
-          <w:rPr/>
-          <w:t xml:space="preserve">The domain of a project is a set of elements of the external world which will interface and interact with system. </w:t>
-        </w:r>
-      </w:ins>
+      <w:r>
+        <w:rPr>
+          <w:rFonts w:eastAsia="Droid Sans Fallback" w:cs="FreeSans"/>
+          <w:color w:val="00000A"/>
+          <w:sz w:val="24"/>
+          <w:szCs w:val="24"/>
+          <w:lang w:val="en-US" w:eastAsia="zh-CN" w:bidi="hi-IN"/>
+        </w:rPr>
+        <w:t>professors. The main needs of this project is to fulfill all requested requirements respecting all deadlines. Furthermore we have to exhibit all stages of the project throughout of the development process.</w:t>
+      </w:r>
+    </w:p>
+    <w:p>
+      <w:pPr>
+        <w:pStyle w:val="TextBody"/>
+        <w:rPr>
+          <w:rFonts w:eastAsia="Droid Sans Fallback" w:cs="FreeSans"/>
+          <w:color w:val="00000A"/>
+          <w:sz w:val="24"/>
+          <w:szCs w:val="24"/>
+          <w:lang w:val="en-US" w:eastAsia="zh-CN" w:bidi="hi-IN"/>
+        </w:rPr>
+      </w:pPr>
+      <w:r>
+        <w:rPr>
+          <w:rFonts w:eastAsia="Droid Sans Fallback" w:cs="FreeSans"/>
+          <w:color w:val="00000A"/>
+          <w:sz w:val="24"/>
+          <w:szCs w:val="24"/>
+          <w:lang w:val="en-US" w:eastAsia="zh-CN" w:bidi="hi-IN"/>
+        </w:rPr>
+        <w:t xml:space="preserve">The other stakeholder is our development team which is focused on (is really into/ be concerned) delivering a high-quality web application. In addition we are concerned with acquiring main soft engineering techniques. Besides what has been stated before, our team is interested especially </w:t>
+      </w:r>
+      <w:r>
+        <w:rPr>
+          <w:rFonts w:eastAsia="Droid Sans Fallback" w:cs="FreeSans"/>
+          <w:color w:val="00000A"/>
+          <w:sz w:val="24"/>
+          <w:szCs w:val="24"/>
+          <w:lang w:val="en-US" w:eastAsia="zh-CN" w:bidi="hi-IN"/>
+        </w:rPr>
+        <w:t>to</w:t>
+      </w:r>
+      <w:r>
+        <w:rPr>
+          <w:rFonts w:eastAsia="Droid Sans Fallback" w:cs="FreeSans"/>
+          <w:color w:val="00000A"/>
+          <w:sz w:val="24"/>
+          <w:szCs w:val="24"/>
+          <w:lang w:val="en-US" w:eastAsia="zh-CN" w:bidi="hi-IN"/>
+        </w:rPr>
+        <w:t xml:space="preserve"> get a good mark for the university career. </w:t>
+      </w:r>
+    </w:p>
+    <w:p>
+      <w:pPr>
+        <w:pStyle w:val="TextBody"/>
+        <w:rPr>
+          <w:rFonts w:eastAsia="Droid Sans Fallback" w:cs="FreeSans"/>
+          <w:color w:val="00000A"/>
+          <w:sz w:val="24"/>
+          <w:szCs w:val="24"/>
+          <w:lang w:val="en-US" w:eastAsia="zh-CN" w:bidi="hi-IN"/>
+        </w:rPr>
+      </w:pPr>
+      <w:r>
+        <w:rPr>
+          <w:rFonts w:eastAsia="Droid Sans Fallback" w:cs="FreeSans"/>
+          <w:color w:val="00000A"/>
+          <w:sz w:val="24"/>
+          <w:szCs w:val="24"/>
+          <w:lang w:val="en-US" w:eastAsia="zh-CN" w:bidi="hi-IN"/>
+        </w:rPr>
+        <w:t>Finally the main intention is</w:t>
+      </w:r>
+      <w:r>
+        <w:rPr>
+          <w:rFonts w:eastAsia="Droid Sans Fallback" w:cs="FreeSans"/>
+          <w:color w:val="00000A"/>
+          <w:sz w:val="24"/>
+          <w:szCs w:val="24"/>
+          <w:lang w:val="en-US" w:eastAsia="zh-CN" w:bidi="hi-IN"/>
+        </w:rPr>
+        <w:t xml:space="preserve"> to provide an ease-to-use software, </w:t>
+      </w:r>
+      <w:r>
+        <w:rPr>
+          <w:rFonts w:eastAsia="Droid Sans Fallback" w:cs="FreeSans"/>
+          <w:color w:val="00000A"/>
+          <w:sz w:val="24"/>
+          <w:szCs w:val="24"/>
+          <w:lang w:val="en-US" w:eastAsia="zh-CN" w:bidi="hi-IN"/>
+        </w:rPr>
+        <w:t xml:space="preserve">that will </w:t>
+      </w:r>
+      <w:r>
+        <w:rPr>
+          <w:rFonts w:eastAsia="Droid Sans Fallback" w:cs="FreeSans"/>
+          <w:color w:val="00000A"/>
+          <w:sz w:val="24"/>
+          <w:szCs w:val="24"/>
+          <w:lang w:val="en-US" w:eastAsia="zh-CN" w:bidi="hi-IN"/>
+        </w:rPr>
+        <w:t>accommodate</w:t>
+      </w:r>
+      <w:r>
+        <w:rPr>
+          <w:rFonts w:eastAsia="Droid Sans Fallback" w:cs="FreeSans"/>
+          <w:color w:val="00000A"/>
+          <w:sz w:val="24"/>
+          <w:szCs w:val="24"/>
+          <w:lang w:val="en-US" w:eastAsia="zh-CN" w:bidi="hi-IN"/>
+        </w:rPr>
+        <w:t xml:space="preserve"> user experience and fulfill all requested needs.</w:t>
+      </w:r>
     </w:p>
     <w:p>
       <w:pPr>
@@ -1014,72 +1104,7 @@
           <w:lang w:val="en-US" w:eastAsia="zh-CN" w:bidi="hi-IN"/>
         </w:rPr>
       </w:pPr>
-      <w:ins w:id="41" w:author="Jiasheng " w:date="2014-11-04T23:02:00Z">
-        <w:r>
-          <w:rPr>
-            <w:rFonts w:eastAsia="Droid Sans Fallback" w:cs="FreeSans" w:ascii="Liberation Sans" w:hAnsi="Liberation Sans"/>
-            <w:color w:val="00000A"/>
-            <w:sz w:val="28"/>
-            <w:szCs w:val="28"/>
-            <w:lang w:val="en-US" w:eastAsia="zh-CN" w:bidi="hi-IN"/>
-          </w:rPr>
-          <w:t>Jackson-Zave Model</w:t>
-        </w:r>
-      </w:ins>
-    </w:p>
-    <w:p>
-      <w:pPr>
-        <w:pStyle w:val="TextBody"/>
-        <w:rPr>
-          <w:rFonts w:eastAsia="Droid Sans Fallback" w:cs="FreeSans"/>
-          <w:color w:val="00000A"/>
-          <w:sz w:val="24"/>
-          <w:szCs w:val="24"/>
-          <w:lang w:val="en-US" w:eastAsia="zh-CN" w:bidi="hi-IN"/>
-        </w:rPr>
-      </w:pPr>
-      <w:ins w:id="42" w:author="Jiasheng " w:date="2014-11-04T23:02:00Z">
-        <w:r>
-          <w:rPr>
-            <w:rFonts w:eastAsia="Droid Sans Fallback" w:cs="FreeSans"/>
-            <w:color w:val="00000A"/>
-            <w:sz w:val="24"/>
-            <w:szCs w:val="24"/>
-            <w:lang w:val="en-US" w:eastAsia="zh-CN" w:bidi="hi-IN"/>
-          </w:rPr>
-          <w:t xml:space="preserve">The Jackson-Zave model is an approach that allows to analyze the domain of external world, e.g. weather real conditions, and the domain of the application, e.g. event </w:t>
-          <w:tab/>
-          <w:t>.</w:t>
-        </w:r>
-      </w:ins>
-    </w:p>
-    <w:p>
-      <w:pPr>
-        <w:pStyle w:val="TextBody"/>
-        <w:rPr>
-          <w:rFonts w:eastAsia="Droid Sans Fallback" w:cs="FreeSans"/>
-          <w:color w:val="00000A"/>
-          <w:sz w:val="24"/>
-          <w:szCs w:val="24"/>
-          <w:lang w:val="en-US" w:eastAsia="zh-CN" w:bidi="hi-IN"/>
-        </w:rPr>
-      </w:pPr>
-      <w:ins w:id="43" w:author="Jiasheng " w:date="2014-11-04T23:02:00Z">
-        <w:r>
-          <w:rPr>
-            <w:rFonts w:eastAsia="Droid Sans Fallback" w:cs="FreeSans"/>
-            <w:color w:val="00000A"/>
-            <w:sz w:val="24"/>
-            <w:szCs w:val="24"/>
-            <w:lang w:val="en-US" w:eastAsia="zh-CN" w:bidi="hi-IN"/>
-          </w:rPr>
-          <w:t>The intersection of two domains will give an idea of the shared phenomena, e.g. personal account</w:t>
-        </w:r>
-      </w:ins>
-    </w:p>
-    <w:p>
-      <w:pPr>
-        <w:pStyle w:val="TextBody"/>
+      <w:r>
         <w:rPr>
           <w:rFonts w:eastAsia="Droid Sans Fallback" w:cs="FreeSans" w:ascii="Liberation Sans" w:hAnsi="Liberation Sans"/>
           <w:color w:val="00000A"/>
@@ -1087,207 +1112,50 @@
           <w:szCs w:val="28"/>
           <w:lang w:val="en-US" w:eastAsia="zh-CN" w:bidi="hi-IN"/>
         </w:rPr>
-      </w:pPr>
-      <w:ins w:id="44" w:author="Jiasheng " w:date="2014-11-04T23:02:00Z">
-        <w:r>
-          <w:rPr>
-            <w:rFonts w:eastAsia="Droid Sans Fallback" w:cs="FreeSans" w:ascii="Liberation Sans" w:hAnsi="Liberation Sans"/>
-            <w:color w:val="00000A"/>
-            <w:sz w:val="28"/>
-            <w:szCs w:val="28"/>
-            <w:lang w:val="en-US" w:eastAsia="zh-CN" w:bidi="hi-IN"/>
-          </w:rPr>
-        </w:r>
-      </w:ins>
-    </w:p>
-    <w:p>
-      <w:pPr>
-        <w:pStyle w:val="TextBody"/>
-        <w:rPr>
-          <w:rFonts w:eastAsia="Droid Sans Fallback" w:cs="FreeSans" w:ascii="Liberation Sans" w:hAnsi="Liberation Sans"/>
-          <w:color w:val="00000A"/>
-          <w:sz w:val="28"/>
-          <w:szCs w:val="28"/>
-          <w:lang w:val="en-US" w:eastAsia="zh-CN" w:bidi="hi-IN"/>
-        </w:rPr>
-      </w:pPr>
-      <w:ins w:id="45" w:author="Jiasheng " w:date="2014-11-04T23:02:00Z">
-        <w:bookmarkStart w:id="0" w:name="__DdeLink__72_1749178834"/>
-        <w:bookmarkEnd w:id="0"/>
-        <w:r>
-          <w:rPr>
-            <w:rFonts w:eastAsia="Droid Sans Fallback" w:cs="FreeSans" w:ascii="Liberation Sans" w:hAnsi="Liberation Sans"/>
-            <w:color w:val="00000A"/>
-            <w:sz w:val="28"/>
-            <w:szCs w:val="28"/>
-            <w:lang w:val="en-US" w:eastAsia="zh-CN" w:bidi="hi-IN"/>
-          </w:rPr>
-          <w:t>Identifying stakeholders</w:t>
-        </w:r>
-      </w:ins>
-    </w:p>
-    <w:p>
-      <w:pPr>
-        <w:pStyle w:val="TextBody"/>
-        <w:rPr>
-          <w:rFonts w:eastAsia="Droid Sans Fallback" w:cs="FreeSans"/>
-          <w:color w:val="00000A"/>
-          <w:sz w:val="24"/>
-          <w:szCs w:val="24"/>
-          <w:lang w:val="en-US" w:eastAsia="zh-CN" w:bidi="hi-IN"/>
-        </w:rPr>
-      </w:pPr>
-      <w:ins w:id="46" w:author="Jiasheng " w:date="2014-11-04T23:02:00Z">
-        <w:r>
-          <w:rPr>
-            <w:rFonts w:eastAsia="Droid Sans Fallback" w:cs="FreeSans"/>
-            <w:color w:val="00000A"/>
-            <w:sz w:val="24"/>
-            <w:szCs w:val="24"/>
-            <w:lang w:val="en-US" w:eastAsia="zh-CN" w:bidi="hi-IN"/>
-          </w:rPr>
-          <w:t>The principal stakeholders of this system are the following ones:</w:t>
-        </w:r>
-      </w:ins>
-    </w:p>
-    <w:p>
-      <w:pPr>
-        <w:pStyle w:val="TextBody"/>
-        <w:numPr>
-          <w:ilvl w:val="0"/>
-          <w:numId w:val="4"/>
-        </w:numPr>
-        <w:rPr>
-          <w:rFonts w:eastAsia="Droid Sans Fallback" w:cs="FreeSans"/>
-          <w:color w:val="00000A"/>
-          <w:sz w:val="24"/>
-          <w:szCs w:val="24"/>
-          <w:lang w:val="en-US" w:eastAsia="zh-CN" w:bidi="hi-IN"/>
-        </w:rPr>
-      </w:pPr>
-      <w:ins w:id="47" w:author="Jiasheng " w:date="2014-11-04T23:02:00Z">
-        <w:r>
-          <w:rPr>
-            <w:rFonts w:eastAsia="Droid Sans Fallback" w:cs="FreeSans"/>
-            <w:color w:val="00000A"/>
-            <w:sz w:val="24"/>
-            <w:szCs w:val="24"/>
-            <w:lang w:val="en-US" w:eastAsia="zh-CN" w:bidi="hi-IN"/>
-          </w:rPr>
-          <w:t>The software house that has commissioned this project, which is interested to create a new useful application, in bid to enlarge the number of registered users who bring earnings through advertisings;</w:t>
-        </w:r>
-      </w:ins>
-    </w:p>
-    <w:p>
-      <w:pPr>
-        <w:pStyle w:val="TextBody"/>
-        <w:numPr>
-          <w:ilvl w:val="0"/>
-          <w:numId w:val="4"/>
-        </w:numPr>
-        <w:rPr>
-          <w:rFonts w:eastAsia="Droid Sans Fallback" w:cs="FreeSans"/>
-          <w:color w:val="00000A"/>
-          <w:sz w:val="24"/>
-          <w:szCs w:val="24"/>
-          <w:lang w:val="en-US" w:eastAsia="zh-CN" w:bidi="hi-IN"/>
-        </w:rPr>
-      </w:pPr>
-      <w:ins w:id="48" w:author="Jiasheng " w:date="2014-11-04T23:02:00Z">
-        <w:r>
-          <w:rPr>
-            <w:rFonts w:eastAsia="Droid Sans Fallback" w:cs="FreeSans"/>
-            <w:color w:val="00000A"/>
-            <w:sz w:val="24"/>
-            <w:szCs w:val="24"/>
-            <w:lang w:val="en-US" w:eastAsia="zh-CN" w:bidi="hi-IN"/>
-          </w:rPr>
-          <w:t>The registered users, which have a new application that simplify the way to schedule personal events, including invitation to an event of friends or familiars;</w:t>
-        </w:r>
-      </w:ins>
-    </w:p>
-    <w:p>
-      <w:pPr>
-        <w:pStyle w:val="TextBody"/>
-        <w:rPr>
-          <w:rFonts w:eastAsia="Droid Sans Fallback" w:cs="FreeSans"/>
-          <w:color w:val="00000A"/>
-          <w:sz w:val="24"/>
-          <w:szCs w:val="24"/>
-          <w:lang w:val="en-US" w:eastAsia="zh-CN" w:bidi="hi-IN"/>
-        </w:rPr>
-      </w:pPr>
-      <w:ins w:id="49" w:author="Jiasheng " w:date="2014-11-04T23:02:00Z">
-        <w:r>
-          <w:rPr>
-            <w:rFonts w:eastAsia="Droid Sans Fallback" w:cs="FreeSans"/>
-            <w:color w:val="00000A"/>
-            <w:sz w:val="24"/>
-            <w:szCs w:val="24"/>
-            <w:lang w:val="en-US" w:eastAsia="zh-CN" w:bidi="hi-IN"/>
-          </w:rPr>
-        </w:r>
-      </w:ins>
-    </w:p>
-    <w:p>
-      <w:pPr>
-        <w:pStyle w:val="TextBody"/>
-        <w:rPr>
-          <w:rFonts w:eastAsia="Droid Sans Fallback" w:cs="FreeSans" w:ascii="Liberation Sans" w:hAnsi="Liberation Sans"/>
-          <w:color w:val="00000A"/>
-          <w:sz w:val="28"/>
-          <w:szCs w:val="28"/>
-          <w:lang w:val="en-US" w:eastAsia="zh-CN" w:bidi="hi-IN"/>
-        </w:rPr>
-      </w:pPr>
-      <w:ins w:id="50" w:author="Jiasheng " w:date="2014-11-04T23:02:00Z">
-        <w:r>
-          <w:rPr>
-            <w:rFonts w:eastAsia="Droid Sans Fallback" w:cs="FreeSans" w:ascii="Liberation Sans" w:hAnsi="Liberation Sans"/>
-            <w:color w:val="00000A"/>
-            <w:sz w:val="28"/>
-            <w:szCs w:val="28"/>
-            <w:lang w:val="en-US" w:eastAsia="zh-CN" w:bidi="hi-IN"/>
-          </w:rPr>
-          <w:t>Identifying actors</w:t>
-        </w:r>
-      </w:ins>
-    </w:p>
-    <w:p>
-      <w:pPr>
-        <w:pStyle w:val="TextBody"/>
-        <w:rPr>
-          <w:rFonts w:eastAsia="Droid Sans Fallback" w:cs="FreeSans"/>
-          <w:color w:val="00000A"/>
-          <w:sz w:val="24"/>
-          <w:szCs w:val="24"/>
-          <w:lang w:val="en-US" w:eastAsia="zh-CN" w:bidi="hi-IN"/>
-        </w:rPr>
-      </w:pPr>
-      <w:ins w:id="51" w:author="Jiasheng " w:date="2014-11-04T23:02:00Z">
-        <w:r>
-          <w:rPr>
-            <w:rFonts w:eastAsia="Droid Sans Fallback" w:cs="FreeSans"/>
-            <w:color w:val="00000A"/>
-            <w:sz w:val="24"/>
-            <w:szCs w:val="24"/>
-            <w:lang w:val="en-US" w:eastAsia="zh-CN" w:bidi="hi-IN"/>
-          </w:rPr>
-          <w:t xml:space="preserve">  </w:t>
-        </w:r>
-      </w:ins>
-      <w:ins w:id="52" w:author="Jiasheng " w:date="2014-11-04T23:02:00Z">
-        <w:r>
-          <w:rPr>
-            <w:rFonts w:eastAsia="Droid Sans Fallback" w:cs="FreeSans"/>
-            <w:color w:val="00000A"/>
-            <w:sz w:val="24"/>
-            <w:szCs w:val="24"/>
-            <w:lang w:val="en-US" w:eastAsia="zh-CN" w:bidi="hi-IN"/>
-          </w:rPr>
-          <w:t>In this system the principal actors are four:</w:t>
-        </w:r>
-      </w:ins>
+        <w:t>Identifying actors</w:t>
+      </w:r>
+    </w:p>
+    <w:p>
+      <w:pPr>
+        <w:pStyle w:val="TextBody"/>
+        <w:rPr>
+          <w:rFonts w:eastAsia="Droid Sans Fallback" w:cs="FreeSans"/>
+          <w:color w:val="00000A"/>
+          <w:sz w:val="24"/>
+          <w:szCs w:val="24"/>
+          <w:lang w:val="en-US" w:eastAsia="zh-CN" w:bidi="hi-IN"/>
+        </w:rPr>
+      </w:pPr>
+      <w:r>
+        <w:rPr>
+          <w:rFonts w:eastAsia="Droid Sans Fallback" w:cs="FreeSans"/>
+          <w:color w:val="00000A"/>
+          <w:sz w:val="24"/>
+          <w:szCs w:val="24"/>
+          <w:lang w:val="en-US" w:eastAsia="zh-CN" w:bidi="hi-IN"/>
+        </w:rPr>
+        <w:t xml:space="preserve">In this system </w:t>
+      </w:r>
+      <w:r>
+        <w:rPr>
+          <w:rFonts w:eastAsia="Droid Sans Fallback" w:cs="FreeSans"/>
+          <w:color w:val="00000A"/>
+          <w:sz w:val="24"/>
+          <w:szCs w:val="24"/>
+          <w:lang w:val="en-US" w:eastAsia="zh-CN" w:bidi="hi-IN"/>
+        </w:rPr>
+        <w:t>under consideration, there are basically two main</w:t>
+      </w:r>
+      <w:r>
+        <w:rPr>
+          <w:rFonts w:eastAsia="Droid Sans Fallback" w:cs="FreeSans"/>
+          <w:color w:val="00000A"/>
+          <w:sz w:val="24"/>
+          <w:szCs w:val="24"/>
+          <w:lang w:val="en-US" w:eastAsia="zh-CN" w:bidi="hi-IN"/>
+        </w:rPr>
+        <w:t xml:space="preserve"> actors:</w:t>
+      </w:r>
     </w:p>
     <w:p>
       <w:pPr>
@@ -1296,26 +1164,12 @@
           <w:ilvl w:val="0"/>
           <w:numId w:val="5"/>
         </w:numPr>
-        <w:rPr>
-          <w:rFonts w:eastAsia="Droid Sans Fallback" w:cs="FreeSans"/>
-          <w:color w:val="00000A"/>
-          <w:sz w:val="24"/>
-          <w:szCs w:val="24"/>
-          <w:lang w:val="en-US" w:eastAsia="zh-CN" w:bidi="hi-IN"/>
-        </w:rPr>
-      </w:pPr>
-      <w:ins w:id="53" w:author="Jiasheng " w:date="2014-11-04T23:02:00Z">
-        <w:r>
-          <w:rPr>
-            <w:rFonts w:eastAsia="Droid Sans Fallback" w:cs="FreeSans"/>
-            <w:color w:val="00000A"/>
-            <w:sz w:val="24"/>
-            <w:szCs w:val="24"/>
-            <w:lang w:val="en-US" w:eastAsia="zh-CN" w:bidi="hi-IN"/>
-          </w:rPr>
-          <w:t>The organizer: a registered user that create an event, detailed with place and date</w:t>
-        </w:r>
-      </w:ins>
+        <w:rPr/>
+      </w:pPr>
+      <w:r>
+        <w:rPr/>
+        <w:t xml:space="preserve">Registered user: a person acknowledged by the system, has access to all application's features such as creation, deletion, update events and check up signed up arrangements and their relative weather forecast. </w:t>
+      </w:r>
     </w:p>
     <w:p>
       <w:pPr>
@@ -1324,54 +1178,12 @@
           <w:ilvl w:val="0"/>
           <w:numId w:val="5"/>
         </w:numPr>
-        <w:rPr>
-          <w:rFonts w:eastAsia="Droid Sans Fallback" w:cs="FreeSans"/>
-          <w:color w:val="00000A"/>
-          <w:sz w:val="24"/>
-          <w:szCs w:val="24"/>
-          <w:lang w:val="en-US" w:eastAsia="zh-CN" w:bidi="hi-IN"/>
-        </w:rPr>
-      </w:pPr>
-      <w:ins w:id="54" w:author="Jiasheng " w:date="2014-11-04T23:02:00Z">
-        <w:r>
-          <w:rPr>
-            <w:rFonts w:eastAsia="Droid Sans Fallback" w:cs="FreeSans"/>
-            <w:color w:val="00000A"/>
-            <w:sz w:val="24"/>
-            <w:szCs w:val="24"/>
-            <w:lang w:val="en-US" w:eastAsia="zh-CN" w:bidi="hi-IN"/>
-          </w:rPr>
-          <w:t>The invited user: a registered user that has accepted the invitation to an event</w:t>
-        </w:r>
-      </w:ins>
-    </w:p>
-    <w:p>
-      <w:pPr>
-        <w:pStyle w:val="TextBody"/>
-        <w:numPr>
-          <w:ilvl w:val="0"/>
-          <w:numId w:val="5"/>
-        </w:numPr>
-        <w:rPr>
-          <w:rFonts w:eastAsia="Droid Sans Fallback" w:cs="FreeSans"/>
-          <w:color w:val="00000A"/>
-          <w:sz w:val="24"/>
-          <w:szCs w:val="24"/>
-          <w:lang w:val="en-US" w:eastAsia="zh-CN" w:bidi="hi-IN"/>
-        </w:rPr>
-      </w:pPr>
-      <w:ins w:id="55" w:author="Jiasheng " w:date="2014-11-04T23:02:00Z">
-        <w:r>
-          <w:rPr>
-            <w:rFonts w:eastAsia="Droid Sans Fallback" w:cs="FreeSans"/>
-            <w:color w:val="00000A"/>
-            <w:sz w:val="24"/>
-            <w:szCs w:val="24"/>
-            <w:lang w:val="en-US" w:eastAsia="zh-CN" w:bidi="hi-IN"/>
-          </w:rPr>
-          <w:t>Weather station employee (?)</w:t>
-        </w:r>
-      </w:ins>
+        <w:rPr/>
+      </w:pPr>
+      <w:r>
+        <w:rPr/>
+        <w:t xml:space="preserve">Weather forecast: an external service which provides an analysis of the state of the weather in certain area and date. </w:t>
+      </w:r>
     </w:p>
     <w:p>
       <w:pPr>
@@ -1958,93 +1770,138 @@
   <w:abstractNum w:abstractNumId="5">
     <w:lvl w:ilvl="0">
       <w:start w:val="1"/>
-      <w:numFmt w:val="none"/>
-      <w:suff w:val="nothing"/>
-      <w:lvlText w:val=""/>
-      <w:lvlJc w:val="left"/>
-      <w:pPr>
-        <w:ind w:left="432" w:hanging="432"/>
-      </w:pPr>
+      <w:numFmt w:val="bullet"/>
+      <w:lvlText w:val=""/>
+      <w:lvlJc w:val="left"/>
+      <w:pPr>
+        <w:tabs>
+          <w:tab w:val="num" w:pos="720"/>
+        </w:tabs>
+        <w:ind w:left="720" w:hanging="360"/>
+      </w:pPr>
+      <w:rPr>
+        <w:rFonts w:ascii="Symbol" w:hAnsi="Symbol" w:cs="Symbol" w:hint="default"/>
+      </w:rPr>
     </w:lvl>
     <w:lvl w:ilvl="1">
       <w:start w:val="1"/>
-      <w:numFmt w:val="none"/>
-      <w:suff w:val="nothing"/>
-      <w:lvlText w:val=""/>
-      <w:lvlJc w:val="left"/>
-      <w:pPr>
-        <w:ind w:left="576" w:hanging="576"/>
-      </w:pPr>
+      <w:numFmt w:val="bullet"/>
+      <w:lvlText w:val="◦"/>
+      <w:lvlJc w:val="left"/>
+      <w:pPr>
+        <w:tabs>
+          <w:tab w:val="num" w:pos="1080"/>
+        </w:tabs>
+        <w:ind w:left="1080" w:hanging="360"/>
+      </w:pPr>
+      <w:rPr>
+        <w:rFonts w:ascii="OpenSymbol" w:hAnsi="OpenSymbol" w:cs="OpenSymbol" w:hint="default"/>
+      </w:rPr>
     </w:lvl>
     <w:lvl w:ilvl="2">
       <w:start w:val="1"/>
-      <w:numFmt w:val="none"/>
-      <w:suff w:val="nothing"/>
-      <w:lvlText w:val=""/>
-      <w:lvlJc w:val="left"/>
-      <w:pPr>
-        <w:ind w:left="720" w:hanging="720"/>
-      </w:pPr>
+      <w:numFmt w:val="bullet"/>
+      <w:lvlText w:val="▪"/>
+      <w:lvlJc w:val="left"/>
+      <w:pPr>
+        <w:tabs>
+          <w:tab w:val="num" w:pos="1440"/>
+        </w:tabs>
+        <w:ind w:left="1440" w:hanging="360"/>
+      </w:pPr>
+      <w:rPr>
+        <w:rFonts w:ascii="OpenSymbol" w:hAnsi="OpenSymbol" w:cs="OpenSymbol" w:hint="default"/>
+      </w:rPr>
     </w:lvl>
     <w:lvl w:ilvl="3">
       <w:start w:val="1"/>
-      <w:numFmt w:val="none"/>
-      <w:suff w:val="nothing"/>
-      <w:lvlText w:val=""/>
-      <w:lvlJc w:val="left"/>
-      <w:pPr>
-        <w:ind w:left="864" w:hanging="864"/>
-      </w:pPr>
+      <w:numFmt w:val="bullet"/>
+      <w:lvlText w:val=""/>
+      <w:lvlJc w:val="left"/>
+      <w:pPr>
+        <w:tabs>
+          <w:tab w:val="num" w:pos="1800"/>
+        </w:tabs>
+        <w:ind w:left="1800" w:hanging="360"/>
+      </w:pPr>
+      <w:rPr>
+        <w:rFonts w:ascii="Symbol" w:hAnsi="Symbol" w:cs="Symbol" w:hint="default"/>
+      </w:rPr>
     </w:lvl>
     <w:lvl w:ilvl="4">
       <w:start w:val="1"/>
-      <w:numFmt w:val="none"/>
-      <w:suff w:val="nothing"/>
-      <w:lvlText w:val=""/>
-      <w:lvlJc w:val="left"/>
-      <w:pPr>
-        <w:ind w:left="1008" w:hanging="1008"/>
-      </w:pPr>
+      <w:numFmt w:val="bullet"/>
+      <w:lvlText w:val="◦"/>
+      <w:lvlJc w:val="left"/>
+      <w:pPr>
+        <w:tabs>
+          <w:tab w:val="num" w:pos="2160"/>
+        </w:tabs>
+        <w:ind w:left="2160" w:hanging="360"/>
+      </w:pPr>
+      <w:rPr>
+        <w:rFonts w:ascii="OpenSymbol" w:hAnsi="OpenSymbol" w:cs="OpenSymbol" w:hint="default"/>
+      </w:rPr>
     </w:lvl>
     <w:lvl w:ilvl="5">
       <w:start w:val="1"/>
-      <w:numFmt w:val="none"/>
-      <w:suff w:val="nothing"/>
-      <w:lvlText w:val=""/>
-      <w:lvlJc w:val="left"/>
-      <w:pPr>
-        <w:ind w:left="1152" w:hanging="1152"/>
-      </w:pPr>
+      <w:numFmt w:val="bullet"/>
+      <w:lvlText w:val="▪"/>
+      <w:lvlJc w:val="left"/>
+      <w:pPr>
+        <w:tabs>
+          <w:tab w:val="num" w:pos="2520"/>
+        </w:tabs>
+        <w:ind w:left="2520" w:hanging="360"/>
+      </w:pPr>
+      <w:rPr>
+        <w:rFonts w:ascii="OpenSymbol" w:hAnsi="OpenSymbol" w:cs="OpenSymbol" w:hint="default"/>
+      </w:rPr>
     </w:lvl>
     <w:lvl w:ilvl="6">
       <w:start w:val="1"/>
-      <w:numFmt w:val="none"/>
-      <w:suff w:val="nothing"/>
-      <w:lvlText w:val=""/>
-      <w:lvlJc w:val="left"/>
-      <w:pPr>
-        <w:ind w:left="1296" w:hanging="1296"/>
-      </w:pPr>
+      <w:numFmt w:val="bullet"/>
+      <w:lvlText w:val=""/>
+      <w:lvlJc w:val="left"/>
+      <w:pPr>
+        <w:tabs>
+          <w:tab w:val="num" w:pos="2880"/>
+        </w:tabs>
+        <w:ind w:left="2880" w:hanging="360"/>
+      </w:pPr>
+      <w:rPr>
+        <w:rFonts w:ascii="Symbol" w:hAnsi="Symbol" w:cs="Symbol" w:hint="default"/>
+      </w:rPr>
     </w:lvl>
     <w:lvl w:ilvl="7">
       <w:start w:val="1"/>
-      <w:numFmt w:val="none"/>
-      <w:suff w:val="nothing"/>
-      <w:lvlText w:val=""/>
-      <w:lvlJc w:val="left"/>
-      <w:pPr>
-        <w:ind w:left="1440" w:hanging="1440"/>
-      </w:pPr>
+      <w:numFmt w:val="bullet"/>
+      <w:lvlText w:val="◦"/>
+      <w:lvlJc w:val="left"/>
+      <w:pPr>
+        <w:tabs>
+          <w:tab w:val="num" w:pos="3240"/>
+        </w:tabs>
+        <w:ind w:left="3240" w:hanging="360"/>
+      </w:pPr>
+      <w:rPr>
+        <w:rFonts w:ascii="OpenSymbol" w:hAnsi="OpenSymbol" w:cs="OpenSymbol" w:hint="default"/>
+      </w:rPr>
     </w:lvl>
     <w:lvl w:ilvl="8">
       <w:start w:val="1"/>
-      <w:numFmt w:val="none"/>
-      <w:suff w:val="nothing"/>
-      <w:lvlText w:val=""/>
-      <w:lvlJc w:val="left"/>
-      <w:pPr>
-        <w:ind w:left="1584" w:hanging="1584"/>
-      </w:pPr>
+      <w:numFmt w:val="bullet"/>
+      <w:lvlText w:val="▪"/>
+      <w:lvlJc w:val="left"/>
+      <w:pPr>
+        <w:tabs>
+          <w:tab w:val="num" w:pos="3600"/>
+        </w:tabs>
+        <w:ind w:left="3600" w:hanging="360"/>
+      </w:pPr>
+      <w:rPr>
+        <w:rFonts w:ascii="OpenSymbol" w:hAnsi="OpenSymbol" w:cs="OpenSymbol" w:hint="default"/>
+      </w:rPr>
     </w:lvl>
   </w:abstractNum>
   <w:abstractNum w:abstractNumId="6">
@@ -2262,6 +2119,18 @@
   </w:style>
   <w:style w:type="character" w:styleId="ListLabel4">
     <w:name w:val="ListLabel 4"/>
+    <w:rPr>
+      <w:rFonts w:cs="OpenSymbol"/>
+    </w:rPr>
+  </w:style>
+  <w:style w:type="character" w:styleId="ListLabel5">
+    <w:name w:val="ListLabel 5"/>
+    <w:rPr>
+      <w:rFonts w:cs="Symbol"/>
+    </w:rPr>
+  </w:style>
+  <w:style w:type="character" w:styleId="ListLabel6">
+    <w:name w:val="ListLabel 6"/>
     <w:rPr>
       <w:rFonts w:cs="OpenSymbol"/>
     </w:rPr>

</xml_diff>

<commit_message>
Sequence + Activity + zkCalendar
</commit_message>
<xml_diff>
--- a/RASD-mkhatvari-xia.docx
+++ b/RASD-mkhatvari-xia.docx
@@ -163,36 +163,36 @@
         </w:rPr>
         <w:t xml:space="preserve">Once the event has been committed every participating user will be informed about forecast condition and other important details. </w:t>
       </w:r>
-      <w:del w:id="0" w:author="Nico Mkhatvari" w:date="2014-11-08T16:59:00Z">
+      <w:del w:id="0" w:author="Nico Mkhatvari" w:date="2014-11-08T17:01:00Z">
         <w:r>
           <w:rPr>
             <w:lang w:val="en-US"/>
           </w:rPr>
-          <w:delText xml:space="preserve"> users participating to outdoor events one day before.</w:delText>
+          <w:delText xml:space="preserve">n case of incoming bad weather conditions the system will notify it to the organizer recommending another </w:delText>
         </w:r>
       </w:del>
-      <w:del w:id="1" w:author="Nico Mkhatvari" w:date="2014-11-08T16:58:00Z">
+      <w:del w:id="1" w:author="Nico Mkhatvari" w:date="2014-11-08T16:55:00Z">
         <w:r>
           <w:rPr>
             <w:lang w:val="en-US"/>
           </w:rPr>
-          <w:delText>a</w:delText>
+          <w:delText>better</w:delText>
         </w:r>
       </w:del>
-      <w:del w:id="2" w:author="Nico Mkhatvari" w:date="2014-11-08T16:59:00Z">
+      <w:del w:id="2" w:author="Nico Mkhatvari" w:date="2014-11-08T17:01:00Z">
         <w:r>
           <w:rPr>
             <w:lang w:val="en-US"/>
           </w:rPr>
-          <w:delText xml:space="preserve">and </w:delText>
+          <w:delText xml:space="preserve"> day</w:delText>
         </w:r>
       </w:del>
-      <w:del w:id="3" w:author="Nico Mkhatvari" w:date="2014-11-08T17:01:00Z">
+      <w:del w:id="3" w:author="Nico Mkhatvari" w:date="2014-11-08T16:58:00Z">
         <w:r>
           <w:rPr>
             <w:lang w:val="en-US"/>
           </w:rPr>
-          <w:delText xml:space="preserve"> for the event </w:delText>
+          <w:delText xml:space="preserve"> </w:delText>
         </w:r>
       </w:del>
       <w:del w:id="4" w:author="Nico Mkhatvari" w:date="2014-11-08T16:56:00Z">
@@ -203,36 +203,36 @@
           <w:delText>to choose</w:delText>
         </w:r>
       </w:del>
-      <w:del w:id="5" w:author="Nico Mkhatvari" w:date="2014-11-08T16:58:00Z">
+      <w:del w:id="5" w:author="Nico Mkhatvari" w:date="2014-11-08T17:01:00Z">
         <w:r>
           <w:rPr>
             <w:lang w:val="en-US"/>
           </w:rPr>
-          <w:delText xml:space="preserve"> </w:delText>
+          <w:delText xml:space="preserve"> for the event </w:delText>
         </w:r>
       </w:del>
-      <w:del w:id="6" w:author="Nico Mkhatvari" w:date="2014-11-08T17:01:00Z">
+      <w:del w:id="6" w:author="Nico Mkhatvari" w:date="2014-11-08T16:59:00Z">
         <w:r>
           <w:rPr>
             <w:lang w:val="en-US"/>
           </w:rPr>
-          <w:delText xml:space="preserve"> day</w:delText>
+          <w:delText xml:space="preserve">and </w:delText>
         </w:r>
       </w:del>
-      <w:del w:id="7" w:author="Nico Mkhatvari" w:date="2014-11-08T16:55:00Z">
+      <w:del w:id="7" w:author="Nico Mkhatvari" w:date="2014-11-08T16:58:00Z">
         <w:r>
           <w:rPr>
             <w:lang w:val="en-US"/>
           </w:rPr>
-          <w:delText>better</w:delText>
+          <w:delText>a</w:delText>
         </w:r>
       </w:del>
-      <w:del w:id="8" w:author="Nico Mkhatvari" w:date="2014-11-08T17:01:00Z">
+      <w:del w:id="8" w:author="Nico Mkhatvari" w:date="2014-11-08T16:59:00Z">
         <w:r>
           <w:rPr>
             <w:lang w:val="en-US"/>
           </w:rPr>
-          <w:delText xml:space="preserve">n case of incoming bad weather conditions the system will notify it to the organizer recommending another </w:delText>
+          <w:delText xml:space="preserve"> users participating to outdoor events one day before.</w:delText>
         </w:r>
       </w:del>
     </w:p>
@@ -534,20 +534,20 @@
           <w:t xml:space="preserve"> to</w:t>
         </w:r>
       </w:ins>
-      <w:del w:id="19" w:author="Nico Mkhatvari" w:date="2014-11-08T17:06:00Z">
+      <w:del w:id="19" w:author="Nico Mkhatvari" w:date="2014-11-08T17:07:00Z">
+        <w:r>
+          <w:rPr>
+            <w:lang w:val="en-US"/>
+          </w:rPr>
+          <w:delText xml:space="preserve"> </w:delText>
+        </w:r>
+      </w:del>
+      <w:del w:id="20" w:author="Nico Mkhatvari" w:date="2014-11-08T17:06:00Z">
         <w:r>
           <w:rPr>
             <w:lang w:val="en-US"/>
           </w:rPr>
           <w:delText xml:space="preserve">for </w:delText>
-        </w:r>
-      </w:del>
-      <w:del w:id="20" w:author="Nico Mkhatvari" w:date="2014-11-08T17:07:00Z">
-        <w:r>
-          <w:rPr>
-            <w:lang w:val="en-US"/>
-          </w:rPr>
-          <w:delText xml:space="preserve"> </w:delText>
         </w:r>
       </w:del>
       <w:ins w:id="21" w:author="Nico Mkhatvari" w:date="2014-11-08T17:07:00Z">
@@ -1366,12 +1366,12 @@
           <w:lang w:val="en-US"/>
         </w:rPr>
       </w:pPr>
-      <w:del w:id="51" w:author="Nico Mkhatvari" w:date="2014-11-08T17:26:00Z">
+      <w:del w:id="51" w:author="Nico Mkhatvari" w:date="2014-11-08T17:25:00Z">
         <w:r>
           <w:rPr>
             <w:lang w:val="en-US"/>
           </w:rPr>
-          <w:delText xml:space="preserve"> </w:delText>
+          <w:delText>Secondly</w:delText>
         </w:r>
       </w:del>
       <w:del w:id="52" w:author="Nico Mkhatvari" w:date="2014-11-08T17:26:00Z">
@@ -1379,18 +1379,10 @@
           <w:rPr>
             <w:lang w:val="en-US"/>
           </w:rPr>
-          <w:delText xml:space="preserve">to </w:delText>
+          <w:delText xml:space="preserve"> to </w:delText>
         </w:r>
       </w:del>
-      <w:del w:id="53" w:author="Nico Mkhatvari" w:date="2014-11-08T17:25:00Z">
-        <w:r>
-          <w:rPr>
-            <w:lang w:val="en-US"/>
-          </w:rPr>
-          <w:delText>Secondly</w:delText>
-        </w:r>
-      </w:del>
-      <w:ins w:id="54" w:author="Nico Mkhatvari" w:date="2014-11-08T17:26:00Z">
+      <w:ins w:id="53" w:author="Nico Mkhatvari" w:date="2014-11-08T17:26:00Z">
         <w:r>
           <w:rPr>
             <w:lang w:val="en-US"/>
@@ -1398,7 +1390,7 @@
           <w:t>R</w:t>
         </w:r>
       </w:ins>
-      <w:ins w:id="55" w:author="Nico Mkhatvari" w:date="2014-11-08T17:23:00Z">
+      <w:ins w:id="54" w:author="Nico Mkhatvari" w:date="2014-11-08T17:23:00Z">
         <w:r>
           <w:rPr>
             <w:lang w:val="en-US"/>
@@ -1406,7 +1398,7 @@
           <w:t>etrieve</w:t>
         </w:r>
       </w:ins>
-      <w:del w:id="56" w:author="Nico Mkhatvari" w:date="2014-11-08T17:23:00Z">
+      <w:del w:id="55" w:author="Nico Mkhatvari" w:date="2014-11-08T17:23:00Z">
         <w:r>
           <w:rPr>
             <w:lang w:val="en-US"/>
@@ -1432,7 +1424,7 @@
           <w:lang w:val="en-US"/>
         </w:rPr>
       </w:pPr>
-      <w:del w:id="57" w:author="Nico Mkhatvari" w:date="2014-11-08T17:29:00Z">
+      <w:del w:id="56" w:author="Nico Mkhatvari" w:date="2014-11-08T17:29:00Z">
         <w:r>
           <w:rPr>
             <w:lang w:val="en-US"/>
@@ -1440,7 +1432,7 @@
           <w:delText>F</w:delText>
         </w:r>
       </w:del>
-      <w:ins w:id="58" w:author="Nico Mkhatvari" w:date="2014-11-08T17:29:00Z">
+      <w:ins w:id="57" w:author="Nico Mkhatvari" w:date="2014-11-08T17:29:00Z">
         <w:r>
           <w:rPr>
             <w:lang w:val="en-US"/>
@@ -1448,7 +1440,7 @@
           <w:t>See</w:t>
         </w:r>
       </w:ins>
-      <w:del w:id="59" w:author="Nico Mkhatvari" w:date="2014-11-08T17:29:00Z">
+      <w:del w:id="58" w:author="Nico Mkhatvari" w:date="2014-11-08T17:29:00Z">
         <w:r>
           <w:rPr>
             <w:lang w:val="en-US"/>
@@ -1474,7 +1466,7 @@
           <w:lang w:val="en-US"/>
         </w:rPr>
       </w:pPr>
-      <w:ins w:id="60" w:author="Nico Mkhatvari" w:date="2014-11-08T17:29:00Z">
+      <w:ins w:id="59" w:author="Nico Mkhatvari" w:date="2014-11-08T17:29:00Z">
         <w:r>
           <w:rPr>
             <w:lang w:val="en-US"/>
@@ -1482,7 +1474,7 @@
           <w:t>Check out</w:t>
         </w:r>
       </w:ins>
-      <w:del w:id="61" w:author="Nico Mkhatvari" w:date="2014-11-08T17:29:00Z">
+      <w:del w:id="60" w:author="Nico Mkhatvari" w:date="2014-11-08T17:29:00Z">
         <w:r>
           <w:rPr>
             <w:lang w:val="en-US"/>
@@ -1508,12 +1500,20 @@
           <w:lang w:val="en-US"/>
         </w:rPr>
       </w:pPr>
+      <w:del w:id="61" w:author="Nico Mkhatvari" w:date="2014-11-08T17:30:00Z">
+        <w:r>
+          <w:rPr>
+            <w:lang w:val="en-US"/>
+          </w:rPr>
+          <w:delText xml:space="preserve">Finally </w:delText>
+        </w:r>
+      </w:del>
       <w:del w:id="62" w:author="Nico Mkhatvari" w:date="2014-11-08T17:24:00Z">
         <w:r>
           <w:rPr>
             <w:lang w:val="en-US"/>
           </w:rPr>
-          <w:delText>users will be able easily</w:delText>
+          <w:delText>thanks to this system</w:delText>
         </w:r>
       </w:del>
       <w:del w:id="63" w:author="Nico Mkhatvari" w:date="2014-11-08T17:30:00Z">
@@ -1529,18 +1529,10 @@
           <w:rPr>
             <w:lang w:val="en-US"/>
           </w:rPr>
-          <w:delText>thanks to this system</w:delText>
+          <w:delText>users will be able easily</w:delText>
         </w:r>
       </w:del>
-      <w:del w:id="65" w:author="Nico Mkhatvari" w:date="2014-11-08T17:30:00Z">
-        <w:r>
-          <w:rPr>
-            <w:lang w:val="en-US"/>
-          </w:rPr>
-          <w:delText xml:space="preserve">Finally </w:delText>
-        </w:r>
-      </w:del>
-      <w:ins w:id="66" w:author="Nico Mkhatvari" w:date="2014-11-08T17:30:00Z">
+      <w:ins w:id="65" w:author="Nico Mkhatvari" w:date="2014-11-08T17:30:00Z">
         <w:r>
           <w:rPr>
             <w:lang w:val="en-US"/>
@@ -1548,7 +1540,7 @@
           <w:t>L</w:t>
         </w:r>
       </w:ins>
-      <w:del w:id="67" w:author="Nico Mkhatvari" w:date="2014-11-08T17:30:00Z">
+      <w:del w:id="66" w:author="Nico Mkhatvari" w:date="2014-11-08T17:30:00Z">
         <w:r>
           <w:rPr>
             <w:lang w:val="en-US"/>
@@ -1562,7 +1554,7 @@
         </w:rPr>
         <w:t xml:space="preserve">ink </w:t>
       </w:r>
-      <w:ins w:id="68" w:author="Nico Mkhatvari" w:date="2014-11-08T17:23:00Z">
+      <w:ins w:id="67" w:author="Nico Mkhatvari" w:date="2014-11-08T17:23:00Z">
         <w:r>
           <w:rPr>
             <w:lang w:val="en-US"/>
@@ -1597,7 +1589,7 @@
           <w:lang w:val="en-US"/>
         </w:rPr>
       </w:pPr>
-      <w:del w:id="69" w:author="Nico Mkhatvari" w:date="2014-11-08T17:31:00Z">
+      <w:del w:id="68" w:author="Nico Mkhatvari" w:date="2014-11-08T17:31:00Z">
         <w:r>
           <w:rPr>
             <w:lang w:val="en-US"/>
@@ -1626,7 +1618,7 @@
           <w:lang w:val="en-US"/>
         </w:rPr>
       </w:pPr>
-      <w:del w:id="70" w:author="Nico Mkhatvari" w:date="2014-11-08T17:31:00Z">
+      <w:del w:id="69" w:author="Nico Mkhatvari" w:date="2014-11-08T17:31:00Z">
         <w:r>
           <w:rPr>
             <w:lang w:val="en-US"/>
@@ -1659,7 +1651,7 @@
           <w:lang w:val="en-US" w:eastAsia="zh-CN" w:bidi="hi-IN"/>
         </w:rPr>
       </w:pPr>
-      <w:del w:id="71" w:author="Nico Mkhatvari" w:date="2014-11-08T17:31:00Z">
+      <w:del w:id="70" w:author="Nico Mkhatvari" w:date="2014-11-08T17:31:00Z">
         <w:r>
           <w:rPr>
             <w:rFonts w:eastAsia="Droid Sans Fallback" w:cs="FreeSans"/>
@@ -1730,7 +1722,7 @@
           <w:lang w:val="en-US" w:eastAsia="zh-CN" w:bidi="hi-IN"/>
         </w:rPr>
       </w:pPr>
-      <w:del w:id="72" w:author="Nico Mkhatvari" w:date="2014-11-08T18:25:00Z">
+      <w:del w:id="71" w:author="Nico Mkhatvari" w:date="2014-11-08T18:25:00Z">
         <w:r>
           <w:rPr>
             <w:rFonts w:eastAsia="Droid Sans Fallback" w:cs="FreeSans" w:ascii="Liberation Sans" w:hAnsi="Liberation Sans"/>
@@ -1742,7 +1734,7 @@
           <w:delText>Identifying s</w:delText>
         </w:r>
       </w:del>
-      <w:ins w:id="73" w:author="Nico Mkhatvari" w:date="2014-11-08T18:25:00Z">
+      <w:ins w:id="72" w:author="Nico Mkhatvari" w:date="2014-11-08T18:25:00Z">
         <w:r>
           <w:rPr>
             <w:rFonts w:eastAsia="Droid Sans Fallback" w:cs="FreeSans" w:ascii="Liberation Sans" w:hAnsi="Liberation Sans"/>
@@ -1876,7 +1868,7 @@
           <w:lang w:val="en-US" w:eastAsia="zh-CN" w:bidi="hi-IN"/>
         </w:rPr>
       </w:pPr>
-      <w:del w:id="74" w:author="Nico Mkhatvari" w:date="2014-11-08T17:32:00Z">
+      <w:del w:id="73" w:author="Nico Mkhatvari" w:date="2014-11-08T17:32:00Z">
         <w:r>
           <w:rPr>
             <w:rFonts w:eastAsia="Droid Sans Fallback" w:cs="FreeSans" w:ascii="Liberation Sans" w:hAnsi="Liberation Sans"/>
@@ -1888,7 +1880,7 @@
           <w:delText>Identifying actors</w:delText>
         </w:r>
       </w:del>
-      <w:ins w:id="75" w:author="Nico Mkhatvari" w:date="2014-11-08T17:32:00Z">
+      <w:ins w:id="74" w:author="Nico Mkhatvari" w:date="2014-11-08T17:32:00Z">
         <w:r>
           <w:rPr>
             <w:rFonts w:eastAsia="Droid Sans Fallback" w:cs="FreeSans" w:ascii="Liberation Sans" w:hAnsi="Liberation Sans"/>
@@ -1922,7 +1914,7 @@
         </w:rPr>
         <w:t>In this system under consideration, there are basically t</w:t>
       </w:r>
-      <w:del w:id="76" w:author="Nico Mkhatvari" w:date="2014-11-08T17:32:00Z">
+      <w:del w:id="75" w:author="Nico Mkhatvari" w:date="2014-11-08T17:32:00Z">
         <w:r>
           <w:rPr>
             <w:rFonts w:eastAsia="Droid Sans Fallback" w:cs="FreeSans"/>
@@ -1934,7 +1926,7 @@
           <w:delText>wo</w:delText>
         </w:r>
       </w:del>
-      <w:ins w:id="77" w:author="Nico Mkhatvari" w:date="2014-11-08T17:32:00Z">
+      <w:ins w:id="76" w:author="Nico Mkhatvari" w:date="2014-11-08T17:32:00Z">
         <w:r>
           <w:rPr>
             <w:rFonts w:eastAsia="Droid Sans Fallback" w:cs="FreeSans"/>
@@ -2004,7 +1996,7 @@
           <w:lang w:val="en-US"/>
         </w:rPr>
       </w:pPr>
-      <w:del w:id="78" w:author="Nico Mkhatvari" w:date="2014-11-08T17:32:00Z">
+      <w:del w:id="77" w:author="Nico Mkhatvari" w:date="2014-11-08T17:32:00Z">
         <w:r>
           <w:rPr>
             <w:lang w:val="en-US"/>
@@ -2012,7 +2004,7 @@
           <w:delText xml:space="preserve"> </w:delText>
         </w:r>
       </w:del>
-      <w:ins w:id="79" w:author="Nico Mkhatvari" w:date="2014-11-08T17:32:00Z">
+      <w:ins w:id="78" w:author="Nico Mkhatvari" w:date="2014-11-08T17:32:00Z">
         <w:r>
           <w:rPr>
             <w:lang w:val="en-US"/>
@@ -2020,7 +2012,7 @@
           <w:t xml:space="preserve">The web application: </w:t>
         </w:r>
       </w:ins>
-      <w:ins w:id="80" w:author="Nico Mkhatvari" w:date="2014-11-08T17:44:00Z">
+      <w:ins w:id="79" w:author="Nico Mkhatvari" w:date="2014-11-08T17:44:00Z">
         <w:r>
           <w:rPr>
             <w:lang w:val="en-US"/>
@@ -2028,7 +2020,7 @@
           <w:t xml:space="preserve">is the core of </w:t>
         </w:r>
       </w:ins>
-      <w:ins w:id="81" w:author="Nico Mkhatvari" w:date="2014-11-08T17:45:00Z">
+      <w:ins w:id="80" w:author="Nico Mkhatvari" w:date="2014-11-08T17:45:00Z">
         <w:r>
           <w:rPr>
             <w:lang w:val="en-US"/>
@@ -2036,7 +2028,7 @@
           <w:t>the whole project which makes possible the interaction with calendar.</w:t>
         </w:r>
       </w:ins>
-      <w:del w:id="82" w:author="Nico Mkhatvari" w:date="2014-11-08T17:47:00Z">
+      <w:del w:id="81" w:author="Nico Mkhatvari" w:date="2014-11-08T17:47:00Z">
         <w:r>
           <w:rPr>
             <w:lang w:val="en-US"/>
@@ -2052,7 +2044,7 @@
           <w:lang w:val="en-US"/>
         </w:rPr>
       </w:pPr>
-      <w:del w:id="83" w:author="Nico Mkhatvari" w:date="2014-11-08T17:47:00Z">
+      <w:del w:id="82" w:author="Nico Mkhatvari" w:date="2014-11-08T17:47:00Z">
         <w:r>
           <w:rPr>
             <w:lang w:val="en-US"/>
@@ -2068,7 +2060,7 @@
           <w:lang w:val="en-US"/>
         </w:rPr>
       </w:pPr>
-      <w:del w:id="84" w:author="Nico Mkhatvari" w:date="2014-11-08T17:47:00Z">
+      <w:del w:id="83" w:author="Nico Mkhatvari" w:date="2014-11-08T17:47:00Z">
         <w:r>
           <w:rPr>
             <w:lang w:val="en-US"/>
@@ -2084,7 +2076,7 @@
           <w:lang w:val="en-US"/>
         </w:rPr>
       </w:pPr>
-      <w:del w:id="85" w:author="Nico Mkhatvari" w:date="2014-11-08T17:47:00Z">
+      <w:del w:id="84" w:author="Nico Mkhatvari" w:date="2014-11-08T17:47:00Z">
         <w:r>
           <w:rPr>
             <w:lang w:val="en-US"/>
@@ -2100,7 +2092,7 @@
           <w:lang w:val="en-US"/>
         </w:rPr>
       </w:pPr>
-      <w:del w:id="86" w:author="Nico Mkhatvari" w:date="2014-11-08T17:47:00Z">
+      <w:del w:id="85" w:author="Nico Mkhatvari" w:date="2014-11-08T17:47:00Z">
         <w:r>
           <w:rPr>
             <w:lang w:val="en-US"/>
@@ -2116,7 +2108,7 @@
           <w:lang w:val="en-US"/>
         </w:rPr>
       </w:pPr>
-      <w:del w:id="87" w:author="Nico Mkhatvari" w:date="2014-11-08T17:47:00Z">
+      <w:del w:id="86" w:author="Nico Mkhatvari" w:date="2014-11-08T17:47:00Z">
         <w:r>
           <w:rPr>
             <w:lang w:val="en-US"/>
@@ -2132,7 +2124,7 @@
           <w:lang w:val="en-US"/>
         </w:rPr>
       </w:pPr>
-      <w:del w:id="88" w:author="Nico Mkhatvari" w:date="2014-11-08T17:47:00Z">
+      <w:del w:id="87" w:author="Nico Mkhatvari" w:date="2014-11-08T17:47:00Z">
         <w:r>
           <w:rPr>
             <w:lang w:val="en-US"/>
@@ -2152,7 +2144,7 @@
           <w:lang w:val="en-US"/>
         </w:rPr>
       </w:pPr>
-      <w:del w:id="89" w:author="Nico Mkhatvari" w:date="2014-11-08T17:47:00Z">
+      <w:del w:id="88" w:author="Nico Mkhatvari" w:date="2014-11-08T17:47:00Z">
         <w:r>
           <w:rPr>
             <w:lang w:val="en-US"/>
@@ -2172,7 +2164,7 @@
           <w:lang w:val="en-US"/>
         </w:rPr>
       </w:pPr>
-      <w:del w:id="90" w:author="Nico Mkhatvari" w:date="2014-11-08T17:47:00Z">
+      <w:del w:id="89" w:author="Nico Mkhatvari" w:date="2014-11-08T17:47:00Z">
         <w:r>
           <w:rPr>
             <w:lang w:val="en-US"/>
@@ -2192,7 +2184,7 @@
           <w:lang w:val="en-US"/>
         </w:rPr>
       </w:pPr>
-      <w:del w:id="91" w:author="Nico Mkhatvari" w:date="2014-11-08T17:47:00Z">
+      <w:del w:id="90" w:author="Nico Mkhatvari" w:date="2014-11-08T17:47:00Z">
         <w:r>
           <w:rPr>
             <w:lang w:val="en-US"/>
@@ -2212,7 +2204,7 @@
           <w:lang w:val="en-US"/>
         </w:rPr>
       </w:pPr>
-      <w:del w:id="92" w:author="Nico Mkhatvari" w:date="2014-11-08T17:47:00Z">
+      <w:del w:id="91" w:author="Nico Mkhatvari" w:date="2014-11-08T17:47:00Z">
         <w:r>
           <w:rPr>
             <w:lang w:val="en-US"/>
@@ -2232,7 +2224,7 @@
           <w:lang w:val="en-US"/>
         </w:rPr>
       </w:pPr>
-      <w:del w:id="93" w:author="Nico Mkhatvari" w:date="2014-11-08T17:47:00Z">
+      <w:del w:id="92" w:author="Nico Mkhatvari" w:date="2014-11-08T17:47:00Z">
         <w:r>
           <w:rPr>
             <w:lang w:val="en-US"/>
@@ -2265,7 +2257,7 @@
           <w:lang w:val="en-US"/>
         </w:rPr>
       </w:pPr>
-      <w:del w:id="94" w:author="Nico Mkhatvari" w:date="2014-11-08T17:47:00Z">
+      <w:del w:id="93" w:author="Nico Mkhatvari" w:date="2014-11-08T17:47:00Z">
         <w:r>
           <w:rPr>
             <w:lang w:val="en-US"/>
@@ -2317,7 +2309,7 @@
     <w:tbl>
       <w:tblPr>
         <w:jc w:val="left"/>
-        <w:tblInd w:w="34" w:type="dxa"/>
+        <w:tblInd w:w="32" w:type="dxa"/>
         <w:tblBorders>
           <w:top w:val="single" w:sz="2" w:space="0" w:color="000001"/>
           <w:left w:val="single" w:sz="2" w:space="0" w:color="000001"/>
@@ -2328,7 +2320,7 @@
         </w:tblBorders>
         <w:tblCellMar>
           <w:top w:w="55" w:type="dxa"/>
-          <w:left w:w="27" w:type="dxa"/>
+          <w:left w:w="24" w:type="dxa"/>
           <w:bottom w:w="55" w:type="dxa"/>
           <w:right w:w="55" w:type="dxa"/>
         </w:tblCellMar>
@@ -2355,7 +2347,7 @@
             </w:tcBorders>
             <w:shd w:fill="FFFFFF" w:val="clear"/>
             <w:tcMar>
-              <w:left w:w="27" w:type="dxa"/>
+              <w:left w:w="24" w:type="dxa"/>
             </w:tcMar>
           </w:tcPr>
           <w:p>
@@ -2386,7 +2378,7 @@
             </w:tcBorders>
             <w:shd w:fill="FFFFFF" w:val="clear"/>
             <w:tcMar>
-              <w:left w:w="27" w:type="dxa"/>
+              <w:left w:w="24" w:type="dxa"/>
             </w:tcMar>
           </w:tcPr>
           <w:p>
@@ -2422,7 +2414,7 @@
             </w:tcBorders>
             <w:shd w:fill="FFFFFF" w:val="clear"/>
             <w:tcMar>
-              <w:left w:w="27" w:type="dxa"/>
+              <w:left w:w="24" w:type="dxa"/>
             </w:tcMar>
           </w:tcPr>
           <w:p>
@@ -2637,7 +2629,7 @@
                 <w:lang w:val="en-US" w:eastAsia="zh-CN" w:bidi="hi-IN"/>
               </w:rPr>
             </w:pPr>
-            <w:ins w:id="95" w:author="Nico Mkhatvari" w:date="2014-11-08T17:19:00Z">
+            <w:ins w:id="94" w:author="Nico Mkhatvari" w:date="2014-11-08T17:19:00Z">
               <w:r>
                 <w:rPr>
                   <w:lang w:val="en-US" w:eastAsia="zh-CN" w:bidi="hi-IN"/>
@@ -2645,7 +2637,7 @@
                 <w:t>The organizer can shift only forward</w:t>
               </w:r>
             </w:ins>
-            <w:ins w:id="96" w:author="Nico Mkhatvari" w:date="2014-11-08T17:20:00Z">
+            <w:ins w:id="95" w:author="Nico Mkhatvari" w:date="2014-11-08T17:20:00Z">
               <w:r>
                 <w:rPr>
                   <w:lang w:val="en-US" w:eastAsia="zh-CN" w:bidi="hi-IN"/>
@@ -2668,7 +2660,7 @@
             </w:tcBorders>
             <w:shd w:fill="FFFFFF" w:val="clear"/>
             <w:tcMar>
-              <w:left w:w="27" w:type="dxa"/>
+              <w:left w:w="24" w:type="dxa"/>
             </w:tcMar>
           </w:tcPr>
           <w:p>
@@ -3133,7 +3125,7 @@
           <w:lang w:val="en-US"/>
         </w:rPr>
       </w:pPr>
-      <w:ins w:id="97" w:author="Nico Mkhatvari" w:date="2014-11-08T18:34:00Z">
+      <w:ins w:id="96" w:author="Nico Mkhatvari" w:date="2014-11-08T18:34:00Z">
         <w:r>
           <w:rPr>
             <w:lang w:val="en-US"/>
@@ -3153,7 +3145,7 @@
           <w:lang w:val="en-US"/>
         </w:rPr>
       </w:pPr>
-      <w:ins w:id="98" w:author="Nico Mkhatvari" w:date="2014-11-08T18:34:00Z">
+      <w:ins w:id="97" w:author="Nico Mkhatvari" w:date="2014-11-08T18:34:00Z">
         <w:r>
           <w:rPr>
             <w:lang w:val="en-US"/>
@@ -3173,7 +3165,7 @@
           <w:lang w:val="en-US"/>
         </w:rPr>
       </w:pPr>
-      <w:ins w:id="99" w:author="Nico Mkhatvari" w:date="2014-11-08T18:34:00Z">
+      <w:ins w:id="98" w:author="Nico Mkhatvari" w:date="2014-11-08T18:34:00Z">
         <w:r>
           <w:rPr>
             <w:lang w:val="en-US"/>
@@ -3269,7 +3261,7 @@
         <w:pStyle w:val="Heading2"/>
         <w:rPr/>
       </w:pPr>
-      <w:ins w:id="100" w:author="Nico Mkhatvari" w:date="2014-11-08T18:36:00Z">
+      <w:ins w:id="99" w:author="Nico Mkhatvari" w:date="2014-11-08T18:36:00Z">
         <w:r>
           <w:rPr/>
           <w:t xml:space="preserve">Security </w:t>
@@ -3289,7 +3281,7 @@
           <w:lang w:val="en-US"/>
         </w:rPr>
       </w:pPr>
-      <w:ins w:id="101" w:author="Nico Mkhatvari" w:date="2014-11-08T18:36:00Z">
+      <w:ins w:id="100" w:author="Nico Mkhatvari" w:date="2014-11-08T18:36:00Z">
         <w:r>
           <w:rPr>
             <w:sz w:val="24"/>
@@ -3313,7 +3305,7 @@
           <w:lang w:val="en-US"/>
         </w:rPr>
       </w:pPr>
-      <w:ins w:id="102" w:author="Nico Mkhatvari" w:date="2014-11-08T18:36:00Z">
+      <w:ins w:id="101" w:author="Nico Mkhatvari" w:date="2014-11-08T18:36:00Z">
         <w:r>
           <w:rPr>
             <w:sz w:val="24"/>
@@ -3455,7 +3447,7 @@
           <w:lang w:val="en-US"/>
         </w:rPr>
       </w:pPr>
-      <w:ins w:id="103" w:author="Nico Mkhatvari" w:date="2014-11-08T18:34:00Z">
+      <w:ins w:id="102" w:author="Nico Mkhatvari" w:date="2014-11-08T18:34:00Z">
         <w:r>
           <w:rPr>
             <w:sz w:val="24"/>
@@ -3465,7 +3457,7 @@
           <w:t xml:space="preserve">To </w:t>
         </w:r>
       </w:ins>
-      <w:ins w:id="104" w:author="Nico Mkhatvari" w:date="2014-11-08T18:34:00Z">
+      <w:ins w:id="103" w:author="Nico Mkhatvari" w:date="2014-11-08T18:34:00Z">
         <w:r>
           <w:rPr>
             <w:rFonts w:eastAsia="Droid Sans Fallback" w:cs="FreeSans"/>
@@ -3477,7 +3469,7 @@
           <w:t>guarantee</w:t>
         </w:r>
       </w:ins>
-      <w:ins w:id="105" w:author="Nico Mkhatvari" w:date="2014-11-08T18:34:00Z">
+      <w:ins w:id="104" w:author="Nico Mkhatvari" w:date="2014-11-08T18:34:00Z">
         <w:r>
           <w:rPr>
             <w:sz w:val="24"/>
@@ -3503,7 +3495,7 @@
           <w:lang w:val="en-US"/>
         </w:rPr>
       </w:pPr>
-      <w:del w:id="106" w:author="Nico Mkhatvari" w:date="2014-11-08T18:35:00Z">
+      <w:del w:id="105" w:author="Nico Mkhatvari" w:date="2014-11-08T18:35:00Z">
         <w:r>
           <w:rPr>
             <w:lang w:val="en-US"/>
@@ -3653,8 +3645,8 @@
         </w:tblCellMar>
       </w:tblPr>
       <w:tblGrid>
-        <w:gridCol w:w="2064"/>
-        <w:gridCol w:w="7899"/>
+        <w:gridCol w:w="2063"/>
+        <w:gridCol w:w="7900"/>
       </w:tblGrid>
       <w:tr>
         <w:trPr>
@@ -3662,7 +3654,7 @@
         </w:trPr>
         <w:tc>
           <w:tcPr>
-            <w:tcW w:w="2064" w:type="dxa"/>
+            <w:tcW w:w="2063" w:type="dxa"/>
             <w:tcBorders>
               <w:top w:val="nil"/>
               <w:left w:val="nil"/>
@@ -3717,7 +3709,7 @@
         </w:tc>
         <w:tc>
           <w:tcPr>
-            <w:tcW w:w="7899" w:type="dxa"/>
+            <w:tcW w:w="7900" w:type="dxa"/>
             <w:tcBorders>
               <w:top w:val="nil"/>
               <w:left w:val="single" w:sz="2" w:space="0" w:color="800000"/>
@@ -3781,7 +3773,7 @@
         </w:trPr>
         <w:tc>
           <w:tcPr>
-            <w:tcW w:w="2064" w:type="dxa"/>
+            <w:tcW w:w="2063" w:type="dxa"/>
             <w:tcBorders>
               <w:top w:val="nil"/>
               <w:left w:val="nil"/>
@@ -3836,7 +3828,7 @@
         </w:tc>
         <w:tc>
           <w:tcPr>
-            <w:tcW w:w="7899" w:type="dxa"/>
+            <w:tcW w:w="7900" w:type="dxa"/>
             <w:tcBorders>
               <w:top w:val="nil"/>
               <w:left w:val="single" w:sz="2" w:space="0" w:color="800000"/>
@@ -3899,7 +3891,7 @@
         </w:trPr>
         <w:tc>
           <w:tcPr>
-            <w:tcW w:w="2064" w:type="dxa"/>
+            <w:tcW w:w="2063" w:type="dxa"/>
             <w:tcBorders>
               <w:top w:val="nil"/>
               <w:left w:val="nil"/>
@@ -3954,7 +3946,7 @@
         </w:tc>
         <w:tc>
           <w:tcPr>
-            <w:tcW w:w="7899" w:type="dxa"/>
+            <w:tcW w:w="7900" w:type="dxa"/>
             <w:tcBorders>
               <w:top w:val="nil"/>
               <w:left w:val="single" w:sz="2" w:space="0" w:color="800000"/>
@@ -4141,7 +4133,7 @@
             <w:shd w:fill="FFFFFF" w:val="clear"/>
             <w:tcMar>
               <w:top w:w="55" w:type="dxa"/>
-              <w:left w:w="24" w:type="dxa"/>
+              <w:left w:w="21" w:type="dxa"/>
               <w:bottom w:w="55" w:type="dxa"/>
               <w:right w:w="55" w:type="dxa"/>
             </w:tcMar>
@@ -4191,7 +4183,7 @@
               </w:rPr>
               <w:t>Enters in</w:t>
             </w:r>
-            <w:ins w:id="107" w:author="Nico Mkhatvari" w:date="2014-11-08T18:37:00Z">
+            <w:ins w:id="106" w:author="Nico Mkhatvari" w:date="2014-11-08T18:37:00Z">
               <w:r>
                 <w:rPr>
                   <w:rFonts w:ascii="Thorndale" w:hAnsi="Thorndale"/>
@@ -4258,7 +4250,7 @@
                 <w:lang w:val="en-US"/>
               </w:rPr>
             </w:pPr>
-            <w:ins w:id="108" w:author="Nico Mkhatvari" w:date="2014-11-08T18:37:00Z">
+            <w:ins w:id="107" w:author="Nico Mkhatvari" w:date="2014-11-08T18:37:00Z">
               <w:r>
                 <w:rPr>
                   <w:rFonts w:ascii="Thorndale" w:hAnsi="Thorndale"/>
@@ -4279,7 +4271,7 @@
                 <w:t xml:space="preserve"> </w:t>
               </w:r>
             </w:ins>
-            <w:del w:id="109" w:author="Nico Mkhatvari" w:date="2014-11-08T18:37:00Z">
+            <w:del w:id="108" w:author="Nico Mkhatvari" w:date="2014-11-08T18:37:00Z">
               <w:r>
                 <w:rPr>
                   <w:rFonts w:ascii="Thorndale" w:hAnsi="Thorndale"/>
@@ -4300,7 +4292,7 @@
                 <w:delText>S</w:delText>
               </w:r>
             </w:del>
-            <w:ins w:id="110" w:author="Nico Mkhatvari" w:date="2014-11-08T18:37:00Z">
+            <w:ins w:id="109" w:author="Nico Mkhatvari" w:date="2014-11-08T18:37:00Z">
               <w:r>
                 <w:rPr>
                   <w:rFonts w:ascii="Thorndale" w:hAnsi="Thorndale"/>
@@ -4922,8 +4914,8 @@
         </w:tblCellMar>
       </w:tblPr>
       <w:tblGrid>
-        <w:gridCol w:w="2066"/>
-        <w:gridCol w:w="7913"/>
+        <w:gridCol w:w="2065"/>
+        <w:gridCol w:w="7914"/>
       </w:tblGrid>
       <w:tr>
         <w:trPr>
@@ -4931,7 +4923,7 @@
         </w:trPr>
         <w:tc>
           <w:tcPr>
-            <w:tcW w:w="2066" w:type="dxa"/>
+            <w:tcW w:w="2065" w:type="dxa"/>
             <w:tcBorders>
               <w:top w:val="nil"/>
               <w:left w:val="nil"/>
@@ -4986,7 +4978,7 @@
         </w:tc>
         <w:tc>
           <w:tcPr>
-            <w:tcW w:w="7913" w:type="dxa"/>
+            <w:tcW w:w="7914" w:type="dxa"/>
             <w:tcBorders>
               <w:top w:val="nil"/>
               <w:left w:val="single" w:sz="2" w:space="0" w:color="800000"/>
@@ -5050,7 +5042,7 @@
         </w:trPr>
         <w:tc>
           <w:tcPr>
-            <w:tcW w:w="2066" w:type="dxa"/>
+            <w:tcW w:w="2065" w:type="dxa"/>
             <w:tcBorders>
               <w:top w:val="nil"/>
               <w:left w:val="nil"/>
@@ -5105,7 +5097,7 @@
         </w:tc>
         <w:tc>
           <w:tcPr>
-            <w:tcW w:w="7913" w:type="dxa"/>
+            <w:tcW w:w="7914" w:type="dxa"/>
             <w:tcBorders>
               <w:top w:val="nil"/>
               <w:left w:val="single" w:sz="2" w:space="0" w:color="800000"/>
@@ -5168,7 +5160,7 @@
         </w:trPr>
         <w:tc>
           <w:tcPr>
-            <w:tcW w:w="2066" w:type="dxa"/>
+            <w:tcW w:w="2065" w:type="dxa"/>
             <w:tcBorders>
               <w:top w:val="nil"/>
               <w:left w:val="nil"/>
@@ -5223,7 +5215,7 @@
         </w:tc>
         <w:tc>
           <w:tcPr>
-            <w:tcW w:w="7913" w:type="dxa"/>
+            <w:tcW w:w="7914" w:type="dxa"/>
             <w:tcBorders>
               <w:top w:val="nil"/>
               <w:left w:val="single" w:sz="2" w:space="0" w:color="800000"/>
@@ -5281,7 +5273,7 @@
               </w:rPr>
               <w:t>[A1]</w:t>
             </w:r>
-            <w:ins w:id="111" w:author="Nico Mkhatvari" w:date="2014-11-08T18:38:00Z">
+            <w:ins w:id="110" w:author="Nico Mkhatvari" w:date="2014-11-08T18:38:00Z">
               <w:r>
                 <w:rPr>
                   <w:rFonts w:ascii="Thorndale" w:hAnsi="Thorndale"/>
@@ -5347,7 +5339,7 @@
               </w:rPr>
               <w:t>The registered user's email is his default one and is still active</w:t>
             </w:r>
-            <w:del w:id="112" w:author="Nico Mkhatvari" w:date="2014-11-08T18:39:00Z">
+            <w:del w:id="111" w:author="Nico Mkhatvari" w:date="2014-11-08T18:39:00Z">
               <w:r>
                 <w:rPr>
                   <w:rFonts w:ascii="Thorndale" w:hAnsi="Thorndale"/>
@@ -5368,7 +5360,7 @@
                 <w:delText>.</w:delText>
               </w:r>
             </w:del>
-            <w:ins w:id="113" w:author="Nico Mkhatvari" w:date="2014-11-08T18:39:00Z">
+            <w:ins w:id="112" w:author="Nico Mkhatvari" w:date="2014-11-08T18:39:00Z">
               <w:r>
                 <w:rPr>
                   <w:rFonts w:ascii="Thorndale" w:hAnsi="Thorndale"/>
@@ -5524,7 +5516,7 @@
             <w:shd w:fill="FFFFFF" w:val="clear"/>
             <w:tcMar>
               <w:top w:w="55" w:type="dxa"/>
-              <w:left w:w="24" w:type="dxa"/>
+              <w:left w:w="21" w:type="dxa"/>
               <w:bottom w:w="55" w:type="dxa"/>
               <w:right w:w="55" w:type="dxa"/>
             </w:tcMar>
@@ -5574,7 +5566,7 @@
               </w:rPr>
               <w:t>Enters in</w:t>
             </w:r>
-            <w:ins w:id="114" w:author="Nico Mkhatvari" w:date="2014-11-08T18:39:00Z">
+            <w:ins w:id="113" w:author="Nico Mkhatvari" w:date="2014-11-08T18:39:00Z">
               <w:r>
                 <w:rPr>
                   <w:rFonts w:ascii="Thorndale" w:hAnsi="Thorndale"/>
@@ -6162,8 +6154,8 @@
         </w:tblCellMar>
       </w:tblPr>
       <w:tblGrid>
-        <w:gridCol w:w="2064"/>
-        <w:gridCol w:w="7899"/>
+        <w:gridCol w:w="2063"/>
+        <w:gridCol w:w="7900"/>
       </w:tblGrid>
       <w:tr>
         <w:trPr>
@@ -6171,7 +6163,7 @@
         </w:trPr>
         <w:tc>
           <w:tcPr>
-            <w:tcW w:w="2064" w:type="dxa"/>
+            <w:tcW w:w="2063" w:type="dxa"/>
             <w:tcBorders>
               <w:top w:val="nil"/>
               <w:left w:val="nil"/>
@@ -6226,7 +6218,7 @@
         </w:tc>
         <w:tc>
           <w:tcPr>
-            <w:tcW w:w="7899" w:type="dxa"/>
+            <w:tcW w:w="7900" w:type="dxa"/>
             <w:tcBorders>
               <w:top w:val="nil"/>
               <w:left w:val="single" w:sz="2" w:space="0" w:color="800000"/>
@@ -6290,7 +6282,7 @@
         </w:trPr>
         <w:tc>
           <w:tcPr>
-            <w:tcW w:w="2064" w:type="dxa"/>
+            <w:tcW w:w="2063" w:type="dxa"/>
             <w:tcBorders>
               <w:top w:val="nil"/>
               <w:left w:val="nil"/>
@@ -6345,7 +6337,7 @@
         </w:tc>
         <w:tc>
           <w:tcPr>
-            <w:tcW w:w="7899" w:type="dxa"/>
+            <w:tcW w:w="7900" w:type="dxa"/>
             <w:tcBorders>
               <w:top w:val="nil"/>
               <w:left w:val="single" w:sz="2" w:space="0" w:color="800000"/>
@@ -6408,7 +6400,7 @@
         </w:trPr>
         <w:tc>
           <w:tcPr>
-            <w:tcW w:w="2064" w:type="dxa"/>
+            <w:tcW w:w="2063" w:type="dxa"/>
             <w:tcBorders>
               <w:top w:val="nil"/>
               <w:left w:val="nil"/>
@@ -6463,7 +6455,7 @@
         </w:tc>
         <w:tc>
           <w:tcPr>
-            <w:tcW w:w="7899" w:type="dxa"/>
+            <w:tcW w:w="7900" w:type="dxa"/>
             <w:tcBorders>
               <w:top w:val="nil"/>
               <w:left w:val="single" w:sz="2" w:space="0" w:color="800000"/>
@@ -6521,7 +6513,7 @@
               </w:rPr>
               <w:t xml:space="preserve">[A1] </w:t>
             </w:r>
-            <w:del w:id="115" w:author="Nico Mkhatvari" w:date="2014-11-08T18:38:00Z">
+            <w:del w:id="114" w:author="Nico Mkhatvari" w:date="2014-11-08T18:38:00Z">
               <w:r>
                 <w:rPr>
                   <w:rFonts w:ascii="Thorndale" w:hAnsi="Thorndale"/>
@@ -6824,7 +6816,7 @@
             <w:shd w:fill="FFFFFF" w:val="clear"/>
             <w:tcMar>
               <w:top w:w="55" w:type="dxa"/>
-              <w:left w:w="24" w:type="dxa"/>
+              <w:left w:w="21" w:type="dxa"/>
               <w:bottom w:w="55" w:type="dxa"/>
               <w:right w:w="55" w:type="dxa"/>
             </w:tcMar>
@@ -7200,8 +7192,8 @@
         </w:tblCellMar>
       </w:tblPr>
       <w:tblGrid>
-        <w:gridCol w:w="2064"/>
-        <w:gridCol w:w="7899"/>
+        <w:gridCol w:w="2063"/>
+        <w:gridCol w:w="7900"/>
       </w:tblGrid>
       <w:tr>
         <w:trPr>
@@ -7209,7 +7201,7 @@
         </w:trPr>
         <w:tc>
           <w:tcPr>
-            <w:tcW w:w="2064" w:type="dxa"/>
+            <w:tcW w:w="2063" w:type="dxa"/>
             <w:tcBorders>
               <w:top w:val="nil"/>
               <w:left w:val="nil"/>
@@ -7264,7 +7256,7 @@
         </w:tc>
         <w:tc>
           <w:tcPr>
-            <w:tcW w:w="7899" w:type="dxa"/>
+            <w:tcW w:w="7900" w:type="dxa"/>
             <w:tcBorders>
               <w:top w:val="nil"/>
               <w:left w:val="single" w:sz="2" w:space="0" w:color="800000"/>
@@ -7328,7 +7320,7 @@
         </w:trPr>
         <w:tc>
           <w:tcPr>
-            <w:tcW w:w="2064" w:type="dxa"/>
+            <w:tcW w:w="2063" w:type="dxa"/>
             <w:tcBorders>
               <w:top w:val="nil"/>
               <w:left w:val="nil"/>
@@ -7383,7 +7375,7 @@
         </w:tc>
         <w:tc>
           <w:tcPr>
-            <w:tcW w:w="7899" w:type="dxa"/>
+            <w:tcW w:w="7900" w:type="dxa"/>
             <w:tcBorders>
               <w:top w:val="nil"/>
               <w:left w:val="single" w:sz="2" w:space="0" w:color="800000"/>
@@ -7446,7 +7438,7 @@
         </w:trPr>
         <w:tc>
           <w:tcPr>
-            <w:tcW w:w="2064" w:type="dxa"/>
+            <w:tcW w:w="2063" w:type="dxa"/>
             <w:tcBorders>
               <w:top w:val="nil"/>
               <w:left w:val="nil"/>
@@ -7501,7 +7493,7 @@
         </w:tc>
         <w:tc>
           <w:tcPr>
-            <w:tcW w:w="7899" w:type="dxa"/>
+            <w:tcW w:w="7900" w:type="dxa"/>
             <w:tcBorders>
               <w:top w:val="nil"/>
               <w:left w:val="single" w:sz="2" w:space="0" w:color="800000"/>
@@ -7823,7 +7815,7 @@
             <w:shd w:fill="FFFFFF" w:val="clear"/>
             <w:tcMar>
               <w:top w:w="55" w:type="dxa"/>
-              <w:left w:w="24" w:type="dxa"/>
+              <w:left w:w="21" w:type="dxa"/>
               <w:bottom w:w="55" w:type="dxa"/>
               <w:right w:w="55" w:type="dxa"/>
             </w:tcMar>
@@ -8337,8 +8329,8 @@
         </w:tblCellMar>
       </w:tblPr>
       <w:tblGrid>
-        <w:gridCol w:w="2065"/>
-        <w:gridCol w:w="7899"/>
+        <w:gridCol w:w="2064"/>
+        <w:gridCol w:w="7900"/>
       </w:tblGrid>
       <w:tr>
         <w:trPr>
@@ -8346,7 +8338,7 @@
         </w:trPr>
         <w:tc>
           <w:tcPr>
-            <w:tcW w:w="2065" w:type="dxa"/>
+            <w:tcW w:w="2064" w:type="dxa"/>
             <w:tcBorders>
               <w:top w:val="nil"/>
               <w:left w:val="nil"/>
@@ -8401,7 +8393,7 @@
         </w:tc>
         <w:tc>
           <w:tcPr>
-            <w:tcW w:w="7899" w:type="dxa"/>
+            <w:tcW w:w="7900" w:type="dxa"/>
             <w:tcBorders>
               <w:top w:val="nil"/>
               <w:left w:val="single" w:sz="2" w:space="0" w:color="800000"/>
@@ -8465,7 +8457,7 @@
         </w:trPr>
         <w:tc>
           <w:tcPr>
-            <w:tcW w:w="2065" w:type="dxa"/>
+            <w:tcW w:w="2064" w:type="dxa"/>
             <w:tcBorders>
               <w:top w:val="nil"/>
               <w:left w:val="nil"/>
@@ -8520,7 +8512,7 @@
         </w:tc>
         <w:tc>
           <w:tcPr>
-            <w:tcW w:w="7899" w:type="dxa"/>
+            <w:tcW w:w="7900" w:type="dxa"/>
             <w:tcBorders>
               <w:top w:val="nil"/>
               <w:left w:val="single" w:sz="2" w:space="0" w:color="800000"/>
@@ -8583,7 +8575,7 @@
         </w:trPr>
         <w:tc>
           <w:tcPr>
-            <w:tcW w:w="2065" w:type="dxa"/>
+            <w:tcW w:w="2064" w:type="dxa"/>
             <w:tcBorders>
               <w:top w:val="nil"/>
               <w:left w:val="nil"/>
@@ -8638,7 +8630,7 @@
         </w:tc>
         <w:tc>
           <w:tcPr>
-            <w:tcW w:w="7899" w:type="dxa"/>
+            <w:tcW w:w="7900" w:type="dxa"/>
             <w:tcBorders>
               <w:top w:val="nil"/>
               <w:left w:val="single" w:sz="2" w:space="0" w:color="800000"/>
@@ -8901,7 +8893,7 @@
             <w:shd w:fill="FFFFFF" w:val="clear"/>
             <w:tcMar>
               <w:top w:w="55" w:type="dxa"/>
-              <w:left w:w="24" w:type="dxa"/>
+              <w:left w:w="21" w:type="dxa"/>
               <w:bottom w:w="55" w:type="dxa"/>
               <w:right w:w="55" w:type="dxa"/>
             </w:tcMar>
@@ -9060,7 +9052,7 @@
               <w:rPr/>
               <w:t>When the user has accomplished all wanted operations, he logs out</w:t>
             </w:r>
-            <w:ins w:id="116" w:author="Nico Mkhatvari" w:date="2014-11-08T18:42:00Z">
+            <w:ins w:id="115" w:author="Nico Mkhatvari" w:date="2014-11-08T18:42:00Z">
               <w:r>
                 <w:rPr/>
                 <w:t xml:space="preserve"> the system</w:t>
@@ -9120,8 +9112,8 @@
         </w:tblCellMar>
       </w:tblPr>
       <w:tblGrid>
-        <w:gridCol w:w="2065"/>
-        <w:gridCol w:w="7913"/>
+        <w:gridCol w:w="2064"/>
+        <w:gridCol w:w="7914"/>
       </w:tblGrid>
       <w:tr>
         <w:trPr>
@@ -9129,7 +9121,7 @@
         </w:trPr>
         <w:tc>
           <w:tcPr>
-            <w:tcW w:w="2065" w:type="dxa"/>
+            <w:tcW w:w="2064" w:type="dxa"/>
             <w:tcBorders>
               <w:top w:val="nil"/>
               <w:left w:val="nil"/>
@@ -9184,7 +9176,7 @@
         </w:tc>
         <w:tc>
           <w:tcPr>
-            <w:tcW w:w="7913" w:type="dxa"/>
+            <w:tcW w:w="7914" w:type="dxa"/>
             <w:tcBorders>
               <w:top w:val="nil"/>
               <w:left w:val="single" w:sz="2" w:space="0" w:color="800000"/>
@@ -9248,7 +9240,7 @@
         </w:trPr>
         <w:tc>
           <w:tcPr>
-            <w:tcW w:w="2065" w:type="dxa"/>
+            <w:tcW w:w="2064" w:type="dxa"/>
             <w:tcBorders>
               <w:top w:val="nil"/>
               <w:left w:val="nil"/>
@@ -9303,7 +9295,7 @@
         </w:tc>
         <w:tc>
           <w:tcPr>
-            <w:tcW w:w="7913" w:type="dxa"/>
+            <w:tcW w:w="7914" w:type="dxa"/>
             <w:tcBorders>
               <w:top w:val="nil"/>
               <w:left w:val="single" w:sz="2" w:space="0" w:color="800000"/>
@@ -9366,7 +9358,7 @@
         </w:trPr>
         <w:tc>
           <w:tcPr>
-            <w:tcW w:w="2065" w:type="dxa"/>
+            <w:tcW w:w="2064" w:type="dxa"/>
             <w:tcBorders>
               <w:top w:val="nil"/>
               <w:left w:val="nil"/>
@@ -9421,7 +9413,7 @@
         </w:tc>
         <w:tc>
           <w:tcPr>
-            <w:tcW w:w="7913" w:type="dxa"/>
+            <w:tcW w:w="7914" w:type="dxa"/>
             <w:tcBorders>
               <w:top w:val="nil"/>
               <w:left w:val="single" w:sz="2" w:space="0" w:color="800000"/>
@@ -9608,7 +9600,7 @@
             <w:shd w:fill="FFFFFF" w:val="clear"/>
             <w:tcMar>
               <w:top w:w="55" w:type="dxa"/>
-              <w:left w:w="24" w:type="dxa"/>
+              <w:left w:w="21" w:type="dxa"/>
               <w:bottom w:w="55" w:type="dxa"/>
               <w:right w:w="55" w:type="dxa"/>
             </w:tcMar>
@@ -9639,7 +9631,7 @@
                 <w:lang w:val="en-US"/>
               </w:rPr>
             </w:pPr>
-            <w:ins w:id="117" w:author="Nico Mkhatvari" w:date="2014-11-08T18:44:00Z">
+            <w:ins w:id="116" w:author="Nico Mkhatvari" w:date="2014-11-08T18:44:00Z">
               <w:r>
                 <w:rPr>
                   <w:rFonts w:ascii="Thorndale" w:hAnsi="Thorndale"/>
@@ -9687,7 +9679,49 @@
                 <w:lang w:val="en-US"/>
               </w:rPr>
             </w:pPr>
-            <w:del w:id="118" w:author="Nico Mkhatvari" w:date="2014-11-08T18:44:00Z">
+            <w:del w:id="117" w:author="Nico Mkhatvari" w:date="2014-11-08T18:44:00Z">
+              <w:r>
+                <w:rPr>
+                  <w:rFonts w:ascii="Thorndale" w:hAnsi="Thorndale"/>
+                  <w:b w:val="false"/>
+                  <w:bCs w:val="false"/>
+                  <w:i w:val="false"/>
+                  <w:iCs w:val="false"/>
+                  <w:strike w:val="false"/>
+                  <w:dstrike w:val="false"/>
+                  <w:outline w:val="false"/>
+                  <w:shadow w:val="false"/>
+                  <w:color w:val="000000"/>
+                  <w:sz w:val="24"/>
+                  <w:szCs w:val="24"/>
+                  <w:u w:val="none"/>
+                  <w:lang w:val="en-US"/>
+                </w:rPr>
+                <w:delText>holidays period;</w:delText>
+              </w:r>
+            </w:del>
+            <w:del w:id="118" w:author="Nico Mkhatvari" w:date="2014-11-08T18:42:00Z">
+              <w:r>
+                <w:rPr>
+                  <w:rFonts w:ascii="Thorndale" w:hAnsi="Thorndale"/>
+                  <w:b w:val="false"/>
+                  <w:bCs w:val="false"/>
+                  <w:i w:val="false"/>
+                  <w:iCs w:val="false"/>
+                  <w:strike w:val="false"/>
+                  <w:dstrike w:val="false"/>
+                  <w:outline w:val="false"/>
+                  <w:shadow w:val="false"/>
+                  <w:color w:val="000000"/>
+                  <w:sz w:val="24"/>
+                  <w:szCs w:val="24"/>
+                  <w:u w:val="none"/>
+                  <w:lang w:val="en-US"/>
+                </w:rPr>
+                <w:delText xml:space="preserve"> </w:delText>
+              </w:r>
+            </w:del>
+            <w:del w:id="119" w:author="Nico Mkhatvari" w:date="2014-11-08T18:44:00Z">
               <w:r>
                 <w:rPr>
                   <w:rFonts w:ascii="Thorndale" w:hAnsi="Thorndale"/>
@@ -9708,48 +9742,6 @@
                 <w:delText>After the registration, the user wants to create a new event in order to fill the calendar with his</w:delText>
               </w:r>
             </w:del>
-            <w:del w:id="119" w:author="Nico Mkhatvari" w:date="2014-11-08T18:42:00Z">
-              <w:r>
-                <w:rPr>
-                  <w:rFonts w:ascii="Thorndale" w:hAnsi="Thorndale"/>
-                  <w:b w:val="false"/>
-                  <w:bCs w:val="false"/>
-                  <w:i w:val="false"/>
-                  <w:iCs w:val="false"/>
-                  <w:strike w:val="false"/>
-                  <w:dstrike w:val="false"/>
-                  <w:outline w:val="false"/>
-                  <w:shadow w:val="false"/>
-                  <w:color w:val="000000"/>
-                  <w:sz w:val="24"/>
-                  <w:szCs w:val="24"/>
-                  <w:u w:val="none"/>
-                  <w:lang w:val="en-US"/>
-                </w:rPr>
-                <w:delText xml:space="preserve"> </w:delText>
-              </w:r>
-            </w:del>
-            <w:del w:id="120" w:author="Nico Mkhatvari" w:date="2014-11-08T18:44:00Z">
-              <w:r>
-                <w:rPr>
-                  <w:rFonts w:ascii="Thorndale" w:hAnsi="Thorndale"/>
-                  <w:b w:val="false"/>
-                  <w:bCs w:val="false"/>
-                  <w:i w:val="false"/>
-                  <w:iCs w:val="false"/>
-                  <w:strike w:val="false"/>
-                  <w:dstrike w:val="false"/>
-                  <w:outline w:val="false"/>
-                  <w:shadow w:val="false"/>
-                  <w:color w:val="000000"/>
-                  <w:sz w:val="24"/>
-                  <w:szCs w:val="24"/>
-                  <w:u w:val="none"/>
-                  <w:lang w:val="en-US"/>
-                </w:rPr>
-                <w:delText>holidays period;</w:delText>
-              </w:r>
-            </w:del>
           </w:p>
           <w:p>
             <w:pPr>
@@ -10050,7 +10042,7 @@
                 <w:lang w:val="en-US"/>
               </w:rPr>
             </w:pPr>
-            <w:del w:id="121" w:author="Nico Mkhatvari" w:date="2014-11-08T18:46:00Z">
+            <w:del w:id="120" w:author="Nico Mkhatvari" w:date="2014-11-08T18:46:00Z">
               <w:r>
                 <w:rPr>
                   <w:rFonts w:ascii="Thorndale" w:hAnsi="Thorndale"/>
@@ -10071,7 +10063,7 @@
                 <w:delText>On</w:delText>
               </w:r>
             </w:del>
-            <w:ins w:id="122" w:author="Nico Mkhatvari" w:date="2014-11-08T18:46:00Z">
+            <w:ins w:id="121" w:author="Nico Mkhatvari" w:date="2014-11-08T18:46:00Z">
               <w:r>
                 <w:rPr>
                   <w:rFonts w:ascii="Thorndale" w:hAnsi="Thorndale"/>
@@ -10111,7 +10103,7 @@
               </w:rPr>
               <w:t xml:space="preserve"> submit,</w:t>
             </w:r>
-            <w:ins w:id="123" w:author="Nico Mkhatvari" w:date="2014-11-08T18:46:00Z">
+            <w:ins w:id="122" w:author="Nico Mkhatvari" w:date="2014-11-08T18:46:00Z">
               <w:r>
                 <w:rPr>
                   <w:rFonts w:ascii="Thorndale" w:hAnsi="Thorndale"/>
@@ -10223,7 +10215,7 @@
                 <w:lang w:val="en-US"/>
               </w:rPr>
             </w:pPr>
-            <w:del w:id="124" w:author="Nico Mkhatvari" w:date="2014-11-08T18:47:00Z">
+            <w:del w:id="123" w:author="Nico Mkhatvari" w:date="2014-11-08T18:47:00Z">
               <w:r>
                 <w:rPr>
                   <w:rFonts w:ascii="Thorndale" w:hAnsi="Thorndale"/>
@@ -10244,7 +10236,7 @@
                 <w:delText>Sees</w:delText>
               </w:r>
             </w:del>
-            <w:ins w:id="125" w:author="Nico Mkhatvari" w:date="2014-11-08T18:47:00Z">
+            <w:ins w:id="124" w:author="Nico Mkhatvari" w:date="2014-11-08T18:47:00Z">
               <w:r>
                 <w:rPr>
                   <w:rFonts w:ascii="Thorndale" w:hAnsi="Thorndale"/>
@@ -10284,7 +10276,7 @@
               </w:rPr>
               <w:t xml:space="preserve"> </w:t>
             </w:r>
-            <w:ins w:id="126" w:author="Nico Mkhatvari" w:date="2014-11-08T18:47:00Z">
+            <w:ins w:id="125" w:author="Nico Mkhatvari" w:date="2014-11-08T18:47:00Z">
               <w:r>
                 <w:rPr>
                   <w:rFonts w:ascii="Thorndale" w:hAnsi="Thorndale"/>
@@ -10305,7 +10297,7 @@
                 <w:t xml:space="preserve">that </w:t>
               </w:r>
             </w:ins>
-            <w:del w:id="127" w:author="Nico Mkhatvari" w:date="2014-11-08T18:47:00Z">
+            <w:del w:id="126" w:author="Nico Mkhatvari" w:date="2014-11-08T18:47:00Z">
               <w:r>
                 <w:rPr>
                   <w:rFonts w:ascii="Thorndale" w:hAnsi="Thorndale"/>
@@ -10326,7 +10318,7 @@
                 <w:delText>the m</w:delText>
               </w:r>
             </w:del>
-            <w:ins w:id="128" w:author="Nico Mkhatvari" w:date="2014-11-08T18:47:00Z">
+            <w:ins w:id="127" w:author="Nico Mkhatvari" w:date="2014-11-08T18:47:00Z">
               <w:r>
                 <w:rPr>
                   <w:rFonts w:ascii="Thorndale" w:hAnsi="Thorndale"/>
@@ -10366,7 +10358,7 @@
               </w:rPr>
               <w:t xml:space="preserve">issing </w:t>
             </w:r>
-            <w:del w:id="129" w:author="Nico Mkhatvari" w:date="2014-11-08T18:47:00Z">
+            <w:del w:id="128" w:author="Nico Mkhatvari" w:date="2014-11-08T18:47:00Z">
               <w:r>
                 <w:rPr>
                   <w:rFonts w:ascii="Thorndale" w:hAnsi="Thorndale"/>
@@ -10387,7 +10379,7 @@
                 <w:delText>of</w:delText>
               </w:r>
             </w:del>
-            <w:ins w:id="130" w:author="Nico Mkhatvari" w:date="2014-11-08T18:47:00Z">
+            <w:ins w:id="129" w:author="Nico Mkhatvari" w:date="2014-11-08T18:47:00Z">
               <w:r>
                 <w:rPr>
                   <w:rFonts w:ascii="Thorndale" w:hAnsi="Thorndale"/>
@@ -10499,7 +10491,7 @@
                 <w:lang w:val="en-US"/>
               </w:rPr>
             </w:pPr>
-            <w:del w:id="131" w:author="Nico Mkhatvari" w:date="2014-11-08T18:47:00Z">
+            <w:del w:id="130" w:author="Nico Mkhatvari" w:date="2014-11-08T18:47:00Z">
               <w:r>
                 <w:rPr>
                   <w:rFonts w:ascii="Thorndale" w:hAnsi="Thorndale"/>
@@ -10520,7 +10512,7 @@
                 <w:delText>But</w:delText>
               </w:r>
             </w:del>
-            <w:ins w:id="132" w:author="Nico Mkhatvari" w:date="2014-11-08T18:47:00Z">
+            <w:ins w:id="131" w:author="Nico Mkhatvari" w:date="2014-11-08T18:47:00Z">
               <w:r>
                 <w:rPr>
                   <w:rFonts w:ascii="Thorndale" w:hAnsi="Thorndale"/>
@@ -10651,7 +10643,7 @@
               </w:rPr>
               <w:t xml:space="preserve">Notices that the start date is set to “24/12/14” and the end date is set to “07/01/14”, so the user corrects the </w:t>
             </w:r>
-            <w:del w:id="133" w:author="Nico Mkhatvari" w:date="2014-11-08T18:48:00Z">
+            <w:del w:id="132" w:author="Nico Mkhatvari" w:date="2014-11-08T18:48:00Z">
               <w:r>
                 <w:rPr>
                   <w:rFonts w:ascii="Thorndale" w:hAnsi="Thorndale"/>
@@ -10672,7 +10664,7 @@
                 <w:delText>year</w:delText>
               </w:r>
             </w:del>
-            <w:ins w:id="134" w:author="Nico Mkhatvari" w:date="2014-11-08T18:48:00Z">
+            <w:ins w:id="133" w:author="Nico Mkhatvari" w:date="2014-11-08T18:48:00Z">
               <w:r>
                 <w:rPr>
                   <w:rFonts w:ascii="Thorndale" w:hAnsi="Thorndale"/>
@@ -10803,7 +10795,7 @@
               </w:rPr>
               <w:t xml:space="preserve">This time, finally, </w:t>
             </w:r>
-            <w:del w:id="135" w:author="Nico Mkhatvari" w:date="2014-11-08T18:48:00Z">
+            <w:del w:id="134" w:author="Nico Mkhatvari" w:date="2014-11-08T18:48:00Z">
               <w:r>
                 <w:rPr>
                   <w:rFonts w:ascii="Thorndale" w:hAnsi="Thorndale"/>
@@ -10824,7 +10816,7 @@
                 <w:delText>the</w:delText>
               </w:r>
             </w:del>
-            <w:ins w:id="136" w:author="Nico Mkhatvari" w:date="2014-11-08T18:48:00Z">
+            <w:ins w:id="135" w:author="Nico Mkhatvari" w:date="2014-11-08T18:48:00Z">
               <w:r>
                 <w:rPr>
                   <w:rFonts w:ascii="Thorndale" w:hAnsi="Thorndale"/>
@@ -10864,7 +10856,7 @@
               </w:rPr>
               <w:t xml:space="preserve"> submit</w:t>
             </w:r>
-            <w:ins w:id="137" w:author="Nico Mkhatvari" w:date="2014-11-08T18:48:00Z">
+            <w:ins w:id="136" w:author="Nico Mkhatvari" w:date="2014-11-08T18:48:00Z">
               <w:r>
                 <w:rPr>
                   <w:rFonts w:ascii="Thorndale" w:hAnsi="Thorndale"/>
@@ -10885,7 +10877,7 @@
                 <w:t>s</w:t>
               </w:r>
             </w:ins>
-            <w:del w:id="138" w:author="Nico Mkhatvari" w:date="2014-11-08T18:48:00Z">
+            <w:del w:id="137" w:author="Nico Mkhatvari" w:date="2014-11-08T18:48:00Z">
               <w:r>
                 <w:rPr>
                   <w:rFonts w:ascii="Thorndale" w:hAnsi="Thorndale"/>
@@ -10925,6 +10917,27 @@
               </w:rPr>
               <w:t xml:space="preserve"> </w:t>
             </w:r>
+            <w:del w:id="138" w:author="Nico Mkhatvari" w:date="2014-11-08T18:53:00Z">
+              <w:r>
+                <w:rPr>
+                  <w:rFonts w:ascii="Thorndale" w:hAnsi="Thorndale"/>
+                  <w:b w:val="false"/>
+                  <w:bCs w:val="false"/>
+                  <w:i w:val="false"/>
+                  <w:iCs w:val="false"/>
+                  <w:strike w:val="false"/>
+                  <w:dstrike w:val="false"/>
+                  <w:outline w:val="false"/>
+                  <w:shadow w:val="false"/>
+                  <w:color w:val="000000"/>
+                  <w:sz w:val="24"/>
+                  <w:szCs w:val="24"/>
+                  <w:u w:val="none"/>
+                  <w:lang w:val="en-US"/>
+                </w:rPr>
+                <w:delText>and</w:delText>
+              </w:r>
+            </w:del>
             <w:del w:id="139" w:author="Nico Mkhatvari" w:date="2014-11-08T18:48:00Z">
               <w:r>
                 <w:rPr>
@@ -10946,28 +10959,7 @@
                 <w:delText xml:space="preserve">well </w:delText>
               </w:r>
             </w:del>
-            <w:del w:id="140" w:author="Nico Mkhatvari" w:date="2014-11-08T18:53:00Z">
-              <w:r>
-                <w:rPr>
-                  <w:rFonts w:ascii="Thorndale" w:hAnsi="Thorndale"/>
-                  <w:b w:val="false"/>
-                  <w:bCs w:val="false"/>
-                  <w:i w:val="false"/>
-                  <w:iCs w:val="false"/>
-                  <w:strike w:val="false"/>
-                  <w:dstrike w:val="false"/>
-                  <w:outline w:val="false"/>
-                  <w:shadow w:val="false"/>
-                  <w:color w:val="000000"/>
-                  <w:sz w:val="24"/>
-                  <w:szCs w:val="24"/>
-                  <w:u w:val="none"/>
-                  <w:lang w:val="en-US"/>
-                </w:rPr>
-                <w:delText>and</w:delText>
-              </w:r>
-            </w:del>
-            <w:ins w:id="141" w:author="Nico Mkhatvari" w:date="2014-11-08T18:53:00Z">
+            <w:ins w:id="140" w:author="Nico Mkhatvari" w:date="2014-11-08T18:53:00Z">
               <w:r>
                 <w:rPr>
                   <w:rFonts w:ascii="Thorndale" w:hAnsi="Thorndale"/>
@@ -11007,7 +10999,7 @@
               </w:rPr>
               <w:t xml:space="preserve"> the </w:t>
             </w:r>
-            <w:ins w:id="142" w:author="Nico Mkhatvari" w:date="2014-11-08T18:48:00Z">
+            <w:ins w:id="141" w:author="Nico Mkhatvari" w:date="2014-11-08T18:48:00Z">
               <w:r>
                 <w:rPr>
                   <w:rFonts w:ascii="Thorndale" w:hAnsi="Thorndale"/>
@@ -11028,7 +11020,7 @@
                 <w:t xml:space="preserve">system </w:t>
               </w:r>
             </w:ins>
-            <w:ins w:id="143" w:author="Nico Mkhatvari" w:date="2014-11-08T18:49:00Z">
+            <w:ins w:id="142" w:author="Nico Mkhatvari" w:date="2014-11-08T18:49:00Z">
               <w:r>
                 <w:rPr>
                   <w:rFonts w:ascii="Thorndale" w:hAnsi="Thorndale"/>
@@ -11068,7 +11060,7 @@
               </w:rPr>
               <w:t xml:space="preserve">event </w:t>
             </w:r>
-            <w:del w:id="144" w:author="Nico Mkhatvari" w:date="2014-11-08T18:49:00Z">
+            <w:del w:id="143" w:author="Nico Mkhatvari" w:date="2014-11-08T18:49:00Z">
               <w:r>
                 <w:rPr>
                   <w:rFonts w:ascii="Thorndale" w:hAnsi="Thorndale"/>
@@ -11089,7 +11081,7 @@
                 <w:delText>has been created</w:delText>
               </w:r>
             </w:del>
-            <w:ins w:id="145" w:author="Nico Mkhatvari" w:date="2014-11-08T18:49:00Z">
+            <w:ins w:id="144" w:author="Nico Mkhatvari" w:date="2014-11-08T18:49:00Z">
               <w:r>
                 <w:rPr>
                   <w:rFonts w:ascii="Thorndale" w:hAnsi="Thorndale"/>
@@ -11110,7 +11102,7 @@
                 <w:t>successfully</w:t>
               </w:r>
             </w:ins>
-            <w:del w:id="146" w:author="Nico Mkhatvari" w:date="2014-11-08T18:49:00Z">
+            <w:del w:id="145" w:author="Nico Mkhatvari" w:date="2014-11-08T18:49:00Z">
               <w:r>
                 <w:rPr>
                   <w:rFonts w:ascii="Thorndale" w:hAnsi="Thorndale"/>
@@ -11131,7 +11123,7 @@
                 <w:delText>;</w:delText>
               </w:r>
             </w:del>
-            <w:ins w:id="147" w:author="Nico Mkhatvari" w:date="2014-11-08T18:49:00Z">
+            <w:ins w:id="146" w:author="Nico Mkhatvari" w:date="2014-11-08T18:49:00Z">
               <w:r>
                 <w:rPr>
                   <w:rFonts w:ascii="Thorndale" w:hAnsi="Thorndale"/>
@@ -11202,8 +11194,8 @@
         </w:tblCellMar>
       </w:tblPr>
       <w:tblGrid>
-        <w:gridCol w:w="2065"/>
-        <w:gridCol w:w="7913"/>
+        <w:gridCol w:w="2064"/>
+        <w:gridCol w:w="7914"/>
       </w:tblGrid>
       <w:tr>
         <w:trPr>
@@ -11211,7 +11203,7 @@
         </w:trPr>
         <w:tc>
           <w:tcPr>
-            <w:tcW w:w="2065" w:type="dxa"/>
+            <w:tcW w:w="2064" w:type="dxa"/>
             <w:tcBorders>
               <w:top w:val="nil"/>
               <w:left w:val="nil"/>
@@ -11266,7 +11258,7 @@
         </w:tc>
         <w:tc>
           <w:tcPr>
-            <w:tcW w:w="7913" w:type="dxa"/>
+            <w:tcW w:w="7914" w:type="dxa"/>
             <w:tcBorders>
               <w:top w:val="nil"/>
               <w:left w:val="single" w:sz="2" w:space="0" w:color="800000"/>
@@ -11330,7 +11322,7 @@
         </w:trPr>
         <w:tc>
           <w:tcPr>
-            <w:tcW w:w="2065" w:type="dxa"/>
+            <w:tcW w:w="2064" w:type="dxa"/>
             <w:tcBorders>
               <w:top w:val="nil"/>
               <w:left w:val="nil"/>
@@ -11385,7 +11377,7 @@
         </w:tc>
         <w:tc>
           <w:tcPr>
-            <w:tcW w:w="7913" w:type="dxa"/>
+            <w:tcW w:w="7914" w:type="dxa"/>
             <w:tcBorders>
               <w:top w:val="nil"/>
               <w:left w:val="single" w:sz="2" w:space="0" w:color="800000"/>
@@ -11448,7 +11440,7 @@
         </w:trPr>
         <w:tc>
           <w:tcPr>
-            <w:tcW w:w="2065" w:type="dxa"/>
+            <w:tcW w:w="2064" w:type="dxa"/>
             <w:tcBorders>
               <w:top w:val="nil"/>
               <w:left w:val="nil"/>
@@ -11503,7 +11495,7 @@
         </w:tc>
         <w:tc>
           <w:tcPr>
-            <w:tcW w:w="7913" w:type="dxa"/>
+            <w:tcW w:w="7914" w:type="dxa"/>
             <w:tcBorders>
               <w:top w:val="nil"/>
               <w:left w:val="single" w:sz="2" w:space="0" w:color="800000"/>
@@ -11677,7 +11669,7 @@
                 <w:lang w:val="en-US"/>
               </w:rPr>
             </w:pPr>
-            <w:del w:id="148" w:author="Nico Mkhatvari" w:date="2014-11-08T18:57:00Z">
+            <w:del w:id="147" w:author="Nico Mkhatvari" w:date="2014-11-08T18:57:00Z">
               <w:r>
                 <w:rPr>
                   <w:rFonts w:ascii="Thorndale" w:hAnsi="Thorndale"/>
@@ -11827,7 +11819,7 @@
             <w:shd w:fill="FFFFFF" w:val="clear"/>
             <w:tcMar>
               <w:top w:w="55" w:type="dxa"/>
-              <w:left w:w="24" w:type="dxa"/>
+              <w:left w:w="21" w:type="dxa"/>
               <w:bottom w:w="55" w:type="dxa"/>
               <w:right w:w="55" w:type="dxa"/>
             </w:tcMar>
@@ -11923,7 +11915,7 @@
               </w:rPr>
               <w:t>The user check</w:t>
             </w:r>
-            <w:ins w:id="149" w:author="Nico Mkhatvari" w:date="2014-11-08T19:06:00Z">
+            <w:ins w:id="148" w:author="Nico Mkhatvari" w:date="2014-11-08T19:06:00Z">
               <w:r>
                 <w:rPr>
                   <w:rFonts w:ascii="Thorndale" w:hAnsi="Thorndale"/>
@@ -12101,7 +12093,7 @@
               </w:rPr>
               <w:t>The user tries</w:t>
             </w:r>
-            <w:ins w:id="150" w:author="Nico Mkhatvari" w:date="2014-11-08T19:09:00Z">
+            <w:ins w:id="149" w:author="Nico Mkhatvari" w:date="2014-11-08T19:09:00Z">
               <w:r>
                 <w:rPr>
                   <w:rFonts w:ascii="Thorndale" w:hAnsi="Thorndale"/>
@@ -12302,8 +12294,8 @@
         </w:tblCellMar>
       </w:tblPr>
       <w:tblGrid>
-        <w:gridCol w:w="2066"/>
-        <w:gridCol w:w="7913"/>
+        <w:gridCol w:w="2065"/>
+        <w:gridCol w:w="7914"/>
       </w:tblGrid>
       <w:tr>
         <w:trPr>
@@ -12311,7 +12303,7 @@
         </w:trPr>
         <w:tc>
           <w:tcPr>
-            <w:tcW w:w="2066" w:type="dxa"/>
+            <w:tcW w:w="2065" w:type="dxa"/>
             <w:tcBorders>
               <w:top w:val="nil"/>
               <w:left w:val="nil"/>
@@ -12366,7 +12358,7 @@
         </w:tc>
         <w:tc>
           <w:tcPr>
-            <w:tcW w:w="7913" w:type="dxa"/>
+            <w:tcW w:w="7914" w:type="dxa"/>
             <w:tcBorders>
               <w:top w:val="nil"/>
               <w:left w:val="single" w:sz="2" w:space="0" w:color="800000"/>
@@ -12430,7 +12422,7 @@
         </w:trPr>
         <w:tc>
           <w:tcPr>
-            <w:tcW w:w="2066" w:type="dxa"/>
+            <w:tcW w:w="2065" w:type="dxa"/>
             <w:tcBorders>
               <w:top w:val="nil"/>
               <w:left w:val="nil"/>
@@ -12485,7 +12477,7 @@
         </w:tc>
         <w:tc>
           <w:tcPr>
-            <w:tcW w:w="7913" w:type="dxa"/>
+            <w:tcW w:w="7914" w:type="dxa"/>
             <w:tcBorders>
               <w:top w:val="nil"/>
               <w:left w:val="single" w:sz="2" w:space="0" w:color="800000"/>
@@ -12548,7 +12540,7 @@
         </w:trPr>
         <w:tc>
           <w:tcPr>
-            <w:tcW w:w="2066" w:type="dxa"/>
+            <w:tcW w:w="2065" w:type="dxa"/>
             <w:tcBorders>
               <w:top w:val="nil"/>
               <w:left w:val="nil"/>
@@ -12603,7 +12595,7 @@
         </w:tc>
         <w:tc>
           <w:tcPr>
-            <w:tcW w:w="7913" w:type="dxa"/>
+            <w:tcW w:w="7914" w:type="dxa"/>
             <w:tcBorders>
               <w:top w:val="nil"/>
               <w:left w:val="single" w:sz="2" w:space="0" w:color="800000"/>
@@ -12880,7 +12872,7 @@
             <w:shd w:fill="E6E6FF" w:val="clear"/>
             <w:tcMar>
               <w:top w:w="55" w:type="dxa"/>
-              <w:left w:w="24" w:type="dxa"/>
+              <w:left w:w="21" w:type="dxa"/>
               <w:bottom w:w="55" w:type="dxa"/>
               <w:right w:w="55" w:type="dxa"/>
             </w:tcMar>
@@ -12930,7 +12922,7 @@
               </w:rPr>
               <w:t xml:space="preserve">Realizes to have the influence, so </w:t>
             </w:r>
-            <w:ins w:id="151" w:author="Nico Mkhatvari" w:date="2014-11-08T19:11:00Z">
+            <w:ins w:id="150" w:author="Nico Mkhatvari" w:date="2014-11-08T19:11:00Z">
               <w:r>
                 <w:rPr>
                   <w:rFonts w:ascii="Thorndale" w:hAnsi="Thorndale"/>
@@ -12970,7 +12962,7 @@
               </w:rPr>
               <w:t xml:space="preserve">changes </w:t>
             </w:r>
-            <w:del w:id="152" w:author="Nico Mkhatvari" w:date="2014-11-08T19:11:00Z">
+            <w:del w:id="151" w:author="Nico Mkhatvari" w:date="2014-11-08T19:11:00Z">
               <w:r>
                 <w:rPr>
                   <w:rFonts w:ascii="Thorndale" w:hAnsi="Thorndale"/>
@@ -12991,7 +12983,7 @@
                 <w:delText>own</w:delText>
               </w:r>
             </w:del>
-            <w:ins w:id="153" w:author="Nico Mkhatvari" w:date="2014-11-08T19:11:00Z">
+            <w:ins w:id="152" w:author="Nico Mkhatvari" w:date="2014-11-08T19:11:00Z">
               <w:r>
                 <w:rPr>
                   <w:rFonts w:ascii="Thorndale" w:hAnsi="Thorndale"/>
@@ -13123,7 +13115,7 @@
               </w:rPr>
               <w:t xml:space="preserve">Selects the event </w:t>
             </w:r>
-            <w:del w:id="154" w:author="Nico Mkhatvari" w:date="2014-11-08T19:12:00Z">
+            <w:del w:id="153" w:author="Nico Mkhatvari" w:date="2014-11-08T19:12:00Z">
               <w:r>
                 <w:rPr>
                   <w:rFonts w:ascii="Thorndale" w:hAnsi="Thorndale"/>
@@ -13144,7 +13136,7 @@
                 <w:delText>o</w:delText>
               </w:r>
             </w:del>
-            <w:ins w:id="155" w:author="Nico Mkhatvari" w:date="2014-11-08T19:12:00Z">
+            <w:ins w:id="154" w:author="Nico Mkhatvari" w:date="2014-11-08T19:12:00Z">
               <w:r>
                 <w:rPr>
                   <w:rFonts w:ascii="Thorndale" w:hAnsi="Thorndale"/>
@@ -13184,7 +13176,7 @@
               </w:rPr>
               <w:t xml:space="preserve">n the upcoming event </w:t>
             </w:r>
-            <w:del w:id="156" w:author="Nico Mkhatvari" w:date="2014-11-08T19:12:00Z">
+            <w:del w:id="155" w:author="Nico Mkhatvari" w:date="2014-11-08T19:12:00Z">
               <w:r>
                 <w:rPr>
                   <w:rFonts w:ascii="Thorndale" w:hAnsi="Thorndale"/>
@@ -13205,7 +13197,7 @@
                 <w:delText>section</w:delText>
               </w:r>
             </w:del>
-            <w:ins w:id="157" w:author="Nico Mkhatvari" w:date="2014-11-08T19:12:00Z">
+            <w:ins w:id="156" w:author="Nico Mkhatvari" w:date="2014-11-08T19:12:00Z">
               <w:r>
                 <w:rPr>
                   <w:rFonts w:ascii="Thorndale" w:hAnsi="Thorndale"/>
@@ -13291,7 +13283,7 @@
               </w:rPr>
               <w:t>After</w:t>
             </w:r>
-            <w:del w:id="158" w:author="Nico Mkhatvari" w:date="2014-11-08T19:12:00Z">
+            <w:del w:id="157" w:author="Nico Mkhatvari" w:date="2014-11-08T19:12:00Z">
               <w:r>
                 <w:rPr>
                   <w:rFonts w:ascii="Thorndale" w:hAnsi="Thorndale"/>
@@ -13404,7 +13396,7 @@
                 <w:lang w:val="en-US"/>
               </w:rPr>
             </w:pPr>
-            <w:del w:id="159" w:author="Nico Mkhatvari" w:date="2014-11-08T19:13:00Z">
+            <w:del w:id="158" w:author="Nico Mkhatvari" w:date="2014-11-08T19:13:00Z">
               <w:r>
                 <w:rPr>
                   <w:rFonts w:ascii="Thorndale" w:hAnsi="Thorndale"/>
@@ -13425,7 +13417,7 @@
                 <w:delText>Notices</w:delText>
               </w:r>
             </w:del>
-            <w:ins w:id="160" w:author="Nico Mkhatvari" w:date="2014-11-08T19:13:00Z">
+            <w:ins w:id="159" w:author="Nico Mkhatvari" w:date="2014-11-08T19:13:00Z">
               <w:r>
                 <w:rPr>
                   <w:rFonts w:ascii="Thorndale" w:hAnsi="Thorndale"/>
@@ -13446,7 +13438,7 @@
                 <w:t xml:space="preserve">Clicks on </w:t>
               </w:r>
             </w:ins>
-            <w:del w:id="161" w:author="Nico Mkhatvari" w:date="2014-11-08T19:13:00Z">
+            <w:del w:id="160" w:author="Nico Mkhatvari" w:date="2014-11-08T19:13:00Z">
               <w:r>
                 <w:rPr>
                   <w:rFonts w:ascii="Thorndale" w:hAnsi="Thorndale"/>
@@ -13486,7 +13478,7 @@
               </w:rPr>
               <w:t>“</w:t>
             </w:r>
-            <w:del w:id="162" w:author="Nico Mkhatvari" w:date="2014-11-08T19:12:00Z">
+            <w:del w:id="161" w:author="Nico Mkhatvari" w:date="2014-11-08T19:12:00Z">
               <w:r>
                 <w:rPr>
                   <w:rFonts w:ascii="Thorndale" w:hAnsi="Thorndale"/>
@@ -13507,7 +13499,7 @@
                 <w:delText>Changed your mind about your participation?</w:delText>
               </w:r>
             </w:del>
-            <w:ins w:id="163" w:author="Nico Mkhatvari" w:date="2014-11-08T19:12:00Z">
+            <w:ins w:id="162" w:author="Nico Mkhatvari" w:date="2014-11-08T19:12:00Z">
               <w:r>
                 <w:rPr>
                   <w:rFonts w:ascii="Thorndale" w:hAnsi="Thorndale"/>
@@ -13528,7 +13520,7 @@
                 <w:t>Abort the part</w:t>
               </w:r>
             </w:ins>
-            <w:ins w:id="164" w:author="Nico Mkhatvari" w:date="2014-11-08T19:13:00Z">
+            <w:ins w:id="163" w:author="Nico Mkhatvari" w:date="2014-11-08T19:13:00Z">
               <w:r>
                 <w:rPr>
                   <w:rFonts w:ascii="Thorndale" w:hAnsi="Thorndale"/>
@@ -13568,7 +13560,7 @@
               </w:rPr>
               <w:t>”</w:t>
             </w:r>
-            <w:del w:id="165" w:author="Nico Mkhatvari" w:date="2014-11-08T19:13:00Z">
+            <w:del w:id="164" w:author="Nico Mkhatvari" w:date="2014-11-08T19:13:00Z">
               <w:r>
                 <w:rPr>
                   <w:rFonts w:ascii="Thorndale" w:hAnsi="Thorndale"/>
@@ -13608,7 +13600,7 @@
               </w:rPr>
               <w:t xml:space="preserve"> bottom</w:t>
             </w:r>
-            <w:del w:id="166" w:author="Nico Mkhatvari" w:date="2014-11-08T19:13:00Z">
+            <w:del w:id="165" w:author="Nico Mkhatvari" w:date="2014-11-08T19:13:00Z">
               <w:r>
                 <w:rPr>
                   <w:rFonts w:ascii="Thorndale" w:hAnsi="Thorndale"/>
@@ -13840,8 +13832,8 @@
         </w:tblCellMar>
       </w:tblPr>
       <w:tblGrid>
-        <w:gridCol w:w="2066"/>
-        <w:gridCol w:w="7913"/>
+        <w:gridCol w:w="2065"/>
+        <w:gridCol w:w="7914"/>
       </w:tblGrid>
       <w:tr>
         <w:trPr>
@@ -13849,7 +13841,7 @@
         </w:trPr>
         <w:tc>
           <w:tcPr>
-            <w:tcW w:w="2066" w:type="dxa"/>
+            <w:tcW w:w="2065" w:type="dxa"/>
             <w:tcBorders>
               <w:top w:val="nil"/>
               <w:left w:val="nil"/>
@@ -13904,7 +13896,7 @@
         </w:tc>
         <w:tc>
           <w:tcPr>
-            <w:tcW w:w="7913" w:type="dxa"/>
+            <w:tcW w:w="7914" w:type="dxa"/>
             <w:tcBorders>
               <w:top w:val="nil"/>
               <w:left w:val="single" w:sz="2" w:space="0" w:color="800000"/>
@@ -13968,7 +13960,7 @@
         </w:trPr>
         <w:tc>
           <w:tcPr>
-            <w:tcW w:w="2066" w:type="dxa"/>
+            <w:tcW w:w="2065" w:type="dxa"/>
             <w:tcBorders>
               <w:top w:val="nil"/>
               <w:left w:val="nil"/>
@@ -14023,7 +14015,7 @@
         </w:tc>
         <w:tc>
           <w:tcPr>
-            <w:tcW w:w="7913" w:type="dxa"/>
+            <w:tcW w:w="7914" w:type="dxa"/>
             <w:tcBorders>
               <w:top w:val="nil"/>
               <w:left w:val="single" w:sz="2" w:space="0" w:color="800000"/>
@@ -14086,7 +14078,7 @@
         </w:trPr>
         <w:tc>
           <w:tcPr>
-            <w:tcW w:w="2066" w:type="dxa"/>
+            <w:tcW w:w="2065" w:type="dxa"/>
             <w:tcBorders>
               <w:top w:val="nil"/>
               <w:left w:val="nil"/>
@@ -14141,7 +14133,7 @@
         </w:tc>
         <w:tc>
           <w:tcPr>
-            <w:tcW w:w="7913" w:type="dxa"/>
+            <w:tcW w:w="7914" w:type="dxa"/>
             <w:tcBorders>
               <w:top w:val="nil"/>
               <w:left w:val="single" w:sz="2" w:space="0" w:color="800000"/>
@@ -14477,7 +14469,7 @@
             <w:shd w:fill="FFFFFF" w:val="clear"/>
             <w:tcMar>
               <w:top w:w="55" w:type="dxa"/>
-              <w:left w:w="24" w:type="dxa"/>
+              <w:left w:w="21" w:type="dxa"/>
               <w:bottom w:w="55" w:type="dxa"/>
               <w:right w:w="55" w:type="dxa"/>
             </w:tcMar>
@@ -15075,8 +15067,8 @@
         </w:tblCellMar>
       </w:tblPr>
       <w:tblGrid>
-        <w:gridCol w:w="2066"/>
-        <w:gridCol w:w="7913"/>
+        <w:gridCol w:w="2065"/>
+        <w:gridCol w:w="7914"/>
       </w:tblGrid>
       <w:tr>
         <w:trPr>
@@ -15084,7 +15076,7 @@
         </w:trPr>
         <w:tc>
           <w:tcPr>
-            <w:tcW w:w="2066" w:type="dxa"/>
+            <w:tcW w:w="2065" w:type="dxa"/>
             <w:tcBorders>
               <w:top w:val="nil"/>
               <w:left w:val="nil"/>
@@ -15139,7 +15131,7 @@
         </w:tc>
         <w:tc>
           <w:tcPr>
-            <w:tcW w:w="7913" w:type="dxa"/>
+            <w:tcW w:w="7914" w:type="dxa"/>
             <w:tcBorders>
               <w:top w:val="nil"/>
               <w:left w:val="single" w:sz="2" w:space="0" w:color="800000"/>
@@ -15203,7 +15195,7 @@
         </w:trPr>
         <w:tc>
           <w:tcPr>
-            <w:tcW w:w="2066" w:type="dxa"/>
+            <w:tcW w:w="2065" w:type="dxa"/>
             <w:tcBorders>
               <w:top w:val="nil"/>
               <w:left w:val="nil"/>
@@ -15258,7 +15250,7 @@
         </w:tc>
         <w:tc>
           <w:tcPr>
-            <w:tcW w:w="7913" w:type="dxa"/>
+            <w:tcW w:w="7914" w:type="dxa"/>
             <w:tcBorders>
               <w:top w:val="nil"/>
               <w:left w:val="single" w:sz="2" w:space="0" w:color="800000"/>
@@ -15321,7 +15313,7 @@
         </w:trPr>
         <w:tc>
           <w:tcPr>
-            <w:tcW w:w="2066" w:type="dxa"/>
+            <w:tcW w:w="2065" w:type="dxa"/>
             <w:tcBorders>
               <w:top w:val="nil"/>
               <w:left w:val="nil"/>
@@ -15376,7 +15368,7 @@
         </w:tc>
         <w:tc>
           <w:tcPr>
-            <w:tcW w:w="7913" w:type="dxa"/>
+            <w:tcW w:w="7914" w:type="dxa"/>
             <w:tcBorders>
               <w:top w:val="nil"/>
               <w:left w:val="single" w:sz="2" w:space="0" w:color="800000"/>
@@ -15608,7 +15600,7 @@
             <w:shd w:fill="FFFFFF" w:val="clear"/>
             <w:tcMar>
               <w:top w:w="55" w:type="dxa"/>
-              <w:left w:w="24" w:type="dxa"/>
+              <w:left w:w="21" w:type="dxa"/>
               <w:bottom w:w="55" w:type="dxa"/>
               <w:right w:w="55" w:type="dxa"/>
             </w:tcMar>
@@ -15931,8 +15923,8 @@
         </w:tblCellMar>
       </w:tblPr>
       <w:tblGrid>
-        <w:gridCol w:w="2066"/>
-        <w:gridCol w:w="7913"/>
+        <w:gridCol w:w="2065"/>
+        <w:gridCol w:w="7914"/>
       </w:tblGrid>
       <w:tr>
         <w:trPr>
@@ -15940,7 +15932,7 @@
         </w:trPr>
         <w:tc>
           <w:tcPr>
-            <w:tcW w:w="2066" w:type="dxa"/>
+            <w:tcW w:w="2065" w:type="dxa"/>
             <w:tcBorders>
               <w:top w:val="nil"/>
               <w:left w:val="nil"/>
@@ -15995,7 +15987,7 @@
         </w:tc>
         <w:tc>
           <w:tcPr>
-            <w:tcW w:w="7913" w:type="dxa"/>
+            <w:tcW w:w="7914" w:type="dxa"/>
             <w:tcBorders>
               <w:top w:val="nil"/>
               <w:left w:val="single" w:sz="2" w:space="0" w:color="800000"/>
@@ -16059,7 +16051,7 @@
         </w:trPr>
         <w:tc>
           <w:tcPr>
-            <w:tcW w:w="2066" w:type="dxa"/>
+            <w:tcW w:w="2065" w:type="dxa"/>
             <w:tcBorders>
               <w:top w:val="nil"/>
               <w:left w:val="nil"/>
@@ -16114,7 +16106,7 @@
         </w:tc>
         <w:tc>
           <w:tcPr>
-            <w:tcW w:w="7913" w:type="dxa"/>
+            <w:tcW w:w="7914" w:type="dxa"/>
             <w:tcBorders>
               <w:top w:val="nil"/>
               <w:left w:val="single" w:sz="2" w:space="0" w:color="800000"/>
@@ -16177,7 +16169,7 @@
         </w:trPr>
         <w:tc>
           <w:tcPr>
-            <w:tcW w:w="2066" w:type="dxa"/>
+            <w:tcW w:w="2065" w:type="dxa"/>
             <w:tcBorders>
               <w:top w:val="nil"/>
               <w:left w:val="nil"/>
@@ -16232,7 +16224,7 @@
         </w:tc>
         <w:tc>
           <w:tcPr>
-            <w:tcW w:w="7913" w:type="dxa"/>
+            <w:tcW w:w="7914" w:type="dxa"/>
             <w:tcBorders>
               <w:top w:val="nil"/>
               <w:left w:val="single" w:sz="2" w:space="0" w:color="800000"/>
@@ -16599,7 +16591,7 @@
             <w:shd w:fill="FFFFFF" w:val="clear"/>
             <w:tcMar>
               <w:top w:w="55" w:type="dxa"/>
-              <w:left w:w="24" w:type="dxa"/>
+              <w:left w:w="21" w:type="dxa"/>
               <w:bottom w:w="55" w:type="dxa"/>
               <w:right w:w="55" w:type="dxa"/>
             </w:tcMar>
@@ -16814,7 +16806,7 @@
                 <w:lang w:val="en-US"/>
               </w:rPr>
             </w:pPr>
-            <w:del w:id="167" w:author="Nico Mkhatvari" w:date="2014-11-08T19:33:00Z">
+            <w:del w:id="166" w:author="Nico Mkhatvari" w:date="2014-11-08T19:33:00Z">
               <w:r>
                 <w:rPr>
                   <w:rFonts w:ascii="Thorndale" w:hAnsi="Thorndale"/>
@@ -16835,7 +16827,7 @@
                 <w:delText>So, e</w:delText>
               </w:r>
             </w:del>
-            <w:ins w:id="168" w:author="Nico Mkhatvari" w:date="2014-11-08T19:33:00Z">
+            <w:ins w:id="167" w:author="Nico Mkhatvari" w:date="2014-11-08T19:33:00Z">
               <w:r>
                 <w:rPr>
                   <w:rFonts w:ascii="Thorndale" w:hAnsi="Thorndale"/>
@@ -16921,7 +16913,7 @@
               </w:rPr>
               <w:t>User</w:t>
             </w:r>
-            <w:del w:id="169" w:author="Nico Mkhatvari" w:date="2014-11-08T19:34:00Z">
+            <w:del w:id="168" w:author="Nico Mkhatvari" w:date="2014-11-08T19:34:00Z">
               <w:r>
                 <w:rPr>
                   <w:rFonts w:ascii="Thorndale" w:hAnsi="Thorndale"/>
@@ -16942,7 +16934,7 @@
                 <w:delText>, it'</w:delText>
               </w:r>
             </w:del>
-            <w:ins w:id="170" w:author="Nico Mkhatvari" w:date="2014-11-08T19:34:00Z">
+            <w:ins w:id="169" w:author="Nico Mkhatvari" w:date="2014-11-08T19:34:00Z">
               <w:r>
                 <w:rPr>
                   <w:rFonts w:ascii="Thorndale" w:hAnsi="Thorndale"/>
@@ -16963,7 +16955,7 @@
                 <w:t xml:space="preserve"> is </w:t>
               </w:r>
             </w:ins>
-            <w:del w:id="171" w:author="Nico Mkhatvari" w:date="2014-11-08T19:34:00Z">
+            <w:del w:id="170" w:author="Nico Mkhatvari" w:date="2014-11-08T19:34:00Z">
               <w:r>
                 <w:rPr>
                   <w:rFonts w:ascii="Thorndale" w:hAnsi="Thorndale"/>
@@ -17260,7 +17252,7 @@
                 <w:lang w:val="en-US"/>
               </w:rPr>
             </w:pPr>
-            <w:del w:id="172" w:author="Nico Mkhatvari" w:date="2014-11-08T19:36:00Z">
+            <w:del w:id="171" w:author="Nico Mkhatvari" w:date="2014-11-08T19:36:00Z">
               <w:r>
                 <w:rPr>
                   <w:rFonts w:ascii="Thorndale" w:hAnsi="Thorndale"/>
@@ -17281,7 +17273,7 @@
                 <w:delText>Therefore</w:delText>
               </w:r>
             </w:del>
-            <w:ins w:id="173" w:author="Nico Mkhatvari" w:date="2014-11-08T19:36:00Z">
+            <w:ins w:id="172" w:author="Nico Mkhatvari" w:date="2014-11-08T19:36:00Z">
               <w:r>
                 <w:rPr>
                   <w:rFonts w:ascii="Thorndale" w:hAnsi="Thorndale"/>
@@ -17321,7 +17313,7 @@
               </w:rPr>
               <w:t xml:space="preserve"> Pinco and Pallino</w:t>
             </w:r>
-            <w:del w:id="174" w:author="Nico Mkhatvari" w:date="2014-11-08T19:37:00Z">
+            <w:del w:id="173" w:author="Nico Mkhatvari" w:date="2014-11-08T19:37:00Z">
               <w:r>
                 <w:rPr>
                   <w:rFonts w:ascii="Thorndale" w:hAnsi="Thorndale"/>
@@ -17361,7 +17353,7 @@
               </w:rPr>
               <w:t xml:space="preserve"> ha</w:t>
             </w:r>
-            <w:del w:id="175" w:author="Nico Mkhatvari" w:date="2014-11-08T19:37:00Z">
+            <w:del w:id="174" w:author="Nico Mkhatvari" w:date="2014-11-08T19:37:00Z">
               <w:r>
                 <w:rPr>
                   <w:rFonts w:ascii="Thorndale" w:hAnsi="Thorndale"/>
@@ -17382,7 +17374,7 @@
                 <w:delText>d</w:delText>
               </w:r>
             </w:del>
-            <w:ins w:id="176" w:author="Nico Mkhatvari" w:date="2014-11-08T19:37:00Z">
+            <w:ins w:id="175" w:author="Nico Mkhatvari" w:date="2014-11-08T19:37:00Z">
               <w:r>
                 <w:rPr>
                   <w:rFonts w:ascii="Thorndale" w:hAnsi="Thorndale"/>
@@ -17422,7 +17414,7 @@
               </w:rPr>
               <w:t xml:space="preserve"> declined the previous invitation</w:t>
             </w:r>
-            <w:ins w:id="177" w:author="Nico Mkhatvari" w:date="2014-11-08T19:37:00Z">
+            <w:ins w:id="176" w:author="Nico Mkhatvari" w:date="2014-11-08T19:37:00Z">
               <w:r>
                 <w:rPr>
                   <w:rFonts w:ascii="Thorndale" w:hAnsi="Thorndale"/>
@@ -17443,7 +17435,7 @@
                 <w:t xml:space="preserve">, they </w:t>
               </w:r>
             </w:ins>
-            <w:ins w:id="178" w:author="Nico Mkhatvari" w:date="2014-11-08T19:37:00Z">
+            <w:ins w:id="177" w:author="Nico Mkhatvari" w:date="2014-11-08T19:37:00Z">
               <w:r>
                 <w:rPr>
                   <w:rFonts w:eastAsia="Droid Sans Fallback" w:cs="FreeSans" w:ascii="Thorndale" w:hAnsi="Thorndale"/>
@@ -17464,7 +17456,7 @@
                 <w:t>receive</w:t>
               </w:r>
             </w:ins>
-            <w:ins w:id="179" w:author="Nico Mkhatvari" w:date="2014-11-08T19:37:00Z">
+            <w:ins w:id="178" w:author="Nico Mkhatvari" w:date="2014-11-08T19:37:00Z">
               <w:r>
                 <w:rPr>
                   <w:rFonts w:ascii="Thorndale" w:hAnsi="Thorndale"/>
@@ -17485,6 +17477,27 @@
                 <w:t xml:space="preserve"> a new one</w:t>
               </w:r>
             </w:ins>
+            <w:del w:id="179" w:author="Nico Mkhatvari" w:date="2014-11-08T19:38:00Z">
+              <w:r>
+                <w:rPr>
+                  <w:rFonts w:ascii="Thorndale" w:hAnsi="Thorndale"/>
+                  <w:b w:val="false"/>
+                  <w:bCs w:val="false"/>
+                  <w:i w:val="false"/>
+                  <w:iCs w:val="false"/>
+                  <w:strike w:val="false"/>
+                  <w:dstrike w:val="false"/>
+                  <w:outline w:val="false"/>
+                  <w:shadow w:val="false"/>
+                  <w:color w:val="000000"/>
+                  <w:sz w:val="24"/>
+                  <w:szCs w:val="24"/>
+                  <w:u w:val="none"/>
+                  <w:lang w:val="en-US"/>
+                </w:rPr>
+                <w:delText xml:space="preserve"> modification of the event's data;</w:delText>
+              </w:r>
+            </w:del>
             <w:del w:id="180" w:author="Nico Mkhatvari" w:date="2014-11-08T19:37:00Z">
               <w:r>
                 <w:rPr>
@@ -17506,28 +17519,7 @@
                 <w:delText xml:space="preserve"> get a new invitation, and all the other members receive a new notification of the</w:delText>
               </w:r>
             </w:del>
-            <w:del w:id="181" w:author="Nico Mkhatvari" w:date="2014-11-08T19:38:00Z">
-              <w:r>
-                <w:rPr>
-                  <w:rFonts w:ascii="Thorndale" w:hAnsi="Thorndale"/>
-                  <w:b w:val="false"/>
-                  <w:bCs w:val="false"/>
-                  <w:i w:val="false"/>
-                  <w:iCs w:val="false"/>
-                  <w:strike w:val="false"/>
-                  <w:dstrike w:val="false"/>
-                  <w:outline w:val="false"/>
-                  <w:shadow w:val="false"/>
-                  <w:color w:val="000000"/>
-                  <w:sz w:val="24"/>
-                  <w:szCs w:val="24"/>
-                  <w:u w:val="none"/>
-                  <w:lang w:val="en-US"/>
-                </w:rPr>
-                <w:delText xml:space="preserve"> modification of the event's data;</w:delText>
-              </w:r>
-            </w:del>
-            <w:ins w:id="182" w:author="Nico Mkhatvari" w:date="2014-11-08T19:38:00Z">
+            <w:ins w:id="181" w:author="Nico Mkhatvari" w:date="2014-11-08T19:38:00Z">
               <w:r>
                 <w:rPr>
                   <w:rFonts w:ascii="Thorndale" w:hAnsi="Thorndale"/>
@@ -17557,40 +17549,34 @@
         <w:pStyle w:val="Normal"/>
         <w:rPr/>
       </w:pPr>
-      <w:ins w:id="183" w:author="Nico Mkhatvari" w:date="2014-11-09T22:08:00Z">
-        <w:r>
-          <w:rPr/>
-        </w:r>
-      </w:ins>
+      <w:r>
+        <w:rPr/>
+      </w:r>
     </w:p>
     <w:p>
       <w:pPr>
         <w:pStyle w:val="Normal"/>
         <w:rPr/>
       </w:pPr>
-      <w:ins w:id="184" w:author="Nico Mkhatvari" w:date="2014-11-09T22:08:00Z">
-        <w:r>
-          <w:rPr/>
-        </w:r>
-      </w:ins>
+      <w:r>
+        <w:rPr/>
+      </w:r>
     </w:p>
     <w:p>
       <w:pPr>
         <w:pStyle w:val="Normal"/>
         <w:rPr/>
       </w:pPr>
-      <w:ins w:id="185" w:author="Nico Mkhatvari" w:date="2014-11-09T22:08:00Z">
-        <w:r>
-          <w:rPr/>
-        </w:r>
-      </w:ins>
+      <w:r>
+        <w:rPr/>
+      </w:r>
     </w:p>
     <w:p>
       <w:pPr>
         <w:pStyle w:val="Normal"/>
         <w:rPr/>
       </w:pPr>
-      <w:ins w:id="186" w:author="Nico Mkhatvari" w:date="2014-11-09T22:08:00Z">
+      <w:ins w:id="182" w:author="Nico Mkhatvari" w:date="2014-11-09T22:08:00Z">
         <w:r>
           <w:rPr/>
           <w:t>http://msdn.microsoft.com/it-it/library/dd409360.aspx</w:t>
@@ -17611,7 +17597,7 @@
         <w:jc w:val="left"/>
         <w:tblInd w:w="55" w:type="dxa"/>
         <w:tblBorders>
-          <w:top w:val="single" w:sz="8" w:space="0" w:color="000000"/>
+          <w:top w:val="single" w:sz="8" w:space="0" w:color="000001"/>
           <w:left w:val="nil"/>
           <w:bottom w:val="nil"/>
           <w:insideH w:val="nil"/>
@@ -17626,8 +17612,8 @@
         </w:tblCellMar>
       </w:tblPr>
       <w:tblGrid>
-        <w:gridCol w:w="2068"/>
-        <w:gridCol w:w="7650"/>
+        <w:gridCol w:w="2067"/>
+        <w:gridCol w:w="7651"/>
       </w:tblGrid>
       <w:tr>
         <w:trPr>
@@ -17635,9 +17621,9 @@
         </w:trPr>
         <w:tc>
           <w:tcPr>
-            <w:tcW w:w="2068" w:type="dxa"/>
+            <w:tcW w:w="2067" w:type="dxa"/>
             <w:tcBorders>
-              <w:top w:val="single" w:sz="8" w:space="0" w:color="000000"/>
+              <w:top w:val="single" w:sz="8" w:space="0" w:color="000001"/>
               <w:left w:val="nil"/>
               <w:bottom w:val="nil"/>
               <w:insideH w:val="nil"/>
@@ -17654,7 +17640,7 @@
                 <w:iCs/>
               </w:rPr>
             </w:pPr>
-            <w:ins w:id="187" w:author="Nico Mkhatvari" w:date="2014-11-09T22:21:00Z">
+            <w:ins w:id="183" w:author="Nico Mkhatvari" w:date="2014-11-09T22:21:00Z">
               <w:r>
                 <w:rPr>
                   <w:i/>
@@ -17667,16 +17653,16 @@
         </w:tc>
         <w:tc>
           <w:tcPr>
-            <w:tcW w:w="7650" w:type="dxa"/>
+            <w:tcW w:w="7651" w:type="dxa"/>
             <w:tcBorders>
-              <w:top w:val="single" w:sz="8" w:space="0" w:color="000000"/>
+              <w:top w:val="single" w:sz="8" w:space="0" w:color="000001"/>
               <w:left w:val="nil"/>
               <w:bottom w:val="nil"/>
               <w:insideH w:val="nil"/>
               <w:right w:val="nil"/>
               <w:insideV w:val="nil"/>
             </w:tcBorders>
-            <w:shd w:fill="auto" w:val="clear"/>
+            <w:shd w:fill="FFFFFF" w:val="clear"/>
           </w:tcPr>
           <w:p>
             <w:pPr>
@@ -17686,7 +17672,7 @@
                 <w:bCs/>
               </w:rPr>
             </w:pPr>
-            <w:ins w:id="188" w:author="Nico Mkhatvari" w:date="2014-11-09T23:41:00Z">
+            <w:ins w:id="184" w:author="Nico Mkhatvari" w:date="2014-11-09T23:41:00Z">
               <w:r>
                 <w:rPr>
                   <w:b/>
@@ -17704,12 +17690,12 @@
         </w:trPr>
         <w:tc>
           <w:tcPr>
-            <w:tcW w:w="2068" w:type="dxa"/>
+            <w:tcW w:w="2067" w:type="dxa"/>
             <w:tcBorders>
-              <w:top w:val="single" w:sz="2" w:space="0" w:color="000000"/>
+              <w:top w:val="single" w:sz="2" w:space="0" w:color="000001"/>
               <w:left w:val="nil"/>
-              <w:bottom w:val="single" w:sz="2" w:space="0" w:color="000000"/>
-              <w:insideH w:val="single" w:sz="2" w:space="0" w:color="000000"/>
+              <w:bottom w:val="single" w:sz="2" w:space="0" w:color="000001"/>
+              <w:insideH w:val="single" w:sz="2" w:space="0" w:color="000001"/>
               <w:right w:val="nil"/>
               <w:insideV w:val="nil"/>
             </w:tcBorders>
@@ -17723,7 +17709,7 @@
                 <w:iCs/>
               </w:rPr>
             </w:pPr>
-            <w:ins w:id="189" w:author="Nico Mkhatvari" w:date="2014-11-09T22:21:00Z">
+            <w:ins w:id="185" w:author="Nico Mkhatvari" w:date="2014-11-09T22:21:00Z">
               <w:r>
                 <w:rPr>
                   <w:i/>
@@ -17736,23 +17722,23 @@
         </w:tc>
         <w:tc>
           <w:tcPr>
-            <w:tcW w:w="7650" w:type="dxa"/>
+            <w:tcW w:w="7651" w:type="dxa"/>
             <w:tcBorders>
-              <w:top w:val="single" w:sz="2" w:space="0" w:color="000000"/>
+              <w:top w:val="single" w:sz="2" w:space="0" w:color="000001"/>
               <w:left w:val="nil"/>
-              <w:bottom w:val="single" w:sz="2" w:space="0" w:color="000000"/>
-              <w:insideH w:val="single" w:sz="2" w:space="0" w:color="000000"/>
+              <w:bottom w:val="single" w:sz="2" w:space="0" w:color="000001"/>
+              <w:insideH w:val="single" w:sz="2" w:space="0" w:color="000001"/>
               <w:right w:val="nil"/>
               <w:insideV w:val="nil"/>
             </w:tcBorders>
-            <w:shd w:fill="auto" w:val="clear"/>
+            <w:shd w:fill="FFFFFF" w:val="clear"/>
           </w:tcPr>
           <w:p>
             <w:pPr>
               <w:pStyle w:val="TableContents"/>
               <w:rPr/>
             </w:pPr>
-            <w:ins w:id="190" w:author="Nico Mkhatvari" w:date="2014-11-09T23:42:00Z">
+            <w:ins w:id="186" w:author="Nico Mkhatvari" w:date="2014-11-09T23:42:00Z">
               <w:r>
                 <w:rPr/>
                 <w:t>Registered user.</w:t>
@@ -17767,12 +17753,12 @@
         </w:trPr>
         <w:tc>
           <w:tcPr>
-            <w:tcW w:w="2068" w:type="dxa"/>
+            <w:tcW w:w="2067" w:type="dxa"/>
             <w:tcBorders>
               <w:top w:val="nil"/>
               <w:left w:val="nil"/>
-              <w:bottom w:val="single" w:sz="2" w:space="0" w:color="000000"/>
-              <w:insideH w:val="single" w:sz="2" w:space="0" w:color="000000"/>
+              <w:bottom w:val="single" w:sz="2" w:space="0" w:color="000001"/>
+              <w:insideH w:val="single" w:sz="2" w:space="0" w:color="000001"/>
               <w:right w:val="nil"/>
               <w:insideV w:val="nil"/>
             </w:tcBorders>
@@ -17786,7 +17772,7 @@
                 <w:iCs/>
               </w:rPr>
             </w:pPr>
-            <w:ins w:id="191" w:author="Nico Mkhatvari" w:date="2014-11-09T22:21:00Z">
+            <w:ins w:id="187" w:author="Nico Mkhatvari" w:date="2014-11-09T22:21:00Z">
               <w:r>
                 <w:rPr>
                   <w:i/>
@@ -17799,28 +17785,30 @@
         </w:tc>
         <w:tc>
           <w:tcPr>
-            <w:tcW w:w="7650" w:type="dxa"/>
+            <w:tcW w:w="7651" w:type="dxa"/>
             <w:tcBorders>
-              <w:top w:val="single" w:sz="2" w:space="0" w:color="000000"/>
+              <w:top w:val="single" w:sz="2" w:space="0" w:color="000001"/>
               <w:left w:val="nil"/>
-              <w:bottom w:val="single" w:sz="2" w:space="0" w:color="000000"/>
-              <w:insideH w:val="single" w:sz="2" w:space="0" w:color="000000"/>
+              <w:bottom w:val="single" w:sz="2" w:space="0" w:color="000001"/>
+              <w:insideH w:val="single" w:sz="2" w:space="0" w:color="000001"/>
               <w:right w:val="nil"/>
               <w:insideV w:val="nil"/>
             </w:tcBorders>
-            <w:shd w:fill="auto" w:val="clear"/>
+            <w:shd w:fill="FFFFFF" w:val="clear"/>
           </w:tcPr>
           <w:p>
             <w:pPr>
               <w:pStyle w:val="TableContents"/>
               <w:rPr/>
             </w:pPr>
-            <w:bookmarkStart w:id="0" w:name="__UnoMark__817_243836024"/>
-            <w:bookmarkStart w:id="1" w:name="__UnoMark__817_243836024"/>
-            <w:bookmarkEnd w:id="1"/>
-            <w:r>
-              <w:rPr/>
-            </w:r>
+            <w:ins w:id="188" w:author="Nico Mkhatvari" w:date="2014-11-10T20:48:00Z">
+              <w:bookmarkStart w:id="0" w:name="__UnoMark__817_243836024"/>
+              <w:bookmarkEnd w:id="0"/>
+              <w:r>
+                <w:rPr/>
+                <w:t>Login.png</w:t>
+              </w:r>
+            </w:ins>
           </w:p>
         </w:tc>
       </w:tr>
@@ -17830,12 +17818,12 @@
         </w:trPr>
         <w:tc>
           <w:tcPr>
-            <w:tcW w:w="2068" w:type="dxa"/>
+            <w:tcW w:w="2067" w:type="dxa"/>
             <w:tcBorders>
-              <w:top w:val="single" w:sz="2" w:space="0" w:color="000000"/>
+              <w:top w:val="single" w:sz="2" w:space="0" w:color="000001"/>
               <w:left w:val="nil"/>
-              <w:bottom w:val="single" w:sz="2" w:space="0" w:color="000000"/>
-              <w:insideH w:val="single" w:sz="2" w:space="0" w:color="000000"/>
+              <w:bottom w:val="single" w:sz="2" w:space="0" w:color="000001"/>
+              <w:insideH w:val="single" w:sz="2" w:space="0" w:color="000001"/>
               <w:right w:val="nil"/>
               <w:insideV w:val="nil"/>
             </w:tcBorders>
@@ -17849,7 +17837,7 @@
                 <w:iCs/>
               </w:rPr>
             </w:pPr>
-            <w:ins w:id="192" w:author="Nico Mkhatvari" w:date="2014-11-09T22:22:00Z">
+            <w:ins w:id="189" w:author="Nico Mkhatvari" w:date="2014-11-09T22:22:00Z">
               <w:r>
                 <w:rPr>
                   <w:i/>
@@ -17862,16 +17850,16 @@
         </w:tc>
         <w:tc>
           <w:tcPr>
-            <w:tcW w:w="7650" w:type="dxa"/>
+            <w:tcW w:w="7651" w:type="dxa"/>
             <w:tcBorders>
-              <w:top w:val="single" w:sz="2" w:space="0" w:color="000000"/>
+              <w:top w:val="single" w:sz="2" w:space="0" w:color="000001"/>
               <w:left w:val="nil"/>
-              <w:bottom w:val="single" w:sz="2" w:space="0" w:color="000000"/>
-              <w:insideH w:val="single" w:sz="2" w:space="0" w:color="000000"/>
+              <w:bottom w:val="single" w:sz="2" w:space="0" w:color="000001"/>
+              <w:insideH w:val="single" w:sz="2" w:space="0" w:color="000001"/>
               <w:right w:val="nil"/>
               <w:insideV w:val="nil"/>
             </w:tcBorders>
-            <w:shd w:fill="auto" w:val="clear"/>
+            <w:shd w:fill="FFFFFF" w:val="clear"/>
           </w:tcPr>
           <w:p>
             <w:pPr>
@@ -17882,7 +17870,7 @@
               </w:numPr>
               <w:rPr/>
             </w:pPr>
-            <w:ins w:id="193" w:author="Nico Mkhatvari" w:date="2014-11-10T00:06:00Z">
+            <w:ins w:id="190" w:author="Nico Mkhatvari" w:date="2014-11-10T00:06:00Z">
               <w:r>
                 <w:rPr/>
                 <w:t>Not registered email;</w:t>
@@ -17898,7 +17886,7 @@
               </w:numPr>
               <w:rPr/>
             </w:pPr>
-            <w:ins w:id="194" w:author="Nico Mkhatvari" w:date="2014-11-10T00:07:00Z">
+            <w:ins w:id="191" w:author="Nico Mkhatvari" w:date="2014-11-10T00:07:00Z">
               <w:r>
                 <w:rPr/>
                 <w:t>Entered wrong password;</w:t>
@@ -17913,12 +17901,12 @@
         </w:trPr>
         <w:tc>
           <w:tcPr>
-            <w:tcW w:w="2068" w:type="dxa"/>
+            <w:tcW w:w="2067" w:type="dxa"/>
             <w:tcBorders>
               <w:top w:val="nil"/>
               <w:left w:val="nil"/>
-              <w:bottom w:val="single" w:sz="2" w:space="0" w:color="000000"/>
-              <w:insideH w:val="single" w:sz="2" w:space="0" w:color="000000"/>
+              <w:bottom w:val="single" w:sz="2" w:space="0" w:color="000001"/>
+              <w:insideH w:val="single" w:sz="2" w:space="0" w:color="000001"/>
               <w:right w:val="nil"/>
               <w:insideV w:val="nil"/>
             </w:tcBorders>
@@ -17932,7 +17920,7 @@
                 <w:iCs/>
               </w:rPr>
             </w:pPr>
-            <w:ins w:id="195" w:author="Nico Mkhatvari" w:date="2014-11-09T22:21:00Z">
+            <w:ins w:id="192" w:author="Nico Mkhatvari" w:date="2014-11-09T22:21:00Z">
               <w:r>
                 <w:rPr>
                   <w:i/>
@@ -17945,16 +17933,16 @@
         </w:tc>
         <w:tc>
           <w:tcPr>
-            <w:tcW w:w="7650" w:type="dxa"/>
+            <w:tcW w:w="7651" w:type="dxa"/>
             <w:tcBorders>
               <w:top w:val="nil"/>
               <w:left w:val="nil"/>
-              <w:bottom w:val="single" w:sz="2" w:space="0" w:color="000000"/>
-              <w:insideH w:val="single" w:sz="2" w:space="0" w:color="000000"/>
+              <w:bottom w:val="single" w:sz="2" w:space="0" w:color="000001"/>
+              <w:insideH w:val="single" w:sz="2" w:space="0" w:color="000001"/>
               <w:right w:val="nil"/>
               <w:insideV w:val="nil"/>
             </w:tcBorders>
-            <w:shd w:fill="auto" w:val="clear"/>
+            <w:shd w:fill="FFFFFF" w:val="clear"/>
           </w:tcPr>
           <w:p>
             <w:pPr>
@@ -17968,13 +17956,44 @@
                 <w:iCs w:val="false"/>
               </w:rPr>
             </w:pPr>
-            <w:ins w:id="196" w:author="Nico Mkhatvari" w:date="2014-11-10T00:12:00Z">
+            <w:ins w:id="193" w:author="Nico Mkhatvari" w:date="2014-11-10T00:12:00Z">
               <w:r>
                 <w:rPr>
                   <w:i w:val="false"/>
                   <w:iCs w:val="false"/>
                 </w:rPr>
                 <w:t>The user has successfully signed up to the system.</w:t>
+              </w:r>
+            </w:ins>
+          </w:p>
+          <w:p>
+            <w:pPr>
+              <w:pStyle w:val="TableContents"/>
+              <w:numPr>
+                <w:ilvl w:val="0"/>
+                <w:numId w:val="23"/>
+              </w:numPr>
+              <w:rPr>
+                <w:i w:val="false"/>
+                <w:iCs w:val="false"/>
+              </w:rPr>
+            </w:pPr>
+            <w:ins w:id="194" w:author="Nico Mkhatvari" w:date="2014-11-10T18:10:00Z">
+              <w:r>
+                <w:rPr>
+                  <w:i w:val="false"/>
+                  <w:iCs w:val="false"/>
+                </w:rPr>
+                <w:t xml:space="preserve">The user is on Log in </w:t>
+              </w:r>
+            </w:ins>
+            <w:ins w:id="195" w:author="Nico Mkhatvari" w:date="2014-11-10T18:11:00Z">
+              <w:r>
+                <w:rPr>
+                  <w:i w:val="false"/>
+                  <w:iCs w:val="false"/>
+                </w:rPr>
+                <w:t>page.</w:t>
               </w:r>
             </w:ins>
           </w:p>
@@ -17987,12 +18006,12 @@
         </w:trPr>
         <w:tc>
           <w:tcPr>
-            <w:tcW w:w="2068" w:type="dxa"/>
+            <w:tcW w:w="2067" w:type="dxa"/>
             <w:tcBorders>
               <w:top w:val="nil"/>
               <w:left w:val="nil"/>
-              <w:bottom w:val="single" w:sz="2" w:space="0" w:color="000000"/>
-              <w:insideH w:val="single" w:sz="2" w:space="0" w:color="000000"/>
+              <w:bottom w:val="single" w:sz="2" w:space="0" w:color="000001"/>
+              <w:insideH w:val="single" w:sz="2" w:space="0" w:color="000001"/>
               <w:right w:val="nil"/>
               <w:insideV w:val="nil"/>
             </w:tcBorders>
@@ -18006,7 +18025,7 @@
                 <w:iCs/>
               </w:rPr>
             </w:pPr>
-            <w:ins w:id="197" w:author="Nico Mkhatvari" w:date="2014-11-09T22:22:00Z">
+            <w:ins w:id="196" w:author="Nico Mkhatvari" w:date="2014-11-09T22:22:00Z">
               <w:r>
                 <w:rPr>
                   <w:i/>
@@ -18019,16 +18038,16 @@
         </w:tc>
         <w:tc>
           <w:tcPr>
-            <w:tcW w:w="7650" w:type="dxa"/>
+            <w:tcW w:w="7651" w:type="dxa"/>
             <w:tcBorders>
               <w:top w:val="nil"/>
               <w:left w:val="nil"/>
-              <w:bottom w:val="single" w:sz="2" w:space="0" w:color="000000"/>
-              <w:insideH w:val="single" w:sz="2" w:space="0" w:color="000000"/>
+              <w:bottom w:val="single" w:sz="2" w:space="0" w:color="000001"/>
+              <w:insideH w:val="single" w:sz="2" w:space="0" w:color="000001"/>
               <w:right w:val="nil"/>
               <w:insideV w:val="nil"/>
             </w:tcBorders>
-            <w:shd w:fill="auto" w:val="clear"/>
+            <w:shd w:fill="FFFFFF" w:val="clear"/>
           </w:tcPr>
           <w:p>
             <w:pPr>
@@ -18042,7 +18061,7 @@
                 <w:iCs w:val="false"/>
               </w:rPr>
             </w:pPr>
-            <w:ins w:id="198" w:author="Nico Mkhatvari" w:date="2014-11-10T00:13:00Z">
+            <w:ins w:id="197" w:author="Nico Mkhatvari" w:date="2014-11-10T00:13:00Z">
               <w:r>
                 <w:rPr>
                   <w:i w:val="false"/>
@@ -18051,7 +18070,7 @@
                 <w:t xml:space="preserve">The user </w:t>
               </w:r>
             </w:ins>
-            <w:ins w:id="199" w:author="Nico Mkhatvari" w:date="2014-11-10T00:14:00Z">
+            <w:ins w:id="198" w:author="Nico Mkhatvari" w:date="2014-11-10T00:14:00Z">
               <w:r>
                 <w:rPr>
                   <w:i w:val="false"/>
@@ -18060,13 +18079,44 @@
                 <w:t xml:space="preserve">is redirected to the personal </w:t>
               </w:r>
             </w:ins>
-            <w:ins w:id="200" w:author="Nico Mkhatvari" w:date="2014-11-10T00:15:00Z">
+            <w:ins w:id="199" w:author="Nico Mkhatvari" w:date="2014-11-10T00:15:00Z">
               <w:r>
                 <w:rPr>
                   <w:i w:val="false"/>
                   <w:iCs w:val="false"/>
                 </w:rPr>
-                <w:t>web calendar.</w:t>
+                <w:t>web calendar</w:t>
+              </w:r>
+            </w:ins>
+            <w:ins w:id="200" w:author="Nico Mkhatvari" w:date="2014-11-10T20:44:00Z">
+              <w:r>
+                <w:rPr>
+                  <w:i w:val="false"/>
+                  <w:iCs w:val="false"/>
+                </w:rPr>
+                <w:t>;</w:t>
+              </w:r>
+            </w:ins>
+          </w:p>
+          <w:p>
+            <w:pPr>
+              <w:pStyle w:val="TableContents"/>
+              <w:numPr>
+                <w:ilvl w:val="0"/>
+                <w:numId w:val="24"/>
+              </w:numPr>
+              <w:rPr>
+                <w:i w:val="false"/>
+                <w:iCs w:val="false"/>
+              </w:rPr>
+            </w:pPr>
+            <w:ins w:id="201" w:author="Nico Mkhatvari" w:date="2014-11-10T20:44:00Z">
+              <w:r>
+                <w:rPr>
+                  <w:i w:val="false"/>
+                  <w:iCs w:val="false"/>
+                </w:rPr>
+                <w:t>Password recovery.</w:t>
               </w:r>
             </w:ins>
           </w:p>
@@ -18078,12 +18128,12 @@
         </w:trPr>
         <w:tc>
           <w:tcPr>
-            <w:tcW w:w="2068" w:type="dxa"/>
+            <w:tcW w:w="2067" w:type="dxa"/>
             <w:tcBorders>
               <w:top w:val="nil"/>
               <w:left w:val="nil"/>
-              <w:bottom w:val="threeDEngrave" w:sz="4" w:space="0" w:color="000000"/>
-              <w:insideH w:val="threeDEngrave" w:sz="4" w:space="0" w:color="000000"/>
+              <w:bottom w:val="threeDEngrave" w:sz="4" w:space="0" w:color="000001"/>
+              <w:insideH w:val="threeDEngrave" w:sz="4" w:space="0" w:color="000001"/>
               <w:right w:val="nil"/>
               <w:insideV w:val="nil"/>
             </w:tcBorders>
@@ -18097,7 +18147,7 @@
                 <w:iCs/>
               </w:rPr>
             </w:pPr>
-            <w:ins w:id="201" w:author="Nico Mkhatvari" w:date="2014-11-09T22:22:00Z">
+            <w:ins w:id="202" w:author="Nico Mkhatvari" w:date="2014-11-09T22:22:00Z">
               <w:r>
                 <w:rPr>
                   <w:i/>
@@ -18110,16 +18160,16 @@
         </w:tc>
         <w:tc>
           <w:tcPr>
-            <w:tcW w:w="7650" w:type="dxa"/>
+            <w:tcW w:w="7651" w:type="dxa"/>
             <w:tcBorders>
               <w:top w:val="nil"/>
               <w:left w:val="nil"/>
-              <w:bottom w:val="threeDEngrave" w:sz="4" w:space="0" w:color="000000"/>
-              <w:insideH w:val="threeDEngrave" w:sz="4" w:space="0" w:color="000000"/>
+              <w:bottom w:val="threeDEngrave" w:sz="4" w:space="0" w:color="000001"/>
+              <w:insideH w:val="threeDEngrave" w:sz="4" w:space="0" w:color="000001"/>
               <w:right w:val="nil"/>
               <w:insideV w:val="nil"/>
             </w:tcBorders>
-            <w:shd w:fill="auto" w:val="clear"/>
+            <w:shd w:fill="FFFFFF" w:val="clear"/>
           </w:tcPr>
           <w:p>
             <w:pPr>
@@ -18133,7 +18183,7 @@
                 <w:iCs w:val="false"/>
               </w:rPr>
             </w:pPr>
-            <w:ins w:id="202" w:author="Nico Mkhatvari" w:date="2014-11-10T00:19:00Z">
+            <w:ins w:id="203" w:author="Nico Mkhatvari" w:date="2014-11-10T00:19:00Z">
               <w:r>
                 <w:rPr>
                   <w:i w:val="false"/>
@@ -18142,7 +18192,7 @@
                 <w:t>The system doesn't permit simultaneou</w:t>
               </w:r>
             </w:ins>
-            <w:ins w:id="203" w:author="Nico Mkhatvari" w:date="2014-11-10T00:20:00Z">
+            <w:ins w:id="204" w:author="Nico Mkhatvari" w:date="2014-11-10T00:20:00Z">
               <w:r>
                 <w:rPr>
                   <w:i w:val="false"/>
@@ -18151,13 +18201,612 @@
                 <w:t>s logins for the same account.</w:t>
               </w:r>
             </w:ins>
-            <w:ins w:id="204" w:author="Nico Mkhatvari" w:date="2014-11-10T00:18:00Z">
+            <w:ins w:id="205" w:author="Nico Mkhatvari" w:date="2014-11-10T00:18:00Z">
               <w:r>
                 <w:rPr>
                   <w:i w:val="false"/>
                   <w:iCs w:val="false"/>
                 </w:rPr>
                 <w:t xml:space="preserve"> </w:t>
+              </w:r>
+            </w:ins>
+          </w:p>
+        </w:tc>
+      </w:tr>
+    </w:tbl>
+    <w:p>
+      <w:pPr>
+        <w:pStyle w:val="Normal"/>
+        <w:rPr/>
+      </w:pPr>
+      <w:ins w:id="206" w:author="Nico Mkhatvari" w:date="2014-11-10T20:49:00Z">
+        <w:r>
+          <w:rPr/>
+        </w:r>
+      </w:ins>
+    </w:p>
+    <w:p>
+      <w:pPr>
+        <w:pStyle w:val="Normal"/>
+        <w:rPr/>
+      </w:pPr>
+      <w:ins w:id="207" w:author="Nico Mkhatvari" w:date="2014-11-10T20:49:00Z">
+        <w:r>
+          <w:rPr/>
+        </w:r>
+      </w:ins>
+    </w:p>
+    <w:p>
+      <w:pPr>
+        <w:pStyle w:val="Normal"/>
+        <w:rPr/>
+      </w:pPr>
+      <w:ins w:id="208" w:author="Nico Mkhatvari" w:date="2014-11-10T20:49:00Z">
+        <w:r>
+          <w:rPr/>
+        </w:r>
+      </w:ins>
+    </w:p>
+    <w:tbl>
+      <w:tblPr>
+        <w:jc w:val="left"/>
+        <w:tblInd w:w="55" w:type="dxa"/>
+        <w:tblBorders>
+          <w:top w:val="single" w:sz="8" w:space="0" w:color="000001"/>
+          <w:left w:val="nil"/>
+          <w:bottom w:val="nil"/>
+          <w:insideH w:val="nil"/>
+          <w:right w:val="nil"/>
+          <w:insideV w:val="nil"/>
+        </w:tblBorders>
+        <w:tblCellMar>
+          <w:top w:w="55" w:type="dxa"/>
+          <w:left w:w="55" w:type="dxa"/>
+          <w:bottom w:w="55" w:type="dxa"/>
+          <w:right w:w="55" w:type="dxa"/>
+        </w:tblCellMar>
+      </w:tblPr>
+      <w:tblGrid>
+        <w:gridCol w:w="2067"/>
+        <w:gridCol w:w="7651"/>
+      </w:tblGrid>
+      <w:tr>
+        <w:trPr>
+          <w:cantSplit w:val="false"/>
+        </w:trPr>
+        <w:tc>
+          <w:tcPr>
+            <w:tcW w:w="2067" w:type="dxa"/>
+            <w:tcBorders>
+              <w:top w:val="single" w:sz="8" w:space="0" w:color="000001"/>
+              <w:left w:val="nil"/>
+              <w:bottom w:val="nil"/>
+              <w:insideH w:val="nil"/>
+              <w:right w:val="nil"/>
+              <w:insideV w:val="nil"/>
+            </w:tcBorders>
+            <w:shd w:fill="DDDDDD" w:val="clear"/>
+          </w:tcPr>
+          <w:p>
+            <w:pPr>
+              <w:pStyle w:val="TableContents"/>
+              <w:rPr>
+                <w:i/>
+                <w:iCs/>
+              </w:rPr>
+            </w:pPr>
+            <w:ins w:id="209" w:author="Nico Mkhatvari" w:date="2014-11-10T20:49:00Z">
+              <w:r>
+                <w:rPr>
+                  <w:i/>
+                  <w:iCs/>
+                </w:rPr>
+                <w:t>Use case name</w:t>
+              </w:r>
+            </w:ins>
+          </w:p>
+        </w:tc>
+        <w:tc>
+          <w:tcPr>
+            <w:tcW w:w="7651" w:type="dxa"/>
+            <w:tcBorders>
+              <w:top w:val="single" w:sz="8" w:space="0" w:color="000001"/>
+              <w:left w:val="nil"/>
+              <w:bottom w:val="nil"/>
+              <w:insideH w:val="nil"/>
+              <w:right w:val="nil"/>
+              <w:insideV w:val="nil"/>
+            </w:tcBorders>
+            <w:shd w:fill="FFFFFF" w:val="clear"/>
+          </w:tcPr>
+          <w:p>
+            <w:pPr>
+              <w:pStyle w:val="TableContents"/>
+              <w:rPr>
+                <w:b/>
+                <w:bCs/>
+              </w:rPr>
+            </w:pPr>
+            <w:ins w:id="210" w:author="Nico Mkhatvari" w:date="2014-11-10T20:49:00Z">
+              <w:r>
+                <w:rPr>
+                  <w:b/>
+                  <w:bCs/>
+                </w:rPr>
+                <w:t>Sign up</w:t>
+              </w:r>
+            </w:ins>
+          </w:p>
+        </w:tc>
+      </w:tr>
+      <w:tr>
+        <w:trPr>
+          <w:cantSplit w:val="false"/>
+        </w:trPr>
+        <w:tc>
+          <w:tcPr>
+            <w:tcW w:w="2067" w:type="dxa"/>
+            <w:tcBorders>
+              <w:top w:val="single" w:sz="2" w:space="0" w:color="000001"/>
+              <w:left w:val="nil"/>
+              <w:bottom w:val="single" w:sz="2" w:space="0" w:color="000001"/>
+              <w:insideH w:val="single" w:sz="2" w:space="0" w:color="000001"/>
+              <w:right w:val="nil"/>
+              <w:insideV w:val="nil"/>
+            </w:tcBorders>
+            <w:shd w:fill="DDDDDD" w:val="clear"/>
+          </w:tcPr>
+          <w:p>
+            <w:pPr>
+              <w:pStyle w:val="TableContents"/>
+              <w:rPr>
+                <w:i/>
+                <w:iCs/>
+              </w:rPr>
+            </w:pPr>
+            <w:ins w:id="211" w:author="Nico Mkhatvari" w:date="2014-11-10T20:49:00Z">
+              <w:r>
+                <w:rPr>
+                  <w:i/>
+                  <w:iCs/>
+                </w:rPr>
+                <w:t>Participating actors</w:t>
+              </w:r>
+            </w:ins>
+          </w:p>
+        </w:tc>
+        <w:tc>
+          <w:tcPr>
+            <w:tcW w:w="7651" w:type="dxa"/>
+            <w:tcBorders>
+              <w:top w:val="single" w:sz="2" w:space="0" w:color="000001"/>
+              <w:left w:val="nil"/>
+              <w:bottom w:val="single" w:sz="2" w:space="0" w:color="000001"/>
+              <w:insideH w:val="single" w:sz="2" w:space="0" w:color="000001"/>
+              <w:right w:val="nil"/>
+              <w:insideV w:val="nil"/>
+            </w:tcBorders>
+            <w:shd w:fill="FFFFFF" w:val="clear"/>
+          </w:tcPr>
+          <w:p>
+            <w:pPr>
+              <w:pStyle w:val="TableContents"/>
+              <w:rPr/>
+            </w:pPr>
+            <w:ins w:id="212" w:author="Nico Mkhatvari" w:date="2014-11-10T20:49:00Z">
+              <w:r>
+                <w:rPr/>
+                <w:t>Registered user.</w:t>
+              </w:r>
+            </w:ins>
+          </w:p>
+        </w:tc>
+      </w:tr>
+      <w:tr>
+        <w:trPr>
+          <w:cantSplit w:val="false"/>
+        </w:trPr>
+        <w:tc>
+          <w:tcPr>
+            <w:tcW w:w="2067" w:type="dxa"/>
+            <w:tcBorders>
+              <w:top w:val="nil"/>
+              <w:left w:val="nil"/>
+              <w:bottom w:val="single" w:sz="2" w:space="0" w:color="000001"/>
+              <w:insideH w:val="single" w:sz="2" w:space="0" w:color="000001"/>
+              <w:right w:val="nil"/>
+              <w:insideV w:val="nil"/>
+            </w:tcBorders>
+            <w:shd w:fill="DDDDDD" w:val="clear"/>
+          </w:tcPr>
+          <w:p>
+            <w:pPr>
+              <w:pStyle w:val="TableContents"/>
+              <w:rPr>
+                <w:i/>
+                <w:iCs/>
+              </w:rPr>
+            </w:pPr>
+            <w:ins w:id="213" w:author="Nico Mkhatvari" w:date="2014-11-10T20:49:00Z">
+              <w:r>
+                <w:rPr>
+                  <w:i/>
+                  <w:iCs/>
+                </w:rPr>
+                <w:t>Flow of events</w:t>
+              </w:r>
+            </w:ins>
+          </w:p>
+        </w:tc>
+        <w:tc>
+          <w:tcPr>
+            <w:tcW w:w="7651" w:type="dxa"/>
+            <w:tcBorders>
+              <w:top w:val="single" w:sz="2" w:space="0" w:color="000001"/>
+              <w:left w:val="nil"/>
+              <w:bottom w:val="single" w:sz="2" w:space="0" w:color="000001"/>
+              <w:insideH w:val="single" w:sz="2" w:space="0" w:color="000001"/>
+              <w:right w:val="nil"/>
+              <w:insideV w:val="nil"/>
+            </w:tcBorders>
+            <w:shd w:fill="FFFFFF" w:val="clear"/>
+          </w:tcPr>
+          <w:p>
+            <w:pPr>
+              <w:pStyle w:val="TableContents"/>
+              <w:rPr/>
+            </w:pPr>
+            <w:ins w:id="214" w:author="Nico Mkhatvari" w:date="2014-11-10T20:49:00Z">
+              <w:r>
+                <w:rPr/>
+                <w:t>Login.png</w:t>
+              </w:r>
+            </w:ins>
+          </w:p>
+        </w:tc>
+      </w:tr>
+      <w:tr>
+        <w:trPr>
+          <w:cantSplit w:val="false"/>
+        </w:trPr>
+        <w:tc>
+          <w:tcPr>
+            <w:tcW w:w="2067" w:type="dxa"/>
+            <w:tcBorders>
+              <w:top w:val="single" w:sz="2" w:space="0" w:color="000001"/>
+              <w:left w:val="nil"/>
+              <w:bottom w:val="single" w:sz="2" w:space="0" w:color="000001"/>
+              <w:insideH w:val="single" w:sz="2" w:space="0" w:color="000001"/>
+              <w:right w:val="nil"/>
+              <w:insideV w:val="nil"/>
+            </w:tcBorders>
+            <w:shd w:fill="DDDDDD" w:val="clear"/>
+          </w:tcPr>
+          <w:p>
+            <w:pPr>
+              <w:pStyle w:val="TableContents"/>
+              <w:rPr>
+                <w:i/>
+                <w:iCs/>
+              </w:rPr>
+            </w:pPr>
+            <w:ins w:id="215" w:author="Nico Mkhatvari" w:date="2014-11-10T20:49:00Z">
+              <w:r>
+                <w:rPr>
+                  <w:i/>
+                  <w:iCs/>
+                </w:rPr>
+                <w:t>Exceptions</w:t>
+              </w:r>
+            </w:ins>
+          </w:p>
+        </w:tc>
+        <w:tc>
+          <w:tcPr>
+            <w:tcW w:w="7651" w:type="dxa"/>
+            <w:tcBorders>
+              <w:top w:val="single" w:sz="2" w:space="0" w:color="000001"/>
+              <w:left w:val="nil"/>
+              <w:bottom w:val="single" w:sz="2" w:space="0" w:color="000001"/>
+              <w:insideH w:val="single" w:sz="2" w:space="0" w:color="000001"/>
+              <w:right w:val="nil"/>
+              <w:insideV w:val="nil"/>
+            </w:tcBorders>
+            <w:shd w:fill="FFFFFF" w:val="clear"/>
+          </w:tcPr>
+          <w:p>
+            <w:pPr>
+              <w:pStyle w:val="TableContents"/>
+              <w:numPr>
+                <w:ilvl w:val="0"/>
+                <w:numId w:val="22"/>
+              </w:numPr>
+              <w:rPr/>
+            </w:pPr>
+            <w:ins w:id="216" w:author="Nico Mkhatvari" w:date="2014-11-10T20:49:00Z">
+              <w:r>
+                <w:rPr/>
+                <w:t>Not registered email;</w:t>
+              </w:r>
+            </w:ins>
+          </w:p>
+          <w:p>
+            <w:pPr>
+              <w:pStyle w:val="TableContents"/>
+              <w:numPr>
+                <w:ilvl w:val="0"/>
+                <w:numId w:val="22"/>
+              </w:numPr>
+              <w:rPr/>
+            </w:pPr>
+            <w:ins w:id="217" w:author="Nico Mkhatvari" w:date="2014-11-10T20:49:00Z">
+              <w:r>
+                <w:rPr/>
+                <w:t>Entered wrong password;</w:t>
+              </w:r>
+            </w:ins>
+          </w:p>
+        </w:tc>
+      </w:tr>
+      <w:tr>
+        <w:trPr>
+          <w:cantSplit w:val="false"/>
+        </w:trPr>
+        <w:tc>
+          <w:tcPr>
+            <w:tcW w:w="2067" w:type="dxa"/>
+            <w:tcBorders>
+              <w:top w:val="nil"/>
+              <w:left w:val="nil"/>
+              <w:bottom w:val="single" w:sz="2" w:space="0" w:color="000001"/>
+              <w:insideH w:val="single" w:sz="2" w:space="0" w:color="000001"/>
+              <w:right w:val="nil"/>
+              <w:insideV w:val="nil"/>
+            </w:tcBorders>
+            <w:shd w:fill="DDDDDD" w:val="clear"/>
+          </w:tcPr>
+          <w:p>
+            <w:pPr>
+              <w:pStyle w:val="TableContents"/>
+              <w:rPr>
+                <w:i/>
+                <w:iCs/>
+              </w:rPr>
+            </w:pPr>
+            <w:ins w:id="218" w:author="Nico Mkhatvari" w:date="2014-11-10T20:49:00Z">
+              <w:r>
+                <w:rPr>
+                  <w:i/>
+                  <w:iCs/>
+                </w:rPr>
+                <w:t>Entry condition</w:t>
+              </w:r>
+            </w:ins>
+          </w:p>
+        </w:tc>
+        <w:tc>
+          <w:tcPr>
+            <w:tcW w:w="7651" w:type="dxa"/>
+            <w:tcBorders>
+              <w:top w:val="nil"/>
+              <w:left w:val="nil"/>
+              <w:bottom w:val="single" w:sz="2" w:space="0" w:color="000001"/>
+              <w:insideH w:val="single" w:sz="2" w:space="0" w:color="000001"/>
+              <w:right w:val="nil"/>
+              <w:insideV w:val="nil"/>
+            </w:tcBorders>
+            <w:shd w:fill="FFFFFF" w:val="clear"/>
+          </w:tcPr>
+          <w:p>
+            <w:pPr>
+              <w:pStyle w:val="TableContents"/>
+              <w:numPr>
+                <w:ilvl w:val="0"/>
+                <w:numId w:val="23"/>
+              </w:numPr>
+              <w:rPr>
+                <w:i w:val="false"/>
+                <w:iCs w:val="false"/>
+              </w:rPr>
+            </w:pPr>
+            <w:ins w:id="219" w:author="Nico Mkhatvari" w:date="2014-11-10T20:49:00Z">
+              <w:r>
+                <w:rPr>
+                  <w:i w:val="false"/>
+                  <w:iCs w:val="false"/>
+                </w:rPr>
+                <w:t>The user has successfully signed up to the system.</w:t>
+              </w:r>
+            </w:ins>
+          </w:p>
+          <w:p>
+            <w:pPr>
+              <w:pStyle w:val="TableContents"/>
+              <w:numPr>
+                <w:ilvl w:val="0"/>
+                <w:numId w:val="23"/>
+              </w:numPr>
+              <w:rPr>
+                <w:i w:val="false"/>
+                <w:iCs w:val="false"/>
+              </w:rPr>
+            </w:pPr>
+            <w:ins w:id="220" w:author="Nico Mkhatvari" w:date="2014-11-10T20:49:00Z">
+              <w:r>
+                <w:rPr>
+                  <w:i w:val="false"/>
+                  <w:iCs w:val="false"/>
+                </w:rPr>
+                <w:t>The user is on Log in page.</w:t>
+              </w:r>
+            </w:ins>
+          </w:p>
+        </w:tc>
+      </w:tr>
+      <w:tr>
+        <w:trPr>
+          <w:trHeight w:val="125" w:hRule="atLeast"/>
+          <w:cantSplit w:val="false"/>
+        </w:trPr>
+        <w:tc>
+          <w:tcPr>
+            <w:tcW w:w="2067" w:type="dxa"/>
+            <w:tcBorders>
+              <w:top w:val="nil"/>
+              <w:left w:val="nil"/>
+              <w:bottom w:val="single" w:sz="2" w:space="0" w:color="000001"/>
+              <w:insideH w:val="single" w:sz="2" w:space="0" w:color="000001"/>
+              <w:right w:val="nil"/>
+              <w:insideV w:val="nil"/>
+            </w:tcBorders>
+            <w:shd w:fill="DDDDDD" w:val="clear"/>
+          </w:tcPr>
+          <w:p>
+            <w:pPr>
+              <w:pStyle w:val="TableContents"/>
+              <w:rPr>
+                <w:i/>
+                <w:iCs/>
+              </w:rPr>
+            </w:pPr>
+            <w:ins w:id="221" w:author="Nico Mkhatvari" w:date="2014-11-10T20:49:00Z">
+              <w:r>
+                <w:rPr>
+                  <w:i/>
+                  <w:iCs/>
+                </w:rPr>
+                <w:t>Exit condition</w:t>
+              </w:r>
+            </w:ins>
+          </w:p>
+        </w:tc>
+        <w:tc>
+          <w:tcPr>
+            <w:tcW w:w="7651" w:type="dxa"/>
+            <w:tcBorders>
+              <w:top w:val="nil"/>
+              <w:left w:val="nil"/>
+              <w:bottom w:val="single" w:sz="2" w:space="0" w:color="000001"/>
+              <w:insideH w:val="single" w:sz="2" w:space="0" w:color="000001"/>
+              <w:right w:val="nil"/>
+              <w:insideV w:val="nil"/>
+            </w:tcBorders>
+            <w:shd w:fill="FFFFFF" w:val="clear"/>
+          </w:tcPr>
+          <w:p>
+            <w:pPr>
+              <w:pStyle w:val="TableContents"/>
+              <w:numPr>
+                <w:ilvl w:val="0"/>
+                <w:numId w:val="24"/>
+              </w:numPr>
+              <w:rPr>
+                <w:i w:val="false"/>
+                <w:iCs w:val="false"/>
+              </w:rPr>
+            </w:pPr>
+            <w:ins w:id="222" w:author="Nico Mkhatvari" w:date="2014-11-10T20:49:00Z">
+              <w:r>
+                <w:rPr>
+                  <w:i w:val="false"/>
+                  <w:iCs w:val="false"/>
+                </w:rPr>
+                <w:t>The user is redirected to the personal web calendar;</w:t>
+              </w:r>
+            </w:ins>
+          </w:p>
+          <w:p>
+            <w:pPr>
+              <w:pStyle w:val="TableContents"/>
+              <w:numPr>
+                <w:ilvl w:val="0"/>
+                <w:numId w:val="24"/>
+              </w:numPr>
+              <w:rPr>
+                <w:i w:val="false"/>
+                <w:iCs w:val="false"/>
+              </w:rPr>
+            </w:pPr>
+            <w:ins w:id="223" w:author="Nico Mkhatvari" w:date="2014-11-10T20:49:00Z">
+              <w:r>
+                <w:rPr>
+                  <w:i w:val="false"/>
+                  <w:iCs w:val="false"/>
+                </w:rPr>
+                <w:t>Password recovery.</w:t>
+              </w:r>
+            </w:ins>
+          </w:p>
+        </w:tc>
+      </w:tr>
+      <w:tr>
+        <w:trPr>
+          <w:cantSplit w:val="false"/>
+        </w:trPr>
+        <w:tc>
+          <w:tcPr>
+            <w:tcW w:w="2067" w:type="dxa"/>
+            <w:tcBorders>
+              <w:top w:val="nil"/>
+              <w:left w:val="nil"/>
+              <w:bottom w:val="threeDEngrave" w:sz="4" w:space="0" w:color="000001"/>
+              <w:insideH w:val="threeDEngrave" w:sz="4" w:space="0" w:color="000001"/>
+              <w:right w:val="nil"/>
+              <w:insideV w:val="nil"/>
+            </w:tcBorders>
+            <w:shd w:fill="DDDDDD" w:val="clear"/>
+          </w:tcPr>
+          <w:p>
+            <w:pPr>
+              <w:pStyle w:val="TableContents"/>
+              <w:rPr>
+                <w:i/>
+                <w:iCs/>
+              </w:rPr>
+            </w:pPr>
+            <w:ins w:id="224" w:author="Nico Mkhatvari" w:date="2014-11-10T20:49:00Z">
+              <w:r>
+                <w:rPr>
+                  <w:i/>
+                  <w:iCs/>
+                </w:rPr>
+                <w:t>Quality requirements</w:t>
+              </w:r>
+            </w:ins>
+          </w:p>
+        </w:tc>
+        <w:tc>
+          <w:tcPr>
+            <w:tcW w:w="7651" w:type="dxa"/>
+            <w:tcBorders>
+              <w:top w:val="nil"/>
+              <w:left w:val="nil"/>
+              <w:bottom w:val="threeDEngrave" w:sz="4" w:space="0" w:color="000001"/>
+              <w:insideH w:val="threeDEngrave" w:sz="4" w:space="0" w:color="000001"/>
+              <w:right w:val="nil"/>
+              <w:insideV w:val="nil"/>
+            </w:tcBorders>
+            <w:shd w:fill="FFFFFF" w:val="clear"/>
+          </w:tcPr>
+          <w:p>
+            <w:pPr>
+              <w:pStyle w:val="TableContents"/>
+              <w:numPr>
+                <w:ilvl w:val="0"/>
+                <w:numId w:val="25"/>
+              </w:numPr>
+              <w:rPr>
+                <w:i w:val="false"/>
+                <w:iCs w:val="false"/>
+              </w:rPr>
+            </w:pPr>
+            <w:ins w:id="225" w:author="Nico Mkhatvari" w:date="2014-11-10T20:49:00Z">
+              <w:r>
+                <w:rPr>
+                  <w:i w:val="false"/>
+                  <w:iCs w:val="false"/>
+                </w:rPr>
+                <w:t xml:space="preserve">The system doesn't permit simultaneous logins for the same account. </w:t>
               </w:r>
             </w:ins>
           </w:p>
@@ -21938,7 +22587,9 @@
     <w:pPr>
       <w:widowControl w:val="false"/>
       <w:suppressAutoHyphens w:val="true"/>
-      <w:overflowPunct w:val="false"/>
+      <w:kinsoku w:val="true"/>
+      <w:overflowPunct w:val="true"/>
+      <w:autoSpaceDE w:val="true"/>
       <w:bidi w:val="0"/>
       <w:jc w:val="left"/>
     </w:pPr>
@@ -22152,14 +22803,6 @@
       <w:rFonts w:cs="Symbol"/>
     </w:rPr>
   </w:style>
-  <w:style w:type="character" w:styleId="FootnoteCharacters">
-    <w:name w:val="Footnote Characters"/>
-    <w:rPr/>
-  </w:style>
-  <w:style w:type="character" w:styleId="EndnoteCharacters">
-    <w:name w:val="Endnote Characters"/>
-    <w:rPr/>
-  </w:style>
   <w:style w:type="character" w:styleId="InternetLink">
     <w:name w:val="Internet Link"/>
     <w:rPr>
@@ -22174,6 +22817,28 @@
       <w:color w:val="800000"/>
       <w:u w:val="single"/>
       <w:lang w:val="zxx" w:eastAsia="zxx" w:bidi="zxx"/>
+    </w:rPr>
+  </w:style>
+  <w:style w:type="character" w:styleId="ListLabel44">
+    <w:name w:val="ListLabel 44"/>
+    <w:rPr>
+      <w:rFonts w:cs="Symbol"/>
+      <w:b/>
+      <w:bCs/>
+      <w:i w:val="false"/>
+      <w:iCs w:val="false"/>
+    </w:rPr>
+  </w:style>
+  <w:style w:type="character" w:styleId="ListLabel45">
+    <w:name w:val="ListLabel 45"/>
+    <w:rPr>
+      <w:rFonts w:cs="OpenSymbol"/>
+    </w:rPr>
+  </w:style>
+  <w:style w:type="character" w:styleId="ListLabel46">
+    <w:name w:val="ListLabel 46"/>
+    <w:rPr>
+      <w:rFonts w:cs="Symbol"/>
     </w:rPr>
   </w:style>
   <w:style w:type="paragraph" w:styleId="Heading">

</xml_diff>